<commit_message>
First lesson and a half
</commit_message>
<xml_diff>
--- a/IT Service Management Simple (for real).docx
+++ b/IT Service Management Simple (for real).docx
@@ -163,6 +163,7 @@
               <w:color w:val="156082" w:themeColor="accent1"/>
               <w:sz w:val="28"/>
               <w:szCs w:val="28"/>
+              <w:lang w:val="en-US"/>
             </w:rPr>
           </w:pPr>
         </w:p>
@@ -570,31 +571,46 @@
     </w:p>
     <w:sdt>
       <w:sdtPr>
+        <w:rPr>
+          <w:rFonts w:asciiTheme="minorHAnsi" w:eastAsiaTheme="minorEastAsia" w:hAnsiTheme="minorHAnsi" w:cstheme="minorBidi"/>
+          <w:b w:val="0"/>
+          <w:bCs w:val="0"/>
+          <w:smallCaps w:val="0"/>
+          <w:color w:val="auto"/>
+          <w:sz w:val="22"/>
+          <w:szCs w:val="22"/>
+        </w:rPr>
         <w:id w:val="-1637252429"/>
         <w:docPartObj>
           <w:docPartGallery w:val="Table of Contents"/>
           <w:docPartUnique/>
         </w:docPartObj>
       </w:sdtPr>
-      <w:sdtEndPr>
-        <w:rPr>
-          <w:rFonts w:asciiTheme="minorHAnsi" w:eastAsiaTheme="minorEastAsia" w:hAnsiTheme="minorHAnsi" w:cstheme="minorBidi"/>
-          <w:smallCaps w:val="0"/>
-          <w:color w:val="auto"/>
-          <w:sz w:val="22"/>
-          <w:szCs w:val="22"/>
-        </w:rPr>
-      </w:sdtEndPr>
       <w:sdtContent>
         <w:p>
           <w:pPr>
             <w:pStyle w:val="Titolosommario"/>
           </w:pPr>
           <w:r>
-            <w:t>Sommario</w:t>
+            <w:t>Summary</w:t>
           </w:r>
         </w:p>
         <w:p>
+          <w:pPr>
+            <w:pStyle w:val="Sommario1"/>
+            <w:tabs>
+              <w:tab w:val="left" w:pos="480"/>
+              <w:tab w:val="right" w:leader="dot" w:pos="9628"/>
+            </w:tabs>
+            <w:rPr>
+              <w:noProof/>
+              <w:kern w:val="2"/>
+              <w:sz w:val="24"/>
+              <w:szCs w:val="24"/>
+              <w:lang w:eastAsia="it-IT"/>
+              <w14:ligatures w14:val="standardContextual"/>
+            </w:rPr>
+          </w:pPr>
           <w:r>
             <w:fldChar w:fldCharType="begin"/>
           </w:r>
@@ -604,14 +620,175 @@
           <w:r>
             <w:fldChar w:fldCharType="separate"/>
           </w:r>
-          <w:r>
+          <w:hyperlink w:anchor="_Toc159915780" w:history="1">
+            <w:r>
+              <w:rPr>
+                <w:rStyle w:val="Collegamentoipertestuale"/>
+                <w:noProof/>
+              </w:rPr>
+              <w:t>2</w:t>
+            </w:r>
+            <w:r>
+              <w:rPr>
+                <w:noProof/>
+                <w:kern w:val="2"/>
+                <w:sz w:val="24"/>
+                <w:szCs w:val="24"/>
+                <w:lang w:eastAsia="it-IT"/>
+                <w14:ligatures w14:val="standardContextual"/>
+              </w:rPr>
+              <w:tab/>
+            </w:r>
+            <w:r>
+              <w:rPr>
+                <w:rStyle w:val="Collegamentoipertestuale"/>
+                <w:noProof/>
+              </w:rPr>
+              <w:t>Introduction</w:t>
+            </w:r>
+            <w:r>
+              <w:rPr>
+                <w:noProof/>
+                <w:webHidden/>
+              </w:rPr>
+              <w:tab/>
+            </w:r>
+            <w:r>
+              <w:rPr>
+                <w:noProof/>
+                <w:webHidden/>
+              </w:rPr>
+              <w:fldChar w:fldCharType="begin"/>
+            </w:r>
+            <w:r>
+              <w:rPr>
+                <w:noProof/>
+                <w:webHidden/>
+              </w:rPr>
+              <w:instrText xml:space="preserve"> PAGEREF _Toc159915780 \h </w:instrText>
+            </w:r>
+            <w:r>
+              <w:rPr>
+                <w:noProof/>
+                <w:webHidden/>
+              </w:rPr>
+            </w:r>
+            <w:r>
+              <w:rPr>
+                <w:noProof/>
+                <w:webHidden/>
+              </w:rPr>
+              <w:fldChar w:fldCharType="separate"/>
+            </w:r>
+            <w:r>
+              <w:rPr>
+                <w:noProof/>
+                <w:webHidden/>
+              </w:rPr>
+              <w:t>3</w:t>
+            </w:r>
+            <w:r>
+              <w:rPr>
+                <w:noProof/>
+                <w:webHidden/>
+              </w:rPr>
+              <w:fldChar w:fldCharType="end"/>
+            </w:r>
+          </w:hyperlink>
+        </w:p>
+        <w:p>
+          <w:pPr>
+            <w:pStyle w:val="Sommario1"/>
+            <w:tabs>
+              <w:tab w:val="left" w:pos="480"/>
+              <w:tab w:val="right" w:leader="dot" w:pos="9628"/>
+            </w:tabs>
             <w:rPr>
-              <w:b/>
-              <w:bCs/>
               <w:noProof/>
+              <w:kern w:val="2"/>
+              <w:sz w:val="24"/>
+              <w:szCs w:val="24"/>
+              <w:lang w:eastAsia="it-IT"/>
+              <w14:ligatures w14:val="standardContextual"/>
             </w:rPr>
-            <w:t>Nessuna voce di sommario trovata.</w:t>
-          </w:r>
+          </w:pPr>
+          <w:hyperlink w:anchor="_Toc159915781" w:history="1">
+            <w:r>
+              <w:rPr>
+                <w:rStyle w:val="Collegamentoipertestuale"/>
+                <w:noProof/>
+              </w:rPr>
+              <w:t>3</w:t>
+            </w:r>
+            <w:r>
+              <w:rPr>
+                <w:noProof/>
+                <w:kern w:val="2"/>
+                <w:sz w:val="24"/>
+                <w:szCs w:val="24"/>
+                <w:lang w:eastAsia="it-IT"/>
+                <w14:ligatures w14:val="standardContextual"/>
+              </w:rPr>
+              <w:tab/>
+            </w:r>
+            <w:r>
+              <w:rPr>
+                <w:rStyle w:val="Collegamentoipertestuale"/>
+                <w:noProof/>
+              </w:rPr>
+              <w:t>Information System Governance</w:t>
+            </w:r>
+            <w:r>
+              <w:rPr>
+                <w:noProof/>
+                <w:webHidden/>
+              </w:rPr>
+              <w:tab/>
+            </w:r>
+            <w:r>
+              <w:rPr>
+                <w:noProof/>
+                <w:webHidden/>
+              </w:rPr>
+              <w:fldChar w:fldCharType="begin"/>
+            </w:r>
+            <w:r>
+              <w:rPr>
+                <w:noProof/>
+                <w:webHidden/>
+              </w:rPr>
+              <w:instrText xml:space="preserve"> PAGEREF _Toc159915781 \h </w:instrText>
+            </w:r>
+            <w:r>
+              <w:rPr>
+                <w:noProof/>
+                <w:webHidden/>
+              </w:rPr>
+            </w:r>
+            <w:r>
+              <w:rPr>
+                <w:noProof/>
+                <w:webHidden/>
+              </w:rPr>
+              <w:fldChar w:fldCharType="separate"/>
+            </w:r>
+            <w:r>
+              <w:rPr>
+                <w:noProof/>
+                <w:webHidden/>
+              </w:rPr>
+              <w:t>4</w:t>
+            </w:r>
+            <w:r>
+              <w:rPr>
+                <w:noProof/>
+                <w:webHidden/>
+              </w:rPr>
+              <w:fldChar w:fldCharType="end"/>
+            </w:r>
+          </w:hyperlink>
+        </w:p>
+        <w:p>
           <w:r>
             <w:rPr>
               <w:b/>
@@ -633,13 +810,1340 @@
         <w:jc w:val="center"/>
       </w:pPr>
       <w:bookmarkStart w:id="0" w:name="_Toc159840646"/>
+      <w:bookmarkStart w:id="1" w:name="_Toc159915780"/>
       <w:r>
         <w:lastRenderedPageBreak/>
-        <w:t xml:space="preserve">Introduction </w:t>
+        <w:t xml:space="preserve">01 - </w:t>
+      </w:r>
+      <w:r>
+        <w:t>Introduction</w:t>
+      </w:r>
+      <w:bookmarkEnd w:id="1"/>
+      <w:r>
+        <w:t xml:space="preserve"> </w:t>
       </w:r>
       <w:bookmarkEnd w:id="0"/>
     </w:p>
-    <w:p/>
+    <w:p>
+      <w:pPr>
+        <w:rPr>
+          <w:lang w:val="en-US"/>
+        </w:rPr>
+      </w:pPr>
+      <w:r>
+        <w:rPr>
+          <w:lang w:val="en-US"/>
+        </w:rPr>
+        <w:t>You can’t run business without I</w:t>
+      </w:r>
+      <w:r>
+        <w:rPr>
+          <w:lang w:val="en-US"/>
+        </w:rPr>
+        <w:t xml:space="preserve">T and these need to be up themselves up and running. </w:t>
+      </w:r>
+      <w:r>
+        <w:rPr>
+          <w:lang w:val="en-US"/>
+        </w:rPr>
+        <w:t>This needs organization and how to do this the best way possible.</w:t>
+      </w:r>
+      <w:r>
+        <w:rPr>
+          <w:lang w:val="en-US"/>
+        </w:rPr>
+        <w:t xml:space="preserve"> Many positions are much abstract and will be sought in the next/immediate future, comprehending knowledge from IT but also economics and other means</w:t>
+      </w:r>
+      <w:r>
+        <w:rPr>
+          <w:lang w:val="en-US"/>
+        </w:rPr>
+        <w:t xml:space="preserve"> (from engineers of data/robotics up to managers/developers/consultants). </w:t>
+      </w:r>
+    </w:p>
+    <w:p>
+      <w:pPr>
+        <w:rPr>
+          <w:lang w:val="en-US"/>
+        </w:rPr>
+      </w:pPr>
+      <w:r>
+        <w:rPr>
+          <w:lang w:val="en-US"/>
+        </w:rPr>
+        <w:t xml:space="preserve">Running a business is understanding the </w:t>
+      </w:r>
+      <w:r>
+        <w:rPr>
+          <w:lang w:val="en-US"/>
+        </w:rPr>
+        <w:t>change when</w:t>
+      </w:r>
+      <w:r>
+        <w:rPr>
+          <w:lang w:val="en-US"/>
+        </w:rPr>
+        <w:t xml:space="preserve"> it happens and how to embrace it. </w:t>
+      </w:r>
+      <w:r>
+        <w:rPr>
+          <w:lang w:val="en-US"/>
+        </w:rPr>
+        <w:t xml:space="preserve">Famous examples are Nokia, Blockbuster, Motorola (giants now fallen) and other have risen believing in their goals (Apple, Netflix, Tesla). </w:t>
+      </w:r>
+      <w:r>
+        <w:rPr>
+          <w:lang w:val="en-US"/>
+        </w:rPr>
+        <w:t xml:space="preserve">It’s important to understand the dimensions of the challenge and also the role in all of this. </w:t>
+      </w:r>
+    </w:p>
+    <w:p>
+      <w:pPr>
+        <w:rPr>
+          <w:lang w:val="en-US"/>
+        </w:rPr>
+      </w:pPr>
+      <w:r>
+        <w:rPr>
+          <w:lang w:val="en-US"/>
+        </w:rPr>
+        <w:t>ITSM</w:t>
+      </w:r>
+      <w:r>
+        <w:rPr>
+          <w:lang w:val="en-US"/>
+        </w:rPr>
+        <w:t xml:space="preserve"> (IT Service Management, from now on and in header of file)</w:t>
+      </w:r>
+      <w:r>
+        <w:rPr>
+          <w:lang w:val="en-US"/>
+        </w:rPr>
+        <w:t xml:space="preserve"> is a very broad subject, for this reason we are going to explore in particular one of the most famous methodologies</w:t>
+      </w:r>
+      <w:r>
+        <w:rPr>
+          <w:lang w:val="en-US"/>
+        </w:rPr>
+        <w:t xml:space="preserve">. </w:t>
+      </w:r>
+      <w:r>
+        <w:rPr>
+          <w:lang w:val="en-US"/>
+        </w:rPr>
+        <w:t>In particular:</w:t>
+      </w:r>
+    </w:p>
+    <w:p>
+      <w:pPr>
+        <w:pStyle w:val="Paragrafoelenco"/>
+        <w:numPr>
+          <w:ilvl w:val="0"/>
+          <w:numId w:val="12"/>
+        </w:numPr>
+        <w:spacing w:line="276" w:lineRule="auto"/>
+        <w:rPr>
+          <w:lang w:val="en-US"/>
+        </w:rPr>
+      </w:pPr>
+      <w:r>
+        <w:rPr>
+          <w:lang w:val="en-US"/>
+        </w:rPr>
+        <w:t xml:space="preserve">The course is designed upon </w:t>
+      </w:r>
+      <w:r>
+        <w:rPr>
+          <w:lang w:val="en-US"/>
+        </w:rPr>
+        <w:t>the official ITIL 4 Foundation textbook</w:t>
+      </w:r>
+    </w:p>
+    <w:p>
+      <w:pPr>
+        <w:pStyle w:val="Paragrafoelenco"/>
+        <w:numPr>
+          <w:ilvl w:val="0"/>
+          <w:numId w:val="12"/>
+        </w:numPr>
+        <w:spacing w:line="276" w:lineRule="auto"/>
+        <w:rPr>
+          <w:lang w:val="en-US"/>
+        </w:rPr>
+      </w:pPr>
+      <w:r>
+        <w:rPr>
+          <w:lang w:val="en-US"/>
+        </w:rPr>
+        <w:t>There are different objectives</w:t>
+      </w:r>
+    </w:p>
+    <w:p>
+      <w:pPr>
+        <w:pStyle w:val="Paragrafoelenco"/>
+        <w:numPr>
+          <w:ilvl w:val="1"/>
+          <w:numId w:val="12"/>
+        </w:numPr>
+        <w:spacing w:line="276" w:lineRule="auto"/>
+        <w:rPr>
+          <w:lang w:val="en-US"/>
+        </w:rPr>
+      </w:pPr>
+      <w:r>
+        <w:rPr>
+          <w:lang w:val="en-US"/>
+        </w:rPr>
+        <w:t xml:space="preserve">To provide attendees with the ITSM foundation, methods and concepts </w:t>
+      </w:r>
+    </w:p>
+    <w:p>
+      <w:pPr>
+        <w:pStyle w:val="Paragrafoelenco"/>
+        <w:numPr>
+          <w:ilvl w:val="1"/>
+          <w:numId w:val="12"/>
+        </w:numPr>
+        <w:spacing w:line="276" w:lineRule="auto"/>
+        <w:rPr>
+          <w:lang w:val="en-US"/>
+        </w:rPr>
+      </w:pPr>
+      <w:r>
+        <w:rPr>
+          <w:lang w:val="en-US"/>
+        </w:rPr>
+        <w:t xml:space="preserve">In a practical workshop environment </w:t>
+      </w:r>
+    </w:p>
+    <w:p>
+      <w:pPr>
+        <w:pStyle w:val="Paragrafoelenco"/>
+        <w:numPr>
+          <w:ilvl w:val="1"/>
+          <w:numId w:val="12"/>
+        </w:numPr>
+        <w:spacing w:line="276" w:lineRule="auto"/>
+        <w:rPr>
+          <w:lang w:val="en-US"/>
+        </w:rPr>
+      </w:pPr>
+      <w:r>
+        <w:rPr>
+          <w:lang w:val="en-US"/>
+        </w:rPr>
+        <w:t>Using Real life Scenarios and Exams</w:t>
+      </w:r>
+    </w:p>
+    <w:p>
+      <w:pPr>
+        <w:pStyle w:val="Paragrafoelenco"/>
+        <w:numPr>
+          <w:ilvl w:val="0"/>
+          <w:numId w:val="12"/>
+        </w:numPr>
+        <w:spacing w:line="276" w:lineRule="auto"/>
+        <w:rPr>
+          <w:lang w:val="en-US"/>
+        </w:rPr>
+      </w:pPr>
+      <w:r>
+        <w:rPr>
+          <w:lang w:val="en-US"/>
+        </w:rPr>
+        <w:t>There is a lot of material</w:t>
+      </w:r>
+    </w:p>
+    <w:p>
+      <w:pPr>
+        <w:pStyle w:val="Paragrafoelenco"/>
+        <w:numPr>
+          <w:ilvl w:val="1"/>
+          <w:numId w:val="12"/>
+        </w:numPr>
+        <w:spacing w:line="276" w:lineRule="auto"/>
+        <w:rPr>
+          <w:lang w:val="en-US"/>
+        </w:rPr>
+      </w:pPr>
+      <w:r>
+        <w:rPr>
+          <w:lang w:val="en-US"/>
+        </w:rPr>
+        <w:t>Slides of the course</w:t>
+      </w:r>
+    </w:p>
+    <w:p>
+      <w:pPr>
+        <w:pStyle w:val="Paragrafoelenco"/>
+        <w:numPr>
+          <w:ilvl w:val="1"/>
+          <w:numId w:val="12"/>
+        </w:numPr>
+        <w:spacing w:line="276" w:lineRule="auto"/>
+        <w:rPr>
+          <w:lang w:val="en-US"/>
+        </w:rPr>
+      </w:pPr>
+      <w:r>
+        <w:rPr>
+          <w:lang w:val="en-US"/>
+        </w:rPr>
+        <w:t>Videos and multimedia</w:t>
+      </w:r>
+    </w:p>
+    <w:p>
+      <w:pPr>
+        <w:pStyle w:val="Paragrafoelenco"/>
+        <w:numPr>
+          <w:ilvl w:val="2"/>
+          <w:numId w:val="12"/>
+        </w:numPr>
+        <w:spacing w:line="276" w:lineRule="auto"/>
+        <w:rPr>
+          <w:lang w:val="en-US"/>
+        </w:rPr>
+      </w:pPr>
+      <w:r>
+        <w:rPr>
+          <w:lang w:val="en-US"/>
+        </w:rPr>
+        <w:t>Based on ITIL 4</w:t>
+      </w:r>
+    </w:p>
+    <w:p>
+      <w:pPr>
+        <w:pStyle w:val="Paragrafoelenco"/>
+        <w:numPr>
+          <w:ilvl w:val="1"/>
+          <w:numId w:val="12"/>
+        </w:numPr>
+        <w:spacing w:line="276" w:lineRule="auto"/>
+        <w:rPr>
+          <w:lang w:val="en-US"/>
+        </w:rPr>
+      </w:pPr>
+      <w:r>
+        <w:rPr>
+          <w:lang w:val="en-US"/>
+        </w:rPr>
+        <w:t>Web articles</w:t>
+      </w:r>
+    </w:p>
+    <w:p>
+      <w:pPr>
+        <w:pStyle w:val="Paragrafoelenco"/>
+        <w:numPr>
+          <w:ilvl w:val="0"/>
+          <w:numId w:val="12"/>
+        </w:numPr>
+        <w:spacing w:line="276" w:lineRule="auto"/>
+        <w:rPr>
+          <w:lang w:val="en-US"/>
+        </w:rPr>
+      </w:pPr>
+      <w:r>
+        <w:rPr>
+          <w:lang w:val="en-US"/>
+        </w:rPr>
+        <w:t>Exam methods</w:t>
+      </w:r>
+    </w:p>
+    <w:p>
+      <w:pPr>
+        <w:pStyle w:val="Paragrafoelenco"/>
+        <w:numPr>
+          <w:ilvl w:val="1"/>
+          <w:numId w:val="12"/>
+        </w:numPr>
+        <w:spacing w:line="276" w:lineRule="auto"/>
+        <w:rPr>
+          <w:lang w:val="en-US"/>
+        </w:rPr>
+      </w:pPr>
+      <w:r>
+        <w:rPr>
+          <w:lang w:val="en-US"/>
+        </w:rPr>
+        <w:t xml:space="preserve">Multiple choice test (crosses) </w:t>
+      </w:r>
+      <w:r>
+        <w:rPr>
+          <w:lang w:val="en-US"/>
+        </w:rPr>
+        <w:sym w:font="Wingdings" w:char="F0E0"/>
+      </w:r>
+      <w:r>
+        <w:rPr>
+          <w:lang w:val="en-US"/>
+        </w:rPr>
+        <w:t xml:space="preserve"> </w:t>
+      </w:r>
+      <w:r>
+        <w:rPr>
+          <w:lang w:val="en-US"/>
+        </w:rPr>
+        <w:t>ITIL 4 Foundation Test</w:t>
+      </w:r>
+      <w:r>
+        <w:rPr>
+          <w:lang w:val="en-US"/>
+        </w:rPr>
+        <w:t xml:space="preserve"> (prof. says it’s feasible)</w:t>
+      </w:r>
+      <w:r>
+        <w:rPr>
+          <w:lang w:val="en-US"/>
+        </w:rPr>
+        <w:t xml:space="preserve"> </w:t>
+      </w:r>
+    </w:p>
+    <w:p>
+      <w:pPr>
+        <w:pStyle w:val="Paragrafoelenco"/>
+        <w:numPr>
+          <w:ilvl w:val="1"/>
+          <w:numId w:val="12"/>
+        </w:numPr>
+        <w:spacing w:line="276" w:lineRule="auto"/>
+        <w:rPr>
+          <w:lang w:val="en-US"/>
+        </w:rPr>
+      </w:pPr>
+      <w:r>
+        <w:rPr>
+          <w:lang w:val="en-US"/>
+        </w:rPr>
+        <w:t xml:space="preserve">Production of a small thesis on a real case </w:t>
+      </w:r>
+      <w:r>
+        <w:rPr>
+          <w:lang w:val="en-US"/>
+        </w:rPr>
+        <w:t>(oral exam)</w:t>
+      </w:r>
+    </w:p>
+    <w:p>
+      <w:pPr>
+        <w:pStyle w:val="Paragrafoelenco"/>
+        <w:numPr>
+          <w:ilvl w:val="0"/>
+          <w:numId w:val="12"/>
+        </w:numPr>
+        <w:spacing w:line="276" w:lineRule="auto"/>
+        <w:rPr>
+          <w:lang w:val="en-US"/>
+        </w:rPr>
+      </w:pPr>
+      <w:r>
+        <w:rPr>
+          <w:lang w:val="en-US"/>
+        </w:rPr>
+        <w:t xml:space="preserve">Evaluation criteria </w:t>
+      </w:r>
+    </w:p>
+    <w:p>
+      <w:pPr>
+        <w:pStyle w:val="Paragrafoelenco"/>
+        <w:numPr>
+          <w:ilvl w:val="1"/>
+          <w:numId w:val="12"/>
+        </w:numPr>
+        <w:spacing w:line="276" w:lineRule="auto"/>
+        <w:rPr>
+          <w:lang w:val="en-US"/>
+        </w:rPr>
+      </w:pPr>
+      <w:r>
+        <w:rPr>
+          <w:lang w:val="en-US"/>
+        </w:rPr>
+        <w:t>The written test evaluates the student's acquisition of the foundational aspects addressed during the course</w:t>
+      </w:r>
+    </w:p>
+    <w:p>
+      <w:pPr>
+        <w:pStyle w:val="Paragrafoelenco"/>
+        <w:numPr>
+          <w:ilvl w:val="1"/>
+          <w:numId w:val="12"/>
+        </w:numPr>
+        <w:spacing w:line="276" w:lineRule="auto"/>
+        <w:rPr>
+          <w:lang w:val="en-US"/>
+        </w:rPr>
+      </w:pPr>
+      <w:r>
+        <w:rPr>
+          <w:lang w:val="en-US"/>
+        </w:rPr>
+        <w:t>The second test evaluates the student's ability to analyze and evaluate concrete aspects of the methodology taught and their application in real life cases</w:t>
+      </w:r>
+    </w:p>
+    <w:p>
+      <w:pPr>
+        <w:pStyle w:val="Paragrafoelenco"/>
+        <w:numPr>
+          <w:ilvl w:val="0"/>
+          <w:numId w:val="12"/>
+        </w:numPr>
+        <w:spacing w:line="276" w:lineRule="auto"/>
+        <w:rPr>
+          <w:lang w:val="en-US"/>
+        </w:rPr>
+      </w:pPr>
+      <w:r>
+        <w:rPr>
+          <w:lang w:val="en-US"/>
+        </w:rPr>
+        <w:t xml:space="preserve">ITIL 4 Foundation Test </w:t>
+      </w:r>
+    </w:p>
+    <w:p>
+      <w:pPr>
+        <w:pStyle w:val="Paragrafoelenco"/>
+        <w:numPr>
+          <w:ilvl w:val="1"/>
+          <w:numId w:val="12"/>
+        </w:numPr>
+        <w:spacing w:line="276" w:lineRule="auto"/>
+        <w:rPr>
+          <w:lang w:val="en-US"/>
+        </w:rPr>
+      </w:pPr>
+      <w:r>
+        <w:rPr>
+          <w:lang w:val="en-US"/>
+        </w:rPr>
+        <w:t>60 minutes</w:t>
+      </w:r>
+    </w:p>
+    <w:p>
+      <w:pPr>
+        <w:pStyle w:val="Paragrafoelenco"/>
+        <w:numPr>
+          <w:ilvl w:val="1"/>
+          <w:numId w:val="12"/>
+        </w:numPr>
+        <w:spacing w:line="276" w:lineRule="auto"/>
+        <w:rPr>
+          <w:lang w:val="en-US"/>
+        </w:rPr>
+      </w:pPr>
+      <w:r>
+        <w:rPr>
+          <w:lang w:val="en-US"/>
+        </w:rPr>
+        <w:t>40 questions, each question is worth 1 mark</w:t>
+      </w:r>
+    </w:p>
+    <w:p>
+      <w:pPr>
+        <w:pStyle w:val="Paragrafoelenco"/>
+        <w:numPr>
+          <w:ilvl w:val="2"/>
+          <w:numId w:val="12"/>
+        </w:numPr>
+        <w:spacing w:line="276" w:lineRule="auto"/>
+        <w:rPr>
+          <w:lang w:val="en-US"/>
+        </w:rPr>
+      </w:pPr>
+      <w:r>
+        <w:rPr>
+          <w:lang w:val="en-US"/>
+        </w:rPr>
+        <w:t>‘standard</w:t>
+      </w:r>
+      <w:r>
+        <w:rPr>
+          <w:rFonts w:ascii="Arial" w:hAnsi="Arial" w:cs="Arial"/>
+          <w:lang w:val="en-US"/>
+        </w:rPr>
+        <w:t>ʼ</w:t>
+      </w:r>
+    </w:p>
+    <w:p>
+      <w:pPr>
+        <w:pStyle w:val="Paragrafoelenco"/>
+        <w:numPr>
+          <w:ilvl w:val="2"/>
+          <w:numId w:val="12"/>
+        </w:numPr>
+        <w:spacing w:line="276" w:lineRule="auto"/>
+        <w:rPr>
+          <w:lang w:val="en-US"/>
+        </w:rPr>
+      </w:pPr>
+      <w:r>
+        <w:rPr>
+          <w:lang w:val="en-US"/>
+        </w:rPr>
+        <w:t>‘missing word</w:t>
+      </w:r>
+      <w:r>
+        <w:rPr>
+          <w:rFonts w:ascii="Arial" w:hAnsi="Arial" w:cs="Arial"/>
+          <w:lang w:val="en-US"/>
+        </w:rPr>
+        <w:t>ʼ</w:t>
+      </w:r>
+      <w:r>
+        <w:rPr>
+          <w:lang w:val="en-US"/>
+        </w:rPr>
+        <w:t xml:space="preserve"> </w:t>
+      </w:r>
+    </w:p>
+    <w:p>
+      <w:pPr>
+        <w:pStyle w:val="Paragrafoelenco"/>
+        <w:numPr>
+          <w:ilvl w:val="2"/>
+          <w:numId w:val="12"/>
+        </w:numPr>
+        <w:spacing w:line="276" w:lineRule="auto"/>
+        <w:rPr>
+          <w:lang w:val="en-US"/>
+        </w:rPr>
+      </w:pPr>
+      <w:r>
+        <w:rPr>
+          <w:lang w:val="en-US"/>
+        </w:rPr>
+        <w:t>‘list</w:t>
+      </w:r>
+      <w:r>
+        <w:rPr>
+          <w:rFonts w:ascii="Arial" w:hAnsi="Arial" w:cs="Arial"/>
+          <w:lang w:val="en-US"/>
+        </w:rPr>
+        <w:t>ʼ</w:t>
+      </w:r>
+      <w:r>
+        <w:rPr>
+          <w:lang w:val="en-US"/>
+        </w:rPr>
+        <w:t xml:space="preserve"> (2 correct items) </w:t>
+      </w:r>
+    </w:p>
+    <w:p>
+      <w:pPr>
+        <w:pStyle w:val="Paragrafoelenco"/>
+        <w:numPr>
+          <w:ilvl w:val="2"/>
+          <w:numId w:val="12"/>
+        </w:numPr>
+        <w:spacing w:line="276" w:lineRule="auto"/>
+        <w:rPr>
+          <w:lang w:val="en-US"/>
+        </w:rPr>
+      </w:pPr>
+      <w:r>
+        <w:rPr>
+          <w:lang w:val="en-US"/>
+        </w:rPr>
+        <w:t>Very rarely, ‘negative</w:t>
+      </w:r>
+      <w:r>
+        <w:rPr>
+          <w:rFonts w:ascii="Arial" w:hAnsi="Arial" w:cs="Arial"/>
+          <w:lang w:val="en-US"/>
+        </w:rPr>
+        <w:t>ʼ</w:t>
+      </w:r>
+      <w:r>
+        <w:rPr>
+          <w:lang w:val="en-US"/>
+        </w:rPr>
+        <w:t xml:space="preserve"> (</w:t>
+      </w:r>
+      <w:r>
+        <w:rPr>
+          <w:rFonts w:ascii="Aptos" w:hAnsi="Aptos" w:cs="Aptos"/>
+          <w:lang w:val="en-US"/>
+        </w:rPr>
+        <w:t>“</w:t>
+      </w:r>
+      <w:r>
+        <w:rPr>
+          <w:lang w:val="en-US"/>
+        </w:rPr>
+        <w:t>what is NOT</w:t>
+      </w:r>
+      <w:r>
+        <w:rPr>
+          <w:rFonts w:ascii="Aptos" w:hAnsi="Aptos" w:cs="Aptos"/>
+          <w:lang w:val="en-US"/>
+        </w:rPr>
+        <w:t>…”</w:t>
+      </w:r>
+      <w:r>
+        <w:rPr>
+          <w:lang w:val="en-US"/>
+        </w:rPr>
+        <w:t xml:space="preserve">) </w:t>
+      </w:r>
+    </w:p>
+    <w:p>
+      <w:pPr>
+        <w:pStyle w:val="Paragrafoelenco"/>
+        <w:numPr>
+          <w:ilvl w:val="1"/>
+          <w:numId w:val="12"/>
+        </w:numPr>
+        <w:spacing w:line="276" w:lineRule="auto"/>
+        <w:rPr>
+          <w:lang w:val="en-US"/>
+        </w:rPr>
+      </w:pPr>
+      <w:r>
+        <w:rPr>
+          <w:lang w:val="en-US"/>
+        </w:rPr>
+        <w:t>Pass mark: 65% or higher (26 marks or above)</w:t>
+      </w:r>
+    </w:p>
+    <w:p>
+      <w:pPr>
+        <w:pStyle w:val="Paragrafoelenco"/>
+        <w:numPr>
+          <w:ilvl w:val="2"/>
+          <w:numId w:val="12"/>
+        </w:numPr>
+        <w:spacing w:line="276" w:lineRule="auto"/>
+        <w:rPr>
+          <w:lang w:val="en-US"/>
+        </w:rPr>
+      </w:pPr>
+      <w:r>
+        <w:rPr>
+          <w:lang w:val="en-US"/>
+        </w:rPr>
+        <w:t>levels 1 and 2 of Bloom</w:t>
+      </w:r>
+      <w:r>
+        <w:rPr>
+          <w:rFonts w:ascii="Arial" w:hAnsi="Arial" w:cs="Arial"/>
+          <w:lang w:val="en-US"/>
+        </w:rPr>
+        <w:t>ʼ</w:t>
+      </w:r>
+      <w:r>
+        <w:rPr>
+          <w:lang w:val="en-US"/>
+        </w:rPr>
+        <w:t>s Taxonomy</w:t>
+      </w:r>
+      <w:r>
+        <w:rPr>
+          <w:lang w:val="en-US"/>
+        </w:rPr>
+        <w:t xml:space="preserve"> (understand/remember)</w:t>
+      </w:r>
+    </w:p>
+    <w:p>
+      <w:pPr>
+        <w:pStyle w:val="Paragrafoelenco"/>
+        <w:numPr>
+          <w:ilvl w:val="3"/>
+          <w:numId w:val="12"/>
+        </w:numPr>
+        <w:spacing w:line="276" w:lineRule="auto"/>
+        <w:rPr>
+          <w:lang w:val="en-US"/>
+        </w:rPr>
+      </w:pPr>
+      <w:r>
+        <w:rPr>
+          <w:lang w:val="en-US"/>
+        </w:rPr>
+        <w:t xml:space="preserve">9 questions at Level 1 (Recall) = 22.5% </w:t>
+      </w:r>
+    </w:p>
+    <w:p>
+      <w:pPr>
+        <w:pStyle w:val="Paragrafoelenco"/>
+        <w:numPr>
+          <w:ilvl w:val="3"/>
+          <w:numId w:val="12"/>
+        </w:numPr>
+        <w:spacing w:line="276" w:lineRule="auto"/>
+        <w:rPr>
+          <w:lang w:val="en-US"/>
+        </w:rPr>
+      </w:pPr>
+      <w:r>
+        <w:rPr>
+          <w:lang w:val="en-US"/>
+        </w:rPr>
+        <w:t>31 questions at Level 2 (Understand, Describe, Explain) = 77.5%</w:t>
+      </w:r>
+    </w:p>
+    <w:p>
+      <w:pPr>
+        <w:rPr>
+          <w:lang w:val="en-US"/>
+        </w:rPr>
+      </w:pPr>
+      <w:r>
+        <w:rPr>
+          <w:lang w:val="en-US"/>
+        </w:rPr>
+        <w:t xml:space="preserve">He says the order is important: first the test, then the thesis itself. </w:t>
+      </w:r>
+      <w:r>
+        <w:rPr>
+          <w:lang w:val="en-US"/>
+        </w:rPr>
+        <w:br w:type="page"/>
+      </w:r>
+    </w:p>
+    <w:p>
+      <w:pPr>
+        <w:pStyle w:val="Titolo1"/>
+        <w:jc w:val="center"/>
+      </w:pPr>
+      <w:bookmarkStart w:id="2" w:name="_Toc159915781"/>
+      <w:r>
+        <w:lastRenderedPageBreak/>
+        <w:t xml:space="preserve">02 - </w:t>
+      </w:r>
+      <w:r>
+        <w:t>In</w:t>
+      </w:r>
+      <w:r>
+        <w:t xml:space="preserve">formation System </w:t>
+      </w:r>
+      <w:r>
+        <w:t>Governance</w:t>
+      </w:r>
+      <w:bookmarkEnd w:id="2"/>
+    </w:p>
+    <w:p>
+      <w:pPr>
+        <w:rPr>
+          <w:lang w:val="en-US"/>
+        </w:rPr>
+      </w:pPr>
+      <w:r>
+        <w:rPr>
+          <w:lang w:val="en-US"/>
+        </w:rPr>
+        <w:t xml:space="preserve">There are </w:t>
+      </w:r>
+      <w:r>
+        <w:rPr>
+          <w:lang w:val="en-US"/>
+        </w:rPr>
+        <w:t>separate roles</w:t>
+      </w:r>
+      <w:r>
+        <w:rPr>
+          <w:lang w:val="en-US"/>
+        </w:rPr>
+        <w:t xml:space="preserve"> in the context of ITIL's Information System Governance:</w:t>
+      </w:r>
+    </w:p>
+    <w:p>
+      <w:pPr>
+        <w:numPr>
+          <w:ilvl w:val="0"/>
+          <w:numId w:val="13"/>
+        </w:numPr>
+        <w:spacing w:line="276" w:lineRule="auto"/>
+        <w:rPr>
+          <w:lang w:val="en-US"/>
+        </w:rPr>
+      </w:pPr>
+      <w:r>
+        <w:rPr>
+          <w:i/>
+          <w:iCs/>
+          <w:lang w:val="en-US"/>
+        </w:rPr>
+        <w:t>CISO (Chief Information Security Officer):</w:t>
+      </w:r>
+      <w:r>
+        <w:rPr>
+          <w:lang w:val="en-US"/>
+        </w:rPr>
+        <w:t xml:space="preserve"> Responsible for overseeing cybersecurity strategy and implementation to protect the organization's information assets.</w:t>
+      </w:r>
+    </w:p>
+    <w:p>
+      <w:pPr>
+        <w:numPr>
+          <w:ilvl w:val="0"/>
+          <w:numId w:val="13"/>
+        </w:numPr>
+        <w:spacing w:line="276" w:lineRule="auto"/>
+        <w:rPr>
+          <w:lang w:val="en-US"/>
+        </w:rPr>
+      </w:pPr>
+      <w:r>
+        <w:rPr>
+          <w:i/>
+          <w:iCs/>
+          <w:lang w:val="en-US"/>
+        </w:rPr>
+        <w:t>CEO (Chief Executive Officer):</w:t>
+      </w:r>
+      <w:r>
+        <w:rPr>
+          <w:lang w:val="en-US"/>
+        </w:rPr>
+        <w:t xml:space="preserve"> Sets strategic direction for the organization, ensuring IT initiatives align with business objectives.</w:t>
+      </w:r>
+    </w:p>
+    <w:p>
+      <w:pPr>
+        <w:numPr>
+          <w:ilvl w:val="0"/>
+          <w:numId w:val="13"/>
+        </w:numPr>
+        <w:spacing w:line="276" w:lineRule="auto"/>
+        <w:rPr>
+          <w:lang w:val="en-US"/>
+        </w:rPr>
+      </w:pPr>
+      <w:r>
+        <w:rPr>
+          <w:i/>
+          <w:iCs/>
+          <w:lang w:val="en-US"/>
+        </w:rPr>
+        <w:t>CIO (Chief Information Officer):</w:t>
+      </w:r>
+      <w:r>
+        <w:rPr>
+          <w:lang w:val="en-US"/>
+        </w:rPr>
+        <w:t xml:space="preserve"> Manages IT strategy, systems, and services, ensuring alignment with business goals and compliance with regulations.</w:t>
+      </w:r>
+    </w:p>
+    <w:p>
+      <w:pPr>
+        <w:numPr>
+          <w:ilvl w:val="0"/>
+          <w:numId w:val="13"/>
+        </w:numPr>
+        <w:spacing w:line="276" w:lineRule="auto"/>
+        <w:rPr>
+          <w:lang w:val="en-US"/>
+        </w:rPr>
+      </w:pPr>
+      <w:r>
+        <w:rPr>
+          <w:i/>
+          <w:iCs/>
+          <w:lang w:val="en-US"/>
+        </w:rPr>
+        <w:t>CFO (Chief Financial Officer):</w:t>
+      </w:r>
+      <w:r>
+        <w:rPr>
+          <w:lang w:val="en-US"/>
+        </w:rPr>
+        <w:t xml:space="preserve"> Manages financial activities, including budgeting for IT projects and assessing their </w:t>
+      </w:r>
+      <w:r>
+        <w:rPr>
+          <w:lang w:val="en-US"/>
+        </w:rPr>
+        <w:t>budgetary impact</w:t>
+      </w:r>
+      <w:r>
+        <w:rPr>
+          <w:lang w:val="en-US"/>
+        </w:rPr>
+        <w:t>.</w:t>
+      </w:r>
+    </w:p>
+    <w:p>
+      <w:pPr>
+        <w:numPr>
+          <w:ilvl w:val="0"/>
+          <w:numId w:val="13"/>
+        </w:numPr>
+        <w:spacing w:line="276" w:lineRule="auto"/>
+        <w:rPr>
+          <w:lang w:val="en-US"/>
+        </w:rPr>
+      </w:pPr>
+      <w:r>
+        <w:rPr>
+          <w:i/>
+          <w:iCs/>
+          <w:lang w:val="en-US"/>
+        </w:rPr>
+        <w:t>CMO (Chief Marketing Officer):</w:t>
+      </w:r>
+      <w:r>
+        <w:rPr>
+          <w:lang w:val="en-US"/>
+        </w:rPr>
+        <w:t xml:space="preserve"> Develops marketing strategy, increasingly reliant on technology and data, which intersects with IT governance for compliance and strategic alignment.</w:t>
+      </w:r>
+    </w:p>
+    <w:p>
+      <w:pPr>
+        <w:rPr>
+          <w:lang w:val="en-US"/>
+        </w:rPr>
+      </w:pPr>
+      <w:r>
+        <w:rPr>
+          <w:lang w:val="en-US"/>
+        </w:rPr>
+        <w:t>Like industrial revolution, things constantly changed and</w:t>
+      </w:r>
+      <w:r>
+        <w:rPr>
+          <w:lang w:val="en-US"/>
+        </w:rPr>
+        <w:t xml:space="preserve">, overtime, industrial revolution brought different waves of change. </w:t>
+      </w:r>
+      <w:r>
+        <w:rPr>
+          <w:lang w:val="en-US"/>
+        </w:rPr>
+        <w:t>We’ve come to a 4</w:t>
+      </w:r>
+      <w:r>
+        <w:rPr>
+          <w:vertAlign w:val="superscript"/>
+          <w:lang w:val="en-US"/>
+        </w:rPr>
+        <w:t>th</w:t>
+      </w:r>
+      <w:r>
+        <w:rPr>
+          <w:lang w:val="en-US"/>
+        </w:rPr>
+        <w:t xml:space="preserve"> as of now, with intelligent system interconnected between them and other means of electronics and traditional industry, up to discussion of a 5</w:t>
+      </w:r>
+      <w:r>
+        <w:rPr>
+          <w:vertAlign w:val="superscript"/>
+          <w:lang w:val="en-US"/>
+        </w:rPr>
+        <w:t>th</w:t>
+      </w:r>
+      <w:r>
+        <w:rPr>
+          <w:lang w:val="en-US"/>
+        </w:rPr>
+        <w:t xml:space="preserve">, based on AI and gathering of data. </w:t>
+      </w:r>
+    </w:p>
+    <w:p>
+      <w:pPr>
+        <w:rPr>
+          <w:lang w:val="en-US"/>
+        </w:rPr>
+      </w:pPr>
+      <w:r>
+        <w:rPr>
+          <w:lang w:val="en-US"/>
+        </w:rPr>
+        <w:t xml:space="preserve">Let's start by understanding what the </w:t>
+      </w:r>
+      <w:r>
+        <w:rPr>
+          <w:i/>
+          <w:iCs/>
+          <w:lang w:val="en-US"/>
+        </w:rPr>
+        <w:t>current global scenario</w:t>
+      </w:r>
+      <w:r>
+        <w:rPr>
+          <w:lang w:val="en-US"/>
+        </w:rPr>
+        <w:t xml:space="preserve"> is. Why? </w:t>
+      </w:r>
+    </w:p>
+    <w:p>
+      <w:pPr>
+        <w:pStyle w:val="Paragrafoelenco"/>
+        <w:numPr>
+          <w:ilvl w:val="0"/>
+          <w:numId w:val="12"/>
+        </w:numPr>
+        <w:rPr>
+          <w:lang w:val="en-US"/>
+        </w:rPr>
+      </w:pPr>
+      <w:r>
+        <w:rPr>
+          <w:lang w:val="en-US"/>
+        </w:rPr>
+        <w:t>Because the issues we are going to deal with are typical of extremely complex environments where it is never immediate to give an answer</w:t>
+      </w:r>
+    </w:p>
+    <w:p>
+      <w:pPr>
+        <w:pStyle w:val="Paragrafoelenco"/>
+        <w:numPr>
+          <w:ilvl w:val="1"/>
+          <w:numId w:val="12"/>
+        </w:numPr>
+        <w:rPr>
+          <w:lang w:val="en-US"/>
+        </w:rPr>
+      </w:pPr>
+      <w:r>
+        <w:rPr>
+          <w:lang w:val="en-US"/>
+        </w:rPr>
+        <w:t>complex questions are often followed by equally complex answers</w:t>
+      </w:r>
+    </w:p>
+    <w:p>
+      <w:pPr>
+        <w:pStyle w:val="Paragrafoelenco"/>
+        <w:numPr>
+          <w:ilvl w:val="0"/>
+          <w:numId w:val="12"/>
+        </w:numPr>
+        <w:rPr>
+          <w:lang w:val="en-US"/>
+        </w:rPr>
+      </w:pPr>
+      <w:r>
+        <w:rPr>
+          <w:lang w:val="en-US"/>
+        </w:rPr>
+        <w:t>The aim is to rationalize and simplify</w:t>
+      </w:r>
+      <w:r>
+        <w:rPr>
+          <w:lang w:val="en-US"/>
+        </w:rPr>
+        <w:t xml:space="preserve"> </w:t>
+      </w:r>
+      <w:r>
+        <w:rPr>
+          <w:lang w:val="en-US"/>
+        </w:rPr>
+        <w:t>needs and the Information System</w:t>
+      </w:r>
+    </w:p>
+    <w:p>
+      <w:pPr>
+        <w:rPr>
+          <w:lang w:val="en-US"/>
+        </w:rPr>
+      </w:pPr>
+      <w:r>
+        <w:rPr>
+          <w:lang w:val="en-US"/>
+        </w:rPr>
+        <w:t>Inside the business context, there are several factors to consider:</w:t>
+      </w:r>
+    </w:p>
+    <w:p>
+      <w:pPr>
+        <w:pStyle w:val="Paragrafoelenco"/>
+        <w:numPr>
+          <w:ilvl w:val="0"/>
+          <w:numId w:val="12"/>
+        </w:numPr>
+        <w:rPr>
+          <w:lang w:val="en-US"/>
+        </w:rPr>
+      </w:pPr>
+      <w:r>
+        <w:rPr>
+          <w:lang w:val="en-US"/>
+        </w:rPr>
+        <w:t>Dynamism and complexity as structural elements</w:t>
+      </w:r>
+    </w:p>
+    <w:p>
+      <w:pPr>
+        <w:pStyle w:val="Paragrafoelenco"/>
+        <w:numPr>
+          <w:ilvl w:val="1"/>
+          <w:numId w:val="12"/>
+        </w:numPr>
+        <w:rPr>
+          <w:lang w:val="en-US"/>
+        </w:rPr>
+      </w:pPr>
+      <w:r>
+        <w:rPr>
+          <w:lang w:val="en-US"/>
+        </w:rPr>
+        <w:t>I do not have proper control of all elements</w:t>
+      </w:r>
+    </w:p>
+    <w:p>
+      <w:pPr>
+        <w:pStyle w:val="Paragrafoelenco"/>
+        <w:numPr>
+          <w:ilvl w:val="0"/>
+          <w:numId w:val="12"/>
+        </w:numPr>
+        <w:rPr>
+          <w:lang w:val="en-US"/>
+        </w:rPr>
+      </w:pPr>
+      <w:r>
+        <w:rPr>
+          <w:lang w:val="en-US"/>
+        </w:rPr>
+        <w:t xml:space="preserve">Scenarios not definable a priori </w:t>
+      </w:r>
+    </w:p>
+    <w:p>
+      <w:pPr>
+        <w:pStyle w:val="Paragrafoelenco"/>
+        <w:numPr>
+          <w:ilvl w:val="1"/>
+          <w:numId w:val="12"/>
+        </w:numPr>
+        <w:rPr>
+          <w:lang w:val="en-US"/>
+        </w:rPr>
+      </w:pPr>
+      <w:r>
+        <w:rPr>
+          <w:lang w:val="en-US"/>
+        </w:rPr>
+        <w:t>Blind in a period of next ½ years</w:t>
+      </w:r>
+    </w:p>
+    <w:p>
+      <w:pPr>
+        <w:pStyle w:val="Paragrafoelenco"/>
+        <w:numPr>
+          <w:ilvl w:val="0"/>
+          <w:numId w:val="12"/>
+        </w:numPr>
+        <w:rPr>
+          <w:lang w:val="en-US"/>
+        </w:rPr>
+      </w:pPr>
+      <w:r>
+        <w:rPr>
+          <w:lang w:val="en-US"/>
+        </w:rPr>
+        <w:t xml:space="preserve">New forms of business </w:t>
+      </w:r>
+    </w:p>
+    <w:p>
+      <w:pPr>
+        <w:pStyle w:val="Paragrafoelenco"/>
+        <w:numPr>
+          <w:ilvl w:val="0"/>
+          <w:numId w:val="12"/>
+        </w:numPr>
+        <w:rPr>
+          <w:lang w:val="en-US"/>
+        </w:rPr>
+      </w:pPr>
+      <w:r>
+        <w:rPr>
+          <w:lang w:val="en-US"/>
+        </w:rPr>
+        <w:t xml:space="preserve">Collapse of the myth of planning as an antidote to complexity </w:t>
+      </w:r>
+    </w:p>
+    <w:p>
+      <w:pPr>
+        <w:pStyle w:val="Paragrafoelenco"/>
+        <w:numPr>
+          <w:ilvl w:val="0"/>
+          <w:numId w:val="12"/>
+        </w:numPr>
+        <w:rPr>
+          <w:lang w:val="en-US"/>
+        </w:rPr>
+      </w:pPr>
+      <w:r>
+        <w:rPr>
+          <w:lang w:val="en-US"/>
+        </w:rPr>
+        <w:t>Multiple actors involved (</w:t>
+      </w:r>
+      <w:r>
+        <w:rPr>
+          <w:lang w:val="en-US"/>
+        </w:rPr>
+        <w:t>e.g.,</w:t>
+      </w:r>
+      <w:r>
+        <w:rPr>
+          <w:lang w:val="en-US"/>
+        </w:rPr>
+        <w:t xml:space="preserve"> shareholders, stakeholders, globalization ...)</w:t>
+      </w:r>
+    </w:p>
+    <w:p>
+      <w:pPr>
+        <w:pStyle w:val="Paragrafoelenco"/>
+        <w:numPr>
+          <w:ilvl w:val="0"/>
+          <w:numId w:val="12"/>
+        </w:numPr>
+        <w:rPr>
+          <w:lang w:val="en-US"/>
+        </w:rPr>
+      </w:pPr>
+      <w:r>
+        <w:rPr>
+          <w:lang w:val="en-US"/>
+        </w:rPr>
+        <w:t>Management not ready to define requirements and operationally describe "strong" choices</w:t>
+      </w:r>
+    </w:p>
+    <w:p>
+      <w:pPr>
+        <w:pStyle w:val="Paragrafoelenco"/>
+        <w:numPr>
+          <w:ilvl w:val="0"/>
+          <w:numId w:val="12"/>
+        </w:numPr>
+        <w:rPr>
+          <w:lang w:val="en-US"/>
+        </w:rPr>
+      </w:pPr>
+      <w:r>
+        <w:rPr>
+          <w:lang w:val="en-US"/>
+        </w:rPr>
+        <w:t>Digital economy (IT as a productive factor)</w:t>
+      </w:r>
+    </w:p>
+    <w:p>
+      <w:pPr>
+        <w:pStyle w:val="Paragrafoelenco"/>
+        <w:numPr>
+          <w:ilvl w:val="0"/>
+          <w:numId w:val="12"/>
+        </w:numPr>
+        <w:rPr>
+          <w:lang w:val="en-US"/>
+        </w:rPr>
+      </w:pPr>
+      <w:r>
+        <w:rPr>
+          <w:lang w:val="en-US"/>
+        </w:rPr>
+        <w:t>Permanence of a gap between company needs and the Information System</w:t>
+      </w:r>
+    </w:p>
+    <w:p>
+      <w:pPr>
+        <w:rPr>
+          <w:lang w:val="en-US"/>
+        </w:rPr>
+      </w:pPr>
+    </w:p>
     <w:sectPr>
       <w:headerReference w:type="default" r:id="rId10"/>
       <w:footerReference w:type="default" r:id="rId11"/>
@@ -782,7 +2286,23 @@
             <w:iCs/>
             <w:lang w:val="en-US"/>
           </w:rPr>
-          <w:t>IT Service Management Simple (for real</w:t>
+          <w:t>IT</w:t>
+        </w:r>
+        <w:r>
+          <w:rPr>
+            <w:i/>
+            <w:iCs/>
+            <w:lang w:val="en-US"/>
+          </w:rPr>
+          <w:t xml:space="preserve">SM </w:t>
+        </w:r>
+        <w:r>
+          <w:rPr>
+            <w:i/>
+            <w:iCs/>
+            <w:lang w:val="en-US"/>
+          </w:rPr>
+          <w:t>Simple (for real</w:t>
         </w:r>
         <w:r>
           <w:rPr>
@@ -807,6 +2327,119 @@
 <file path=word/numbering.xml><?xml version="1.0" encoding="utf-8"?>
 <w:numbering xmlns:wpc="http://schemas.microsoft.com/office/word/2010/wordprocessingCanvas" xmlns:cx="http://schemas.microsoft.com/office/drawing/2014/chartex" xmlns:cx1="http://schemas.microsoft.com/office/drawing/2015/9/8/chartex" xmlns:cx2="http://schemas.microsoft.com/office/drawing/2015/10/21/chartex" xmlns:cx3="http://schemas.microsoft.com/office/drawing/2016/5/9/chartex" xmlns:cx4="http://schemas.microsoft.com/office/drawing/2016/5/10/chartex" xmlns:cx5="http://schemas.microsoft.com/office/drawing/2016/5/11/chartex" xmlns:cx6="http://schemas.microsoft.com/office/drawing/2016/5/12/chartex" xmlns:cx7="http://schemas.microsoft.com/office/drawing/2016/5/13/chartex" xmlns:cx8="http://schemas.microsoft.com/office/drawing/2016/5/14/chartex" xmlns:mc="http://schemas.openxmlformats.org/markup-compatibility/2006" xmlns:aink="http://schemas.microsoft.com/office/drawing/2016/ink" xmlns:am3d="http://schemas.microsoft.com/office/drawing/2017/model3d" xmlns:o="urn:schemas-microsoft-com:office:office" xmlns:oel="http://schemas.microsoft.com/office/2019/extlst" xmlns:r="http://schemas.openxmlformats.org/officeDocument/2006/relationships" xmlns:m="http://schemas.openxmlformats.org/officeDocument/2006/math" xmlns:v="urn:schemas-microsoft-com:vml" xmlns:wp14="http://schemas.microsoft.com/office/word/2010/wordprocessingDrawing" xmlns:wp="http://schemas.openxmlformats.org/drawingml/2006/wordprocessingDrawing" xmlns:w10="urn:schemas-microsoft-com:office:word" xmlns:w="http://schemas.openxmlformats.org/wordprocessingml/2006/main" xmlns:w14="http://schemas.microsoft.com/office/word/2010/wordml" xmlns:w15="http://schemas.microsoft.com/office/word/2012/wordml" xmlns:w16cex="http://schemas.microsoft.com/office/word/2018/wordml/cex" xmlns:w16cid="http://schemas.microsoft.com/office/word/2016/wordml/cid" xmlns:w16="http://schemas.microsoft.com/office/word/2018/wordml" xmlns:w16sdtdh="http://schemas.microsoft.com/office/word/2020/wordml/sdtdatahash" xmlns:w16se="http://schemas.microsoft.com/office/word/2015/wordml/symex" xmlns:wpg="http://schemas.microsoft.com/office/word/2010/wordprocessingGroup" xmlns:wpi="http://schemas.microsoft.com/office/word/2010/wordprocessingInk" xmlns:wne="http://schemas.microsoft.com/office/word/2006/wordml" xmlns:wps="http://schemas.microsoft.com/office/word/2010/wordprocessingShape" mc:Ignorable="w14 w15 w16se w16cid w16 w16cex w16sdtdh wp14">
   <w:abstractNum w:abstractNumId="0" w15:restartNumberingAfterBreak="0">
+    <w:nsid w:val="138E5603"/>
+    <w:multiLevelType w:val="multilevel"/>
+    <w:tmpl w:val="00565578"/>
+    <w:lvl w:ilvl="0">
+      <w:start w:val="1"/>
+      <w:numFmt w:val="decimal"/>
+      <w:lvlText w:val="%1."/>
+      <w:lvlJc w:val="left"/>
+      <w:pPr>
+        <w:tabs>
+          <w:tab w:val="num" w:pos="720"/>
+        </w:tabs>
+        <w:ind w:left="720" w:hanging="360"/>
+      </w:pPr>
+    </w:lvl>
+    <w:lvl w:ilvl="1" w:tentative="1">
+      <w:start w:val="1"/>
+      <w:numFmt w:val="decimal"/>
+      <w:lvlText w:val="%2."/>
+      <w:lvlJc w:val="left"/>
+      <w:pPr>
+        <w:tabs>
+          <w:tab w:val="num" w:pos="1440"/>
+        </w:tabs>
+        <w:ind w:left="1440" w:hanging="360"/>
+      </w:pPr>
+    </w:lvl>
+    <w:lvl w:ilvl="2" w:tentative="1">
+      <w:start w:val="1"/>
+      <w:numFmt w:val="decimal"/>
+      <w:lvlText w:val="%3."/>
+      <w:lvlJc w:val="left"/>
+      <w:pPr>
+        <w:tabs>
+          <w:tab w:val="num" w:pos="2160"/>
+        </w:tabs>
+        <w:ind w:left="2160" w:hanging="360"/>
+      </w:pPr>
+    </w:lvl>
+    <w:lvl w:ilvl="3" w:tentative="1">
+      <w:start w:val="1"/>
+      <w:numFmt w:val="decimal"/>
+      <w:lvlText w:val="%4."/>
+      <w:lvlJc w:val="left"/>
+      <w:pPr>
+        <w:tabs>
+          <w:tab w:val="num" w:pos="2880"/>
+        </w:tabs>
+        <w:ind w:left="2880" w:hanging="360"/>
+      </w:pPr>
+    </w:lvl>
+    <w:lvl w:ilvl="4" w:tentative="1">
+      <w:start w:val="1"/>
+      <w:numFmt w:val="decimal"/>
+      <w:lvlText w:val="%5."/>
+      <w:lvlJc w:val="left"/>
+      <w:pPr>
+        <w:tabs>
+          <w:tab w:val="num" w:pos="3600"/>
+        </w:tabs>
+        <w:ind w:left="3600" w:hanging="360"/>
+      </w:pPr>
+    </w:lvl>
+    <w:lvl w:ilvl="5" w:tentative="1">
+      <w:start w:val="1"/>
+      <w:numFmt w:val="decimal"/>
+      <w:lvlText w:val="%6."/>
+      <w:lvlJc w:val="left"/>
+      <w:pPr>
+        <w:tabs>
+          <w:tab w:val="num" w:pos="4320"/>
+        </w:tabs>
+        <w:ind w:left="4320" w:hanging="360"/>
+      </w:pPr>
+    </w:lvl>
+    <w:lvl w:ilvl="6" w:tentative="1">
+      <w:start w:val="1"/>
+      <w:numFmt w:val="decimal"/>
+      <w:lvlText w:val="%7."/>
+      <w:lvlJc w:val="left"/>
+      <w:pPr>
+        <w:tabs>
+          <w:tab w:val="num" w:pos="5040"/>
+        </w:tabs>
+        <w:ind w:left="5040" w:hanging="360"/>
+      </w:pPr>
+    </w:lvl>
+    <w:lvl w:ilvl="7" w:tentative="1">
+      <w:start w:val="1"/>
+      <w:numFmt w:val="decimal"/>
+      <w:lvlText w:val="%8."/>
+      <w:lvlJc w:val="left"/>
+      <w:pPr>
+        <w:tabs>
+          <w:tab w:val="num" w:pos="5760"/>
+        </w:tabs>
+        <w:ind w:left="5760" w:hanging="360"/>
+      </w:pPr>
+    </w:lvl>
+    <w:lvl w:ilvl="8" w:tentative="1">
+      <w:start w:val="1"/>
+      <w:numFmt w:val="decimal"/>
+      <w:lvlText w:val="%9."/>
+      <w:lvlJc w:val="left"/>
+      <w:pPr>
+        <w:tabs>
+          <w:tab w:val="num" w:pos="6480"/>
+        </w:tabs>
+        <w:ind w:left="6480" w:hanging="360"/>
+      </w:pPr>
+    </w:lvl>
+  </w:abstractNum>
+  <w:abstractNum w:abstractNumId="1" w15:restartNumberingAfterBreak="0">
     <w:nsid w:val="1482775B"/>
     <w:multiLevelType w:val="multilevel"/>
     <w:tmpl w:val="0EBA3C40"/>
@@ -901,34 +2534,268 @@
       </w:pPr>
     </w:lvl>
   </w:abstractNum>
+  <w:abstractNum w:abstractNumId="2" w15:restartNumberingAfterBreak="0">
+    <w:nsid w:val="25B374C0"/>
+    <w:multiLevelType w:val="hybridMultilevel"/>
+    <w:tmpl w:val="C9C649D0"/>
+    <w:lvl w:ilvl="0" w:tplc="9E5A9384">
+      <w:numFmt w:val="bullet"/>
+      <w:lvlText w:val="-"/>
+      <w:lvlJc w:val="left"/>
+      <w:pPr>
+        <w:ind w:left="720" w:hanging="360"/>
+      </w:pPr>
+      <w:rPr>
+        <w:rFonts w:ascii="Aptos" w:eastAsiaTheme="minorEastAsia" w:hAnsi="Aptos" w:cstheme="minorBidi" w:hint="default"/>
+      </w:rPr>
+    </w:lvl>
+    <w:lvl w:ilvl="1" w:tplc="04100003" w:tentative="1">
+      <w:start w:val="1"/>
+      <w:numFmt w:val="bullet"/>
+      <w:lvlText w:val="o"/>
+      <w:lvlJc w:val="left"/>
+      <w:pPr>
+        <w:ind w:left="1440" w:hanging="360"/>
+      </w:pPr>
+      <w:rPr>
+        <w:rFonts w:ascii="Courier New" w:hAnsi="Courier New" w:cs="Courier New" w:hint="default"/>
+      </w:rPr>
+    </w:lvl>
+    <w:lvl w:ilvl="2" w:tplc="04100005" w:tentative="1">
+      <w:start w:val="1"/>
+      <w:numFmt w:val="bullet"/>
+      <w:lvlText w:val=""/>
+      <w:lvlJc w:val="left"/>
+      <w:pPr>
+        <w:ind w:left="2160" w:hanging="360"/>
+      </w:pPr>
+      <w:rPr>
+        <w:rFonts w:ascii="Wingdings" w:hAnsi="Wingdings" w:hint="default"/>
+      </w:rPr>
+    </w:lvl>
+    <w:lvl w:ilvl="3" w:tplc="04100001" w:tentative="1">
+      <w:start w:val="1"/>
+      <w:numFmt w:val="bullet"/>
+      <w:lvlText w:val=""/>
+      <w:lvlJc w:val="left"/>
+      <w:pPr>
+        <w:ind w:left="2880" w:hanging="360"/>
+      </w:pPr>
+      <w:rPr>
+        <w:rFonts w:ascii="Symbol" w:hAnsi="Symbol" w:hint="default"/>
+      </w:rPr>
+    </w:lvl>
+    <w:lvl w:ilvl="4" w:tplc="04100003" w:tentative="1">
+      <w:start w:val="1"/>
+      <w:numFmt w:val="bullet"/>
+      <w:lvlText w:val="o"/>
+      <w:lvlJc w:val="left"/>
+      <w:pPr>
+        <w:ind w:left="3600" w:hanging="360"/>
+      </w:pPr>
+      <w:rPr>
+        <w:rFonts w:ascii="Courier New" w:hAnsi="Courier New" w:cs="Courier New" w:hint="default"/>
+      </w:rPr>
+    </w:lvl>
+    <w:lvl w:ilvl="5" w:tplc="04100005" w:tentative="1">
+      <w:start w:val="1"/>
+      <w:numFmt w:val="bullet"/>
+      <w:lvlText w:val=""/>
+      <w:lvlJc w:val="left"/>
+      <w:pPr>
+        <w:ind w:left="4320" w:hanging="360"/>
+      </w:pPr>
+      <w:rPr>
+        <w:rFonts w:ascii="Wingdings" w:hAnsi="Wingdings" w:hint="default"/>
+      </w:rPr>
+    </w:lvl>
+    <w:lvl w:ilvl="6" w:tplc="04100001" w:tentative="1">
+      <w:start w:val="1"/>
+      <w:numFmt w:val="bullet"/>
+      <w:lvlText w:val=""/>
+      <w:lvlJc w:val="left"/>
+      <w:pPr>
+        <w:ind w:left="5040" w:hanging="360"/>
+      </w:pPr>
+      <w:rPr>
+        <w:rFonts w:ascii="Symbol" w:hAnsi="Symbol" w:hint="default"/>
+      </w:rPr>
+    </w:lvl>
+    <w:lvl w:ilvl="7" w:tplc="04100003" w:tentative="1">
+      <w:start w:val="1"/>
+      <w:numFmt w:val="bullet"/>
+      <w:lvlText w:val="o"/>
+      <w:lvlJc w:val="left"/>
+      <w:pPr>
+        <w:ind w:left="5760" w:hanging="360"/>
+      </w:pPr>
+      <w:rPr>
+        <w:rFonts w:ascii="Courier New" w:hAnsi="Courier New" w:cs="Courier New" w:hint="default"/>
+      </w:rPr>
+    </w:lvl>
+    <w:lvl w:ilvl="8" w:tplc="04100005" w:tentative="1">
+      <w:start w:val="1"/>
+      <w:numFmt w:val="bullet"/>
+      <w:lvlText w:val=""/>
+      <w:lvlJc w:val="left"/>
+      <w:pPr>
+        <w:ind w:left="6480" w:hanging="360"/>
+      </w:pPr>
+      <w:rPr>
+        <w:rFonts w:ascii="Wingdings" w:hAnsi="Wingdings" w:hint="default"/>
+      </w:rPr>
+    </w:lvl>
+  </w:abstractNum>
+  <w:abstractNum w:abstractNumId="3" w15:restartNumberingAfterBreak="0">
+    <w:nsid w:val="347B7FE5"/>
+    <w:multiLevelType w:val="hybridMultilevel"/>
+    <w:tmpl w:val="34BC86EC"/>
+    <w:lvl w:ilvl="0" w:tplc="4830A632">
+      <w:start w:val="1"/>
+      <w:numFmt w:val="bullet"/>
+      <w:lvlText w:val="-"/>
+      <w:lvlJc w:val="left"/>
+      <w:pPr>
+        <w:ind w:left="720" w:hanging="360"/>
+      </w:pPr>
+      <w:rPr>
+        <w:rFonts w:ascii="Aptos" w:eastAsiaTheme="minorEastAsia" w:hAnsi="Aptos" w:cstheme="minorBidi" w:hint="default"/>
+      </w:rPr>
+    </w:lvl>
+    <w:lvl w:ilvl="1" w:tplc="04100003">
+      <w:start w:val="1"/>
+      <w:numFmt w:val="bullet"/>
+      <w:lvlText w:val="o"/>
+      <w:lvlJc w:val="left"/>
+      <w:pPr>
+        <w:ind w:left="1440" w:hanging="360"/>
+      </w:pPr>
+      <w:rPr>
+        <w:rFonts w:ascii="Courier New" w:hAnsi="Courier New" w:cs="Courier New" w:hint="default"/>
+      </w:rPr>
+    </w:lvl>
+    <w:lvl w:ilvl="2" w:tplc="04100005">
+      <w:start w:val="1"/>
+      <w:numFmt w:val="bullet"/>
+      <w:lvlText w:val=""/>
+      <w:lvlJc w:val="left"/>
+      <w:pPr>
+        <w:ind w:left="2160" w:hanging="360"/>
+      </w:pPr>
+      <w:rPr>
+        <w:rFonts w:ascii="Wingdings" w:hAnsi="Wingdings" w:hint="default"/>
+      </w:rPr>
+    </w:lvl>
+    <w:lvl w:ilvl="3" w:tplc="04100001">
+      <w:start w:val="1"/>
+      <w:numFmt w:val="bullet"/>
+      <w:lvlText w:val=""/>
+      <w:lvlJc w:val="left"/>
+      <w:pPr>
+        <w:ind w:left="2880" w:hanging="360"/>
+      </w:pPr>
+      <w:rPr>
+        <w:rFonts w:ascii="Symbol" w:hAnsi="Symbol" w:hint="default"/>
+      </w:rPr>
+    </w:lvl>
+    <w:lvl w:ilvl="4" w:tplc="04100003" w:tentative="1">
+      <w:start w:val="1"/>
+      <w:numFmt w:val="bullet"/>
+      <w:lvlText w:val="o"/>
+      <w:lvlJc w:val="left"/>
+      <w:pPr>
+        <w:ind w:left="3600" w:hanging="360"/>
+      </w:pPr>
+      <w:rPr>
+        <w:rFonts w:ascii="Courier New" w:hAnsi="Courier New" w:cs="Courier New" w:hint="default"/>
+      </w:rPr>
+    </w:lvl>
+    <w:lvl w:ilvl="5" w:tplc="04100005" w:tentative="1">
+      <w:start w:val="1"/>
+      <w:numFmt w:val="bullet"/>
+      <w:lvlText w:val=""/>
+      <w:lvlJc w:val="left"/>
+      <w:pPr>
+        <w:ind w:left="4320" w:hanging="360"/>
+      </w:pPr>
+      <w:rPr>
+        <w:rFonts w:ascii="Wingdings" w:hAnsi="Wingdings" w:hint="default"/>
+      </w:rPr>
+    </w:lvl>
+    <w:lvl w:ilvl="6" w:tplc="04100001" w:tentative="1">
+      <w:start w:val="1"/>
+      <w:numFmt w:val="bullet"/>
+      <w:lvlText w:val=""/>
+      <w:lvlJc w:val="left"/>
+      <w:pPr>
+        <w:ind w:left="5040" w:hanging="360"/>
+      </w:pPr>
+      <w:rPr>
+        <w:rFonts w:ascii="Symbol" w:hAnsi="Symbol" w:hint="default"/>
+      </w:rPr>
+    </w:lvl>
+    <w:lvl w:ilvl="7" w:tplc="04100003" w:tentative="1">
+      <w:start w:val="1"/>
+      <w:numFmt w:val="bullet"/>
+      <w:lvlText w:val="o"/>
+      <w:lvlJc w:val="left"/>
+      <w:pPr>
+        <w:ind w:left="5760" w:hanging="360"/>
+      </w:pPr>
+      <w:rPr>
+        <w:rFonts w:ascii="Courier New" w:hAnsi="Courier New" w:cs="Courier New" w:hint="default"/>
+      </w:rPr>
+    </w:lvl>
+    <w:lvl w:ilvl="8" w:tplc="04100005" w:tentative="1">
+      <w:start w:val="1"/>
+      <w:numFmt w:val="bullet"/>
+      <w:lvlText w:val=""/>
+      <w:lvlJc w:val="left"/>
+      <w:pPr>
+        <w:ind w:left="6480" w:hanging="360"/>
+      </w:pPr>
+      <w:rPr>
+        <w:rFonts w:ascii="Wingdings" w:hAnsi="Wingdings" w:hint="default"/>
+      </w:rPr>
+    </w:lvl>
+  </w:abstractNum>
   <w:num w:numId="1" w16cid:durableId="299844823">
-    <w:abstractNumId w:val="0"/>
+    <w:abstractNumId w:val="1"/>
   </w:num>
   <w:num w:numId="2" w16cid:durableId="1365474286">
-    <w:abstractNumId w:val="0"/>
+    <w:abstractNumId w:val="1"/>
   </w:num>
   <w:num w:numId="3" w16cid:durableId="1257862592">
-    <w:abstractNumId w:val="0"/>
+    <w:abstractNumId w:val="1"/>
   </w:num>
   <w:num w:numId="4" w16cid:durableId="807745669">
-    <w:abstractNumId w:val="0"/>
+    <w:abstractNumId w:val="1"/>
   </w:num>
   <w:num w:numId="5" w16cid:durableId="1402143797">
-    <w:abstractNumId w:val="0"/>
+    <w:abstractNumId w:val="1"/>
   </w:num>
   <w:num w:numId="6" w16cid:durableId="1155418828">
-    <w:abstractNumId w:val="0"/>
+    <w:abstractNumId w:val="1"/>
   </w:num>
   <w:num w:numId="7" w16cid:durableId="870609361">
-    <w:abstractNumId w:val="0"/>
+    <w:abstractNumId w:val="1"/>
   </w:num>
   <w:num w:numId="8" w16cid:durableId="1208567375">
-    <w:abstractNumId w:val="0"/>
+    <w:abstractNumId w:val="1"/>
   </w:num>
   <w:num w:numId="9" w16cid:durableId="942811152">
-    <w:abstractNumId w:val="0"/>
+    <w:abstractNumId w:val="1"/>
   </w:num>
   <w:num w:numId="10" w16cid:durableId="18046672">
+    <w:abstractNumId w:val="1"/>
+  </w:num>
+  <w:num w:numId="11" w16cid:durableId="1872764988">
+    <w:abstractNumId w:val="2"/>
+  </w:num>
+  <w:num w:numId="12" w16cid:durableId="1554537401">
+    <w:abstractNumId w:val="3"/>
+  </w:num>
+  <w:num w:numId="13" w16cid:durableId="706181821">
     <w:abstractNumId w:val="0"/>
   </w:num>
 </w:numbering>
@@ -1588,7 +3455,6 @@
   <w:style w:type="character" w:default="1" w:styleId="Carpredefinitoparagrafo">
     <w:name w:val="Default Paragraph Font"/>
     <w:uiPriority w:val="1"/>
-    <w:semiHidden/>
     <w:unhideWhenUsed/>
   </w:style>
   <w:style w:type="table" w:default="1" w:styleId="Tabellanormale">
@@ -2059,6 +3925,42 @@
       <w:bCs w:val="0"/>
       <w:smallCaps/>
       <w:spacing w:val="5"/>
+    </w:rPr>
+  </w:style>
+  <w:style w:type="paragraph" w:styleId="Sommario1">
+    <w:name w:val="toc 1"/>
+    <w:basedOn w:val="Normale"/>
+    <w:next w:val="Normale"/>
+    <w:autoRedefine/>
+    <w:uiPriority w:val="39"/>
+    <w:unhideWhenUsed/>
+    <w:rsid w:val="003E088A"/>
+    <w:pPr>
+      <w:spacing w:after="100"/>
+    </w:pPr>
+  </w:style>
+  <w:style w:type="character" w:styleId="Collegamentoipertestuale">
+    <w:name w:val="Hyperlink"/>
+    <w:basedOn w:val="Carpredefinitoparagrafo"/>
+    <w:uiPriority w:val="99"/>
+    <w:unhideWhenUsed/>
+    <w:rsid w:val="003E088A"/>
+    <w:rPr>
+      <w:color w:val="467886" w:themeColor="hyperlink"/>
+      <w:u w:val="single"/>
+    </w:rPr>
+  </w:style>
+  <w:style w:type="paragraph" w:styleId="NormaleWeb">
+    <w:name w:val="Normal (Web)"/>
+    <w:basedOn w:val="Normale"/>
+    <w:uiPriority w:val="99"/>
+    <w:semiHidden/>
+    <w:unhideWhenUsed/>
+    <w:rsid w:val="00612EB1"/>
+    <w:rPr>
+      <w:rFonts w:ascii="Times New Roman" w:hAnsi="Times New Roman" w:cs="Times New Roman"/>
+      <w:sz w:val="24"/>
+      <w:szCs w:val="24"/>
     </w:rPr>
   </w:style>
 </w:styles>
@@ -2119,11 +4021,39 @@
     <w:pitch w:val="variable"/>
     <w:sig w:usb0="E0002EFF" w:usb1="C000785B" w:usb2="00000009" w:usb3="00000000" w:csb0="000001FF" w:csb1="00000000"/>
   </w:font>
+  <w:font w:name="Courier New">
+    <w:panose1 w:val="02070309020205020404"/>
+    <w:charset w:val="00"/>
+    <w:family w:val="modern"/>
+    <w:pitch w:val="fixed"/>
+    <w:sig w:usb0="E0002EFF" w:usb1="C0007843" w:usb2="00000009" w:usb3="00000000" w:csb0="000001FF" w:csb1="00000000"/>
+  </w:font>
+  <w:font w:name="Wingdings">
+    <w:panose1 w:val="05000000000000000000"/>
+    <w:charset w:val="02"/>
+    <w:family w:val="auto"/>
+    <w:pitch w:val="variable"/>
+    <w:sig w:usb0="00000000" w:usb1="10000000" w:usb2="00000000" w:usb3="00000000" w:csb0="80000000" w:csb1="00000000"/>
+  </w:font>
+  <w:font w:name="Symbol">
+    <w:panose1 w:val="05050102010706020507"/>
+    <w:charset w:val="02"/>
+    <w:family w:val="roman"/>
+    <w:pitch w:val="variable"/>
+    <w:sig w:usb0="00000000" w:usb1="10000000" w:usb2="00000000" w:usb3="00000000" w:csb0="80000000" w:csb1="00000000"/>
+  </w:font>
   <w:font w:name="Aptos Display">
     <w:charset w:val="00"/>
     <w:family w:val="swiss"/>
     <w:pitch w:val="variable"/>
     <w:sig w:usb0="20000287" w:usb1="00000003" w:usb2="00000000" w:usb3="00000000" w:csb0="0000019F" w:csb1="00000000"/>
+  </w:font>
+  <w:font w:name="Arial">
+    <w:panose1 w:val="020B0604020202020204"/>
+    <w:charset w:val="00"/>
+    <w:family w:val="swiss"/>
+    <w:pitch w:val="variable"/>
+    <w:sig w:usb0="E0002EFF" w:usb1="C000785B" w:usb2="00000009" w:usb3="00000000" w:csb0="000001FF" w:csb1="00000000"/>
   </w:font>
 </w:fonts>
 </file>
@@ -2145,6 +4075,8 @@
   </w:compat>
   <w:rsids>
     <w:rsidRoot w:val="00744143"/>
+    <w:rsid w:val="0018630C"/>
+    <w:rsid w:val="00491035"/>
     <w:rsid w:val="00744143"/>
     <w:rsid w:val="00BF60D2"/>
   </w:rsids>
@@ -2601,10 +4533,6 @@
     <w:name w:val="A35C6A0AEAED4A1F8C80F865E5CEB4E8"/>
     <w:rsid w:val="00744143"/>
   </w:style>
-  <w:style w:type="paragraph" w:customStyle="1" w:styleId="E100E9FC49B6420182E7BDF06DD8671A">
-    <w:name w:val="E100E9FC49B6420182E7BDF06DD8671A"/>
-    <w:rsid w:val="00744143"/>
-  </w:style>
 </w:styles>
 </file>
 

</xml_diff>

<commit_message>
Second lecture and a half
</commit_message>
<xml_diff>
--- a/IT Service Management Simple (for real).docx
+++ b/IT Service Management Simple (for real).docx
@@ -22,7 +22,7 @@
         <w:p>
           <w:pPr>
             <w:pStyle w:val="Nessunaspaziatura"/>
-            <w:spacing w:before="1540" w:after="240"/>
+            <w:spacing w:before="1540" w:after="240" w:line="276" w:lineRule="auto"/>
             <w:jc w:val="center"/>
             <w:rPr>
               <w:color w:val="156082" w:themeColor="accent1"/>
@@ -120,7 +120,7 @@
                   <w:top w:val="single" w:sz="6" w:space="6" w:color="156082" w:themeColor="accent1"/>
                   <w:bottom w:val="single" w:sz="6" w:space="6" w:color="156082" w:themeColor="accent1"/>
                 </w:pBdr>
-                <w:spacing w:after="240"/>
+                <w:spacing w:after="240" w:line="276" w:lineRule="auto"/>
                 <w:jc w:val="center"/>
                 <w:rPr>
                   <w:rFonts w:asciiTheme="majorHAnsi" w:eastAsiaTheme="majorEastAsia" w:hAnsiTheme="majorHAnsi" w:cstheme="majorBidi"/>
@@ -159,6 +159,7 @@
         <w:p>
           <w:pPr>
             <w:pStyle w:val="Nessunaspaziatura"/>
+            <w:spacing w:line="276" w:lineRule="auto"/>
             <w:rPr>
               <w:color w:val="156082" w:themeColor="accent1"/>
               <w:sz w:val="28"/>
@@ -170,7 +171,7 @@
         <w:p>
           <w:pPr>
             <w:pStyle w:val="Nessunaspaziatura"/>
-            <w:spacing w:before="480"/>
+            <w:spacing w:before="480" w:line="276" w:lineRule="auto"/>
             <w:jc w:val="center"/>
             <w:rPr>
               <w:color w:val="156082" w:themeColor="accent1"/>
@@ -541,6 +542,9 @@
           </w:r>
         </w:p>
         <w:p>
+          <w:pPr>
+            <w:spacing w:line="276" w:lineRule="auto"/>
+          </w:pPr>
           <w:r>
             <w:br w:type="page"/>
           </w:r>
@@ -549,6 +553,7 @@
     </w:sdt>
     <w:p>
       <w:pPr>
+        <w:spacing w:line="276" w:lineRule="auto"/>
         <w:jc w:val="center"/>
         <w:rPr>
           <w:b/>
@@ -565,6 +570,9 @@
       </w:r>
     </w:p>
     <w:p>
+      <w:pPr>
+        <w:spacing w:line="276" w:lineRule="auto"/>
+      </w:pPr>
       <w:r>
         <w:br w:type="page"/>
       </w:r>
@@ -590,6 +598,7 @@
         <w:p>
           <w:pPr>
             <w:pStyle w:val="Titolosommario"/>
+            <w:spacing w:line="276" w:lineRule="auto"/>
           </w:pPr>
           <w:r>
             <w:t>Summary</w:t>
@@ -620,7 +629,7 @@
           <w:r>
             <w:fldChar w:fldCharType="separate"/>
           </w:r>
-          <w:hyperlink w:anchor="_Toc159915780" w:history="1">
+          <w:hyperlink w:anchor="_Toc160133958" w:history="1">
             <w:r>
               <w:rPr>
                 <w:rStyle w:val="Collegamentoipertestuale"/>
@@ -644,7 +653,7 @@
                 <w:rStyle w:val="Collegamentoipertestuale"/>
                 <w:noProof/>
               </w:rPr>
-              <w:t>Introduction</w:t>
+              <w:t>01 - Introduction</w:t>
             </w:r>
             <w:r>
               <w:rPr>
@@ -665,7 +674,7 @@
                 <w:noProof/>
                 <w:webHidden/>
               </w:rPr>
-              <w:instrText xml:space="preserve"> PAGEREF _Toc159915780 \h </w:instrText>
+              <w:instrText xml:space="preserve"> PAGEREF _Toc160133958 \h </w:instrText>
             </w:r>
             <w:r>
               <w:rPr>
@@ -712,7 +721,7 @@
               <w14:ligatures w14:val="standardContextual"/>
             </w:rPr>
           </w:pPr>
-          <w:hyperlink w:anchor="_Toc159915781" w:history="1">
+          <w:hyperlink w:anchor="_Toc160133959" w:history="1">
             <w:r>
               <w:rPr>
                 <w:rStyle w:val="Collegamentoipertestuale"/>
@@ -736,7 +745,7 @@
                 <w:rStyle w:val="Collegamentoipertestuale"/>
                 <w:noProof/>
               </w:rPr>
-              <w:t>Information System Governance</w:t>
+              <w:t>02 - Information System Governance</w:t>
             </w:r>
             <w:r>
               <w:rPr>
@@ -757,7 +766,7 @@
                 <w:noProof/>
                 <w:webHidden/>
               </w:rPr>
-              <w:instrText xml:space="preserve"> PAGEREF _Toc159915781 \h </w:instrText>
+              <w:instrText xml:space="preserve"> PAGEREF _Toc160133959 \h </w:instrText>
             </w:r>
             <w:r>
               <w:rPr>
@@ -789,6 +798,1231 @@
           </w:hyperlink>
         </w:p>
         <w:p>
+          <w:pPr>
+            <w:pStyle w:val="Sommario1"/>
+            <w:tabs>
+              <w:tab w:val="left" w:pos="480"/>
+              <w:tab w:val="right" w:leader="dot" w:pos="9628"/>
+            </w:tabs>
+            <w:rPr>
+              <w:noProof/>
+              <w:kern w:val="2"/>
+              <w:sz w:val="24"/>
+              <w:szCs w:val="24"/>
+              <w:lang w:eastAsia="it-IT"/>
+              <w14:ligatures w14:val="standardContextual"/>
+            </w:rPr>
+          </w:pPr>
+          <w:hyperlink w:anchor="_Toc160133960" w:history="1">
+            <w:r>
+              <w:rPr>
+                <w:rStyle w:val="Collegamentoipertestuale"/>
+                <w:noProof/>
+                <w:lang w:val="en-US"/>
+              </w:rPr>
+              <w:t>4</w:t>
+            </w:r>
+            <w:r>
+              <w:rPr>
+                <w:noProof/>
+                <w:kern w:val="2"/>
+                <w:sz w:val="24"/>
+                <w:szCs w:val="24"/>
+                <w:lang w:eastAsia="it-IT"/>
+                <w14:ligatures w14:val="standardContextual"/>
+              </w:rPr>
+              <w:tab/>
+            </w:r>
+            <w:r>
+              <w:rPr>
+                <w:rStyle w:val="Collegamentoipertestuale"/>
+                <w:noProof/>
+                <w:lang w:val="en-US"/>
+              </w:rPr>
+              <w:t>03 - ITSM and ITIL</w:t>
+            </w:r>
+            <w:r>
+              <w:rPr>
+                <w:noProof/>
+                <w:webHidden/>
+              </w:rPr>
+              <w:tab/>
+            </w:r>
+            <w:r>
+              <w:rPr>
+                <w:noProof/>
+                <w:webHidden/>
+              </w:rPr>
+              <w:fldChar w:fldCharType="begin"/>
+            </w:r>
+            <w:r>
+              <w:rPr>
+                <w:noProof/>
+                <w:webHidden/>
+              </w:rPr>
+              <w:instrText xml:space="preserve"> PAGEREF _Toc160133960 \h </w:instrText>
+            </w:r>
+            <w:r>
+              <w:rPr>
+                <w:noProof/>
+                <w:webHidden/>
+              </w:rPr>
+            </w:r>
+            <w:r>
+              <w:rPr>
+                <w:noProof/>
+                <w:webHidden/>
+              </w:rPr>
+              <w:fldChar w:fldCharType="separate"/>
+            </w:r>
+            <w:r>
+              <w:rPr>
+                <w:noProof/>
+                <w:webHidden/>
+              </w:rPr>
+              <w:t>10</w:t>
+            </w:r>
+            <w:r>
+              <w:rPr>
+                <w:noProof/>
+                <w:webHidden/>
+              </w:rPr>
+              <w:fldChar w:fldCharType="end"/>
+            </w:r>
+          </w:hyperlink>
+        </w:p>
+        <w:p>
+          <w:pPr>
+            <w:pStyle w:val="Sommario1"/>
+            <w:tabs>
+              <w:tab w:val="left" w:pos="480"/>
+              <w:tab w:val="right" w:leader="dot" w:pos="9628"/>
+            </w:tabs>
+            <w:rPr>
+              <w:noProof/>
+              <w:kern w:val="2"/>
+              <w:sz w:val="24"/>
+              <w:szCs w:val="24"/>
+              <w:lang w:eastAsia="it-IT"/>
+              <w14:ligatures w14:val="standardContextual"/>
+            </w:rPr>
+          </w:pPr>
+          <w:hyperlink w:anchor="_Toc160133961" w:history="1">
+            <w:r>
+              <w:rPr>
+                <w:rStyle w:val="Collegamentoipertestuale"/>
+                <w:noProof/>
+                <w:lang w:val="en-US"/>
+              </w:rPr>
+              <w:t>5</w:t>
+            </w:r>
+            <w:r>
+              <w:rPr>
+                <w:noProof/>
+                <w:kern w:val="2"/>
+                <w:sz w:val="24"/>
+                <w:szCs w:val="24"/>
+                <w:lang w:eastAsia="it-IT"/>
+                <w14:ligatures w14:val="standardContextual"/>
+              </w:rPr>
+              <w:tab/>
+            </w:r>
+            <w:r>
+              <w:rPr>
+                <w:rStyle w:val="Collegamentoipertestuale"/>
+                <w:noProof/>
+                <w:lang w:val="en-US"/>
+              </w:rPr>
+              <w:t>04 - Service Management Concepts</w:t>
+            </w:r>
+            <w:r>
+              <w:rPr>
+                <w:noProof/>
+                <w:webHidden/>
+              </w:rPr>
+              <w:tab/>
+            </w:r>
+            <w:r>
+              <w:rPr>
+                <w:noProof/>
+                <w:webHidden/>
+              </w:rPr>
+              <w:fldChar w:fldCharType="begin"/>
+            </w:r>
+            <w:r>
+              <w:rPr>
+                <w:noProof/>
+                <w:webHidden/>
+              </w:rPr>
+              <w:instrText xml:space="preserve"> PAGEREF _Toc160133961 \h </w:instrText>
+            </w:r>
+            <w:r>
+              <w:rPr>
+                <w:noProof/>
+                <w:webHidden/>
+              </w:rPr>
+            </w:r>
+            <w:r>
+              <w:rPr>
+                <w:noProof/>
+                <w:webHidden/>
+              </w:rPr>
+              <w:fldChar w:fldCharType="separate"/>
+            </w:r>
+            <w:r>
+              <w:rPr>
+                <w:noProof/>
+                <w:webHidden/>
+              </w:rPr>
+              <w:t>11</w:t>
+            </w:r>
+            <w:r>
+              <w:rPr>
+                <w:noProof/>
+                <w:webHidden/>
+              </w:rPr>
+              <w:fldChar w:fldCharType="end"/>
+            </w:r>
+          </w:hyperlink>
+        </w:p>
+        <w:p>
+          <w:pPr>
+            <w:pStyle w:val="Sommario1"/>
+            <w:tabs>
+              <w:tab w:val="left" w:pos="480"/>
+              <w:tab w:val="right" w:leader="dot" w:pos="9628"/>
+            </w:tabs>
+            <w:rPr>
+              <w:noProof/>
+              <w:kern w:val="2"/>
+              <w:sz w:val="24"/>
+              <w:szCs w:val="24"/>
+              <w:lang w:eastAsia="it-IT"/>
+              <w14:ligatures w14:val="standardContextual"/>
+            </w:rPr>
+          </w:pPr>
+          <w:hyperlink w:anchor="_Toc160133962" w:history="1">
+            <w:r>
+              <w:rPr>
+                <w:rStyle w:val="Collegamentoipertestuale"/>
+                <w:noProof/>
+                <w:lang w:val="en-US"/>
+              </w:rPr>
+              <w:t>6</w:t>
+            </w:r>
+            <w:r>
+              <w:rPr>
+                <w:noProof/>
+                <w:kern w:val="2"/>
+                <w:sz w:val="24"/>
+                <w:szCs w:val="24"/>
+                <w:lang w:eastAsia="it-IT"/>
+                <w14:ligatures w14:val="standardContextual"/>
+              </w:rPr>
+              <w:tab/>
+            </w:r>
+            <w:r>
+              <w:rPr>
+                <w:rStyle w:val="Collegamentoipertestuale"/>
+                <w:noProof/>
+                <w:lang w:val="en-US"/>
+              </w:rPr>
+              <w:t>05 - Four Dimensions of Service Management</w:t>
+            </w:r>
+            <w:r>
+              <w:rPr>
+                <w:noProof/>
+                <w:webHidden/>
+              </w:rPr>
+              <w:tab/>
+            </w:r>
+            <w:r>
+              <w:rPr>
+                <w:noProof/>
+                <w:webHidden/>
+              </w:rPr>
+              <w:fldChar w:fldCharType="begin"/>
+            </w:r>
+            <w:r>
+              <w:rPr>
+                <w:noProof/>
+                <w:webHidden/>
+              </w:rPr>
+              <w:instrText xml:space="preserve"> PAGEREF _Toc160133962 \h </w:instrText>
+            </w:r>
+            <w:r>
+              <w:rPr>
+                <w:noProof/>
+                <w:webHidden/>
+              </w:rPr>
+            </w:r>
+            <w:r>
+              <w:rPr>
+                <w:noProof/>
+                <w:webHidden/>
+              </w:rPr>
+              <w:fldChar w:fldCharType="separate"/>
+            </w:r>
+            <w:r>
+              <w:rPr>
+                <w:noProof/>
+                <w:webHidden/>
+              </w:rPr>
+              <w:t>12</w:t>
+            </w:r>
+            <w:r>
+              <w:rPr>
+                <w:noProof/>
+                <w:webHidden/>
+              </w:rPr>
+              <w:fldChar w:fldCharType="end"/>
+            </w:r>
+          </w:hyperlink>
+        </w:p>
+        <w:p>
+          <w:pPr>
+            <w:pStyle w:val="Sommario1"/>
+            <w:tabs>
+              <w:tab w:val="left" w:pos="480"/>
+              <w:tab w:val="right" w:leader="dot" w:pos="9628"/>
+            </w:tabs>
+            <w:rPr>
+              <w:noProof/>
+              <w:kern w:val="2"/>
+              <w:sz w:val="24"/>
+              <w:szCs w:val="24"/>
+              <w:lang w:eastAsia="it-IT"/>
+              <w14:ligatures w14:val="standardContextual"/>
+            </w:rPr>
+          </w:pPr>
+          <w:hyperlink w:anchor="_Toc160133963" w:history="1">
+            <w:r>
+              <w:rPr>
+                <w:rStyle w:val="Collegamentoipertestuale"/>
+                <w:noProof/>
+                <w:lang w:val="en-US"/>
+              </w:rPr>
+              <w:t>7</w:t>
+            </w:r>
+            <w:r>
+              <w:rPr>
+                <w:noProof/>
+                <w:kern w:val="2"/>
+                <w:sz w:val="24"/>
+                <w:szCs w:val="24"/>
+                <w:lang w:eastAsia="it-IT"/>
+                <w14:ligatures w14:val="standardContextual"/>
+              </w:rPr>
+              <w:tab/>
+            </w:r>
+            <w:r>
+              <w:rPr>
+                <w:rStyle w:val="Collegamentoipertestuale"/>
+                <w:noProof/>
+                <w:lang w:val="en-US"/>
+              </w:rPr>
+              <w:t>06 - Service Value System</w:t>
+            </w:r>
+            <w:r>
+              <w:rPr>
+                <w:noProof/>
+                <w:webHidden/>
+              </w:rPr>
+              <w:tab/>
+            </w:r>
+            <w:r>
+              <w:rPr>
+                <w:noProof/>
+                <w:webHidden/>
+              </w:rPr>
+              <w:fldChar w:fldCharType="begin"/>
+            </w:r>
+            <w:r>
+              <w:rPr>
+                <w:noProof/>
+                <w:webHidden/>
+              </w:rPr>
+              <w:instrText xml:space="preserve"> PAGEREF _Toc160133963 \h </w:instrText>
+            </w:r>
+            <w:r>
+              <w:rPr>
+                <w:noProof/>
+                <w:webHidden/>
+              </w:rPr>
+            </w:r>
+            <w:r>
+              <w:rPr>
+                <w:noProof/>
+                <w:webHidden/>
+              </w:rPr>
+              <w:fldChar w:fldCharType="separate"/>
+            </w:r>
+            <w:r>
+              <w:rPr>
+                <w:noProof/>
+                <w:webHidden/>
+              </w:rPr>
+              <w:t>13</w:t>
+            </w:r>
+            <w:r>
+              <w:rPr>
+                <w:noProof/>
+                <w:webHidden/>
+              </w:rPr>
+              <w:fldChar w:fldCharType="end"/>
+            </w:r>
+          </w:hyperlink>
+        </w:p>
+        <w:p>
+          <w:pPr>
+            <w:pStyle w:val="Sommario1"/>
+            <w:tabs>
+              <w:tab w:val="left" w:pos="480"/>
+              <w:tab w:val="right" w:leader="dot" w:pos="9628"/>
+            </w:tabs>
+            <w:rPr>
+              <w:noProof/>
+              <w:kern w:val="2"/>
+              <w:sz w:val="24"/>
+              <w:szCs w:val="24"/>
+              <w:lang w:eastAsia="it-IT"/>
+              <w14:ligatures w14:val="standardContextual"/>
+            </w:rPr>
+          </w:pPr>
+          <w:hyperlink w:anchor="_Toc160133964" w:history="1">
+            <w:r>
+              <w:rPr>
+                <w:rStyle w:val="Collegamentoipertestuale"/>
+                <w:noProof/>
+                <w:lang w:val="en-US"/>
+              </w:rPr>
+              <w:t>8</w:t>
+            </w:r>
+            <w:r>
+              <w:rPr>
+                <w:noProof/>
+                <w:kern w:val="2"/>
+                <w:sz w:val="24"/>
+                <w:szCs w:val="24"/>
+                <w:lang w:eastAsia="it-IT"/>
+                <w14:ligatures w14:val="standardContextual"/>
+              </w:rPr>
+              <w:tab/>
+            </w:r>
+            <w:r>
+              <w:rPr>
+                <w:rStyle w:val="Collegamentoipertestuale"/>
+                <w:noProof/>
+                <w:lang w:val="en-US"/>
+              </w:rPr>
+              <w:t>07 - Guiding Principles</w:t>
+            </w:r>
+            <w:r>
+              <w:rPr>
+                <w:noProof/>
+                <w:webHidden/>
+              </w:rPr>
+              <w:tab/>
+            </w:r>
+            <w:r>
+              <w:rPr>
+                <w:noProof/>
+                <w:webHidden/>
+              </w:rPr>
+              <w:fldChar w:fldCharType="begin"/>
+            </w:r>
+            <w:r>
+              <w:rPr>
+                <w:noProof/>
+                <w:webHidden/>
+              </w:rPr>
+              <w:instrText xml:space="preserve"> PAGEREF _Toc160133964 \h </w:instrText>
+            </w:r>
+            <w:r>
+              <w:rPr>
+                <w:noProof/>
+                <w:webHidden/>
+              </w:rPr>
+            </w:r>
+            <w:r>
+              <w:rPr>
+                <w:noProof/>
+                <w:webHidden/>
+              </w:rPr>
+              <w:fldChar w:fldCharType="separate"/>
+            </w:r>
+            <w:r>
+              <w:rPr>
+                <w:noProof/>
+                <w:webHidden/>
+              </w:rPr>
+              <w:t>14</w:t>
+            </w:r>
+            <w:r>
+              <w:rPr>
+                <w:noProof/>
+                <w:webHidden/>
+              </w:rPr>
+              <w:fldChar w:fldCharType="end"/>
+            </w:r>
+          </w:hyperlink>
+        </w:p>
+        <w:p>
+          <w:pPr>
+            <w:pStyle w:val="Sommario2"/>
+            <w:tabs>
+              <w:tab w:val="left" w:pos="960"/>
+              <w:tab w:val="right" w:leader="dot" w:pos="9628"/>
+            </w:tabs>
+            <w:rPr>
+              <w:noProof/>
+              <w:kern w:val="2"/>
+              <w:sz w:val="24"/>
+              <w:szCs w:val="24"/>
+              <w:lang w:eastAsia="it-IT"/>
+              <w14:ligatures w14:val="standardContextual"/>
+            </w:rPr>
+          </w:pPr>
+          <w:hyperlink w:anchor="_Toc160133965" w:history="1">
+            <w:r>
+              <w:rPr>
+                <w:rStyle w:val="Collegamentoipertestuale"/>
+                <w:noProof/>
+                <w:lang w:val="en-US"/>
+              </w:rPr>
+              <w:t>8.1</w:t>
+            </w:r>
+            <w:r>
+              <w:rPr>
+                <w:noProof/>
+                <w:kern w:val="2"/>
+                <w:sz w:val="24"/>
+                <w:szCs w:val="24"/>
+                <w:lang w:eastAsia="it-IT"/>
+                <w14:ligatures w14:val="standardContextual"/>
+              </w:rPr>
+              <w:tab/>
+            </w:r>
+            <w:r>
+              <w:rPr>
+                <w:rStyle w:val="Collegamentoipertestuale"/>
+                <w:noProof/>
+                <w:lang w:val="en-US"/>
+              </w:rPr>
+              <w:t>07a - Other philosophies</w:t>
+            </w:r>
+            <w:r>
+              <w:rPr>
+                <w:noProof/>
+                <w:webHidden/>
+              </w:rPr>
+              <w:tab/>
+            </w:r>
+            <w:r>
+              <w:rPr>
+                <w:noProof/>
+                <w:webHidden/>
+              </w:rPr>
+              <w:fldChar w:fldCharType="begin"/>
+            </w:r>
+            <w:r>
+              <w:rPr>
+                <w:noProof/>
+                <w:webHidden/>
+              </w:rPr>
+              <w:instrText xml:space="preserve"> PAGEREF _Toc160133965 \h </w:instrText>
+            </w:r>
+            <w:r>
+              <w:rPr>
+                <w:noProof/>
+                <w:webHidden/>
+              </w:rPr>
+            </w:r>
+            <w:r>
+              <w:rPr>
+                <w:noProof/>
+                <w:webHidden/>
+              </w:rPr>
+              <w:fldChar w:fldCharType="separate"/>
+            </w:r>
+            <w:r>
+              <w:rPr>
+                <w:noProof/>
+                <w:webHidden/>
+              </w:rPr>
+              <w:t>14</w:t>
+            </w:r>
+            <w:r>
+              <w:rPr>
+                <w:noProof/>
+                <w:webHidden/>
+              </w:rPr>
+              <w:fldChar w:fldCharType="end"/>
+            </w:r>
+          </w:hyperlink>
+        </w:p>
+        <w:p>
+          <w:pPr>
+            <w:pStyle w:val="Sommario1"/>
+            <w:tabs>
+              <w:tab w:val="left" w:pos="480"/>
+              <w:tab w:val="right" w:leader="dot" w:pos="9628"/>
+            </w:tabs>
+            <w:rPr>
+              <w:noProof/>
+              <w:kern w:val="2"/>
+              <w:sz w:val="24"/>
+              <w:szCs w:val="24"/>
+              <w:lang w:eastAsia="it-IT"/>
+              <w14:ligatures w14:val="standardContextual"/>
+            </w:rPr>
+          </w:pPr>
+          <w:hyperlink w:anchor="_Toc160133966" w:history="1">
+            <w:r>
+              <w:rPr>
+                <w:rStyle w:val="Collegamentoipertestuale"/>
+                <w:noProof/>
+                <w:lang w:val="en-US"/>
+              </w:rPr>
+              <w:t>9</w:t>
+            </w:r>
+            <w:r>
+              <w:rPr>
+                <w:noProof/>
+                <w:kern w:val="2"/>
+                <w:sz w:val="24"/>
+                <w:szCs w:val="24"/>
+                <w:lang w:eastAsia="it-IT"/>
+                <w14:ligatures w14:val="standardContextual"/>
+              </w:rPr>
+              <w:tab/>
+            </w:r>
+            <w:r>
+              <w:rPr>
+                <w:rStyle w:val="Collegamentoipertestuale"/>
+                <w:noProof/>
+                <w:lang w:val="en-US"/>
+              </w:rPr>
+              <w:t>08 - Service Value Chain</w:t>
+            </w:r>
+            <w:r>
+              <w:rPr>
+                <w:noProof/>
+                <w:webHidden/>
+              </w:rPr>
+              <w:tab/>
+            </w:r>
+            <w:r>
+              <w:rPr>
+                <w:noProof/>
+                <w:webHidden/>
+              </w:rPr>
+              <w:fldChar w:fldCharType="begin"/>
+            </w:r>
+            <w:r>
+              <w:rPr>
+                <w:noProof/>
+                <w:webHidden/>
+              </w:rPr>
+              <w:instrText xml:space="preserve"> PAGEREF _Toc160133966 \h </w:instrText>
+            </w:r>
+            <w:r>
+              <w:rPr>
+                <w:noProof/>
+                <w:webHidden/>
+              </w:rPr>
+            </w:r>
+            <w:r>
+              <w:rPr>
+                <w:noProof/>
+                <w:webHidden/>
+              </w:rPr>
+              <w:fldChar w:fldCharType="separate"/>
+            </w:r>
+            <w:r>
+              <w:rPr>
+                <w:noProof/>
+                <w:webHidden/>
+              </w:rPr>
+              <w:t>15</w:t>
+            </w:r>
+            <w:r>
+              <w:rPr>
+                <w:noProof/>
+                <w:webHidden/>
+              </w:rPr>
+              <w:fldChar w:fldCharType="end"/>
+            </w:r>
+          </w:hyperlink>
+        </w:p>
+        <w:p>
+          <w:pPr>
+            <w:pStyle w:val="Sommario1"/>
+            <w:tabs>
+              <w:tab w:val="left" w:pos="480"/>
+              <w:tab w:val="right" w:leader="dot" w:pos="9628"/>
+            </w:tabs>
+            <w:rPr>
+              <w:noProof/>
+              <w:kern w:val="2"/>
+              <w:sz w:val="24"/>
+              <w:szCs w:val="24"/>
+              <w:lang w:eastAsia="it-IT"/>
+              <w14:ligatures w14:val="standardContextual"/>
+            </w:rPr>
+          </w:pPr>
+          <w:hyperlink w:anchor="_Toc160133967" w:history="1">
+            <w:r>
+              <w:rPr>
+                <w:rStyle w:val="Collegamentoipertestuale"/>
+                <w:noProof/>
+                <w:lang w:val="en-US"/>
+              </w:rPr>
+              <w:t>10</w:t>
+            </w:r>
+            <w:r>
+              <w:rPr>
+                <w:noProof/>
+                <w:kern w:val="2"/>
+                <w:sz w:val="24"/>
+                <w:szCs w:val="24"/>
+                <w:lang w:eastAsia="it-IT"/>
+                <w14:ligatures w14:val="standardContextual"/>
+              </w:rPr>
+              <w:tab/>
+            </w:r>
+            <w:r>
+              <w:rPr>
+                <w:rStyle w:val="Collegamentoipertestuale"/>
+                <w:noProof/>
+                <w:lang w:val="en-US"/>
+              </w:rPr>
+              <w:t>09 - Continual Improvement</w:t>
+            </w:r>
+            <w:r>
+              <w:rPr>
+                <w:noProof/>
+                <w:webHidden/>
+              </w:rPr>
+              <w:tab/>
+            </w:r>
+            <w:r>
+              <w:rPr>
+                <w:noProof/>
+                <w:webHidden/>
+              </w:rPr>
+              <w:fldChar w:fldCharType="begin"/>
+            </w:r>
+            <w:r>
+              <w:rPr>
+                <w:noProof/>
+                <w:webHidden/>
+              </w:rPr>
+              <w:instrText xml:space="preserve"> PAGEREF _Toc160133967 \h </w:instrText>
+            </w:r>
+            <w:r>
+              <w:rPr>
+                <w:noProof/>
+                <w:webHidden/>
+              </w:rPr>
+            </w:r>
+            <w:r>
+              <w:rPr>
+                <w:noProof/>
+                <w:webHidden/>
+              </w:rPr>
+              <w:fldChar w:fldCharType="separate"/>
+            </w:r>
+            <w:r>
+              <w:rPr>
+                <w:noProof/>
+                <w:webHidden/>
+              </w:rPr>
+              <w:t>16</w:t>
+            </w:r>
+            <w:r>
+              <w:rPr>
+                <w:noProof/>
+                <w:webHidden/>
+              </w:rPr>
+              <w:fldChar w:fldCharType="end"/>
+            </w:r>
+          </w:hyperlink>
+        </w:p>
+        <w:p>
+          <w:pPr>
+            <w:pStyle w:val="Sommario1"/>
+            <w:tabs>
+              <w:tab w:val="left" w:pos="480"/>
+              <w:tab w:val="right" w:leader="dot" w:pos="9628"/>
+            </w:tabs>
+            <w:rPr>
+              <w:noProof/>
+              <w:kern w:val="2"/>
+              <w:sz w:val="24"/>
+              <w:szCs w:val="24"/>
+              <w:lang w:eastAsia="it-IT"/>
+              <w14:ligatures w14:val="standardContextual"/>
+            </w:rPr>
+          </w:pPr>
+          <w:hyperlink w:anchor="_Toc160133968" w:history="1">
+            <w:r>
+              <w:rPr>
+                <w:rStyle w:val="Collegamentoipertestuale"/>
+                <w:noProof/>
+                <w:lang w:val="en-US"/>
+              </w:rPr>
+              <w:t>11</w:t>
+            </w:r>
+            <w:r>
+              <w:rPr>
+                <w:noProof/>
+                <w:kern w:val="2"/>
+                <w:sz w:val="24"/>
+                <w:szCs w:val="24"/>
+                <w:lang w:eastAsia="it-IT"/>
+                <w14:ligatures w14:val="standardContextual"/>
+              </w:rPr>
+              <w:tab/>
+            </w:r>
+            <w:r>
+              <w:rPr>
+                <w:rStyle w:val="Collegamentoipertestuale"/>
+                <w:noProof/>
+                <w:lang w:val="en-US"/>
+              </w:rPr>
+              <w:t>10 - ITIL Practices</w:t>
+            </w:r>
+            <w:r>
+              <w:rPr>
+                <w:noProof/>
+                <w:webHidden/>
+              </w:rPr>
+              <w:tab/>
+            </w:r>
+            <w:r>
+              <w:rPr>
+                <w:noProof/>
+                <w:webHidden/>
+              </w:rPr>
+              <w:fldChar w:fldCharType="begin"/>
+            </w:r>
+            <w:r>
+              <w:rPr>
+                <w:noProof/>
+                <w:webHidden/>
+              </w:rPr>
+              <w:instrText xml:space="preserve"> PAGEREF _Toc160133968 \h </w:instrText>
+            </w:r>
+            <w:r>
+              <w:rPr>
+                <w:noProof/>
+                <w:webHidden/>
+              </w:rPr>
+            </w:r>
+            <w:r>
+              <w:rPr>
+                <w:noProof/>
+                <w:webHidden/>
+              </w:rPr>
+              <w:fldChar w:fldCharType="separate"/>
+            </w:r>
+            <w:r>
+              <w:rPr>
+                <w:noProof/>
+                <w:webHidden/>
+              </w:rPr>
+              <w:t>17</w:t>
+            </w:r>
+            <w:r>
+              <w:rPr>
+                <w:noProof/>
+                <w:webHidden/>
+              </w:rPr>
+              <w:fldChar w:fldCharType="end"/>
+            </w:r>
+          </w:hyperlink>
+        </w:p>
+        <w:p>
+          <w:pPr>
+            <w:pStyle w:val="Sommario1"/>
+            <w:tabs>
+              <w:tab w:val="left" w:pos="480"/>
+              <w:tab w:val="right" w:leader="dot" w:pos="9628"/>
+            </w:tabs>
+            <w:rPr>
+              <w:noProof/>
+              <w:kern w:val="2"/>
+              <w:sz w:val="24"/>
+              <w:szCs w:val="24"/>
+              <w:lang w:eastAsia="it-IT"/>
+              <w14:ligatures w14:val="standardContextual"/>
+            </w:rPr>
+          </w:pPr>
+          <w:hyperlink w:anchor="_Toc160133969" w:history="1">
+            <w:r>
+              <w:rPr>
+                <w:rStyle w:val="Collegamentoipertestuale"/>
+                <w:noProof/>
+                <w:lang w:val="en-US"/>
+              </w:rPr>
+              <w:t>12</w:t>
+            </w:r>
+            <w:r>
+              <w:rPr>
+                <w:noProof/>
+                <w:kern w:val="2"/>
+                <w:sz w:val="24"/>
+                <w:szCs w:val="24"/>
+                <w:lang w:eastAsia="it-IT"/>
+                <w14:ligatures w14:val="standardContextual"/>
+              </w:rPr>
+              <w:tab/>
+            </w:r>
+            <w:r>
+              <w:rPr>
+                <w:rStyle w:val="Collegamentoipertestuale"/>
+                <w:noProof/>
+                <w:lang w:val="en-US"/>
+              </w:rPr>
+              <w:t>11 - General Management Practices</w:t>
+            </w:r>
+            <w:r>
+              <w:rPr>
+                <w:noProof/>
+                <w:webHidden/>
+              </w:rPr>
+              <w:tab/>
+            </w:r>
+            <w:r>
+              <w:rPr>
+                <w:noProof/>
+                <w:webHidden/>
+              </w:rPr>
+              <w:fldChar w:fldCharType="begin"/>
+            </w:r>
+            <w:r>
+              <w:rPr>
+                <w:noProof/>
+                <w:webHidden/>
+              </w:rPr>
+              <w:instrText xml:space="preserve"> PAGEREF _Toc160133969 \h </w:instrText>
+            </w:r>
+            <w:r>
+              <w:rPr>
+                <w:noProof/>
+                <w:webHidden/>
+              </w:rPr>
+            </w:r>
+            <w:r>
+              <w:rPr>
+                <w:noProof/>
+                <w:webHidden/>
+              </w:rPr>
+              <w:fldChar w:fldCharType="separate"/>
+            </w:r>
+            <w:r>
+              <w:rPr>
+                <w:noProof/>
+                <w:webHidden/>
+              </w:rPr>
+              <w:t>18</w:t>
+            </w:r>
+            <w:r>
+              <w:rPr>
+                <w:noProof/>
+                <w:webHidden/>
+              </w:rPr>
+              <w:fldChar w:fldCharType="end"/>
+            </w:r>
+          </w:hyperlink>
+        </w:p>
+        <w:p>
+          <w:pPr>
+            <w:pStyle w:val="Sommario1"/>
+            <w:tabs>
+              <w:tab w:val="left" w:pos="480"/>
+              <w:tab w:val="right" w:leader="dot" w:pos="9628"/>
+            </w:tabs>
+            <w:rPr>
+              <w:noProof/>
+              <w:kern w:val="2"/>
+              <w:sz w:val="24"/>
+              <w:szCs w:val="24"/>
+              <w:lang w:eastAsia="it-IT"/>
+              <w14:ligatures w14:val="standardContextual"/>
+            </w:rPr>
+          </w:pPr>
+          <w:hyperlink w:anchor="_Toc160133970" w:history="1">
+            <w:r>
+              <w:rPr>
+                <w:rStyle w:val="Collegamentoipertestuale"/>
+                <w:noProof/>
+                <w:lang w:val="en-US"/>
+              </w:rPr>
+              <w:t>13</w:t>
+            </w:r>
+            <w:r>
+              <w:rPr>
+                <w:noProof/>
+                <w:kern w:val="2"/>
+                <w:sz w:val="24"/>
+                <w:szCs w:val="24"/>
+                <w:lang w:eastAsia="it-IT"/>
+                <w14:ligatures w14:val="standardContextual"/>
+              </w:rPr>
+              <w:tab/>
+            </w:r>
+            <w:r>
+              <w:rPr>
+                <w:rStyle w:val="Collegamentoipertestuale"/>
+                <w:noProof/>
+                <w:lang w:val="en-US"/>
+              </w:rPr>
+              <w:t>12 - Service Management Practices</w:t>
+            </w:r>
+            <w:r>
+              <w:rPr>
+                <w:noProof/>
+                <w:webHidden/>
+              </w:rPr>
+              <w:tab/>
+            </w:r>
+            <w:r>
+              <w:rPr>
+                <w:noProof/>
+                <w:webHidden/>
+              </w:rPr>
+              <w:fldChar w:fldCharType="begin"/>
+            </w:r>
+            <w:r>
+              <w:rPr>
+                <w:noProof/>
+                <w:webHidden/>
+              </w:rPr>
+              <w:instrText xml:space="preserve"> PAGEREF _Toc160133970 \h </w:instrText>
+            </w:r>
+            <w:r>
+              <w:rPr>
+                <w:noProof/>
+                <w:webHidden/>
+              </w:rPr>
+            </w:r>
+            <w:r>
+              <w:rPr>
+                <w:noProof/>
+                <w:webHidden/>
+              </w:rPr>
+              <w:fldChar w:fldCharType="separate"/>
+            </w:r>
+            <w:r>
+              <w:rPr>
+                <w:noProof/>
+                <w:webHidden/>
+              </w:rPr>
+              <w:t>19</w:t>
+            </w:r>
+            <w:r>
+              <w:rPr>
+                <w:noProof/>
+                <w:webHidden/>
+              </w:rPr>
+              <w:fldChar w:fldCharType="end"/>
+            </w:r>
+          </w:hyperlink>
+        </w:p>
+        <w:p>
+          <w:pPr>
+            <w:pStyle w:val="Sommario1"/>
+            <w:tabs>
+              <w:tab w:val="left" w:pos="480"/>
+              <w:tab w:val="right" w:leader="dot" w:pos="9628"/>
+            </w:tabs>
+            <w:rPr>
+              <w:noProof/>
+              <w:kern w:val="2"/>
+              <w:sz w:val="24"/>
+              <w:szCs w:val="24"/>
+              <w:lang w:eastAsia="it-IT"/>
+              <w14:ligatures w14:val="standardContextual"/>
+            </w:rPr>
+          </w:pPr>
+          <w:hyperlink w:anchor="_Toc160133971" w:history="1">
+            <w:r>
+              <w:rPr>
+                <w:rStyle w:val="Collegamentoipertestuale"/>
+                <w:noProof/>
+                <w:lang w:val="en-US"/>
+              </w:rPr>
+              <w:t>14</w:t>
+            </w:r>
+            <w:r>
+              <w:rPr>
+                <w:noProof/>
+                <w:kern w:val="2"/>
+                <w:sz w:val="24"/>
+                <w:szCs w:val="24"/>
+                <w:lang w:eastAsia="it-IT"/>
+                <w14:ligatures w14:val="standardContextual"/>
+              </w:rPr>
+              <w:tab/>
+            </w:r>
+            <w:r>
+              <w:rPr>
+                <w:rStyle w:val="Collegamentoipertestuale"/>
+                <w:noProof/>
+                <w:lang w:val="en-US"/>
+              </w:rPr>
+              <w:t>13 - Software Asset Management (SAM)</w:t>
+            </w:r>
+            <w:r>
+              <w:rPr>
+                <w:noProof/>
+                <w:webHidden/>
+              </w:rPr>
+              <w:tab/>
+            </w:r>
+            <w:r>
+              <w:rPr>
+                <w:noProof/>
+                <w:webHidden/>
+              </w:rPr>
+              <w:fldChar w:fldCharType="begin"/>
+            </w:r>
+            <w:r>
+              <w:rPr>
+                <w:noProof/>
+                <w:webHidden/>
+              </w:rPr>
+              <w:instrText xml:space="preserve"> PAGEREF _Toc160133971 \h </w:instrText>
+            </w:r>
+            <w:r>
+              <w:rPr>
+                <w:noProof/>
+                <w:webHidden/>
+              </w:rPr>
+            </w:r>
+            <w:r>
+              <w:rPr>
+                <w:noProof/>
+                <w:webHidden/>
+              </w:rPr>
+              <w:fldChar w:fldCharType="separate"/>
+            </w:r>
+            <w:r>
+              <w:rPr>
+                <w:noProof/>
+                <w:webHidden/>
+              </w:rPr>
+              <w:t>20</w:t>
+            </w:r>
+            <w:r>
+              <w:rPr>
+                <w:noProof/>
+                <w:webHidden/>
+              </w:rPr>
+              <w:fldChar w:fldCharType="end"/>
+            </w:r>
+          </w:hyperlink>
+        </w:p>
+        <w:p>
+          <w:pPr>
+            <w:pStyle w:val="Sommario1"/>
+            <w:tabs>
+              <w:tab w:val="left" w:pos="480"/>
+              <w:tab w:val="right" w:leader="dot" w:pos="9628"/>
+            </w:tabs>
+            <w:rPr>
+              <w:noProof/>
+              <w:kern w:val="2"/>
+              <w:sz w:val="24"/>
+              <w:szCs w:val="24"/>
+              <w:lang w:eastAsia="it-IT"/>
+              <w14:ligatures w14:val="standardContextual"/>
+            </w:rPr>
+          </w:pPr>
+          <w:hyperlink w:anchor="_Toc160133972" w:history="1">
+            <w:r>
+              <w:rPr>
+                <w:rStyle w:val="Collegamentoipertestuale"/>
+                <w:noProof/>
+                <w:lang w:val="en-US"/>
+              </w:rPr>
+              <w:t>15</w:t>
+            </w:r>
+            <w:r>
+              <w:rPr>
+                <w:noProof/>
+                <w:kern w:val="2"/>
+                <w:sz w:val="24"/>
+                <w:szCs w:val="24"/>
+                <w:lang w:eastAsia="it-IT"/>
+                <w14:ligatures w14:val="standardContextual"/>
+              </w:rPr>
+              <w:tab/>
+            </w:r>
+            <w:r>
+              <w:rPr>
+                <w:rStyle w:val="Collegamentoipertestuale"/>
+                <w:noProof/>
+                <w:lang w:val="en-US"/>
+              </w:rPr>
+              <w:t>14 - FinOps</w:t>
+            </w:r>
+            <w:r>
+              <w:rPr>
+                <w:noProof/>
+                <w:webHidden/>
+              </w:rPr>
+              <w:tab/>
+            </w:r>
+            <w:r>
+              <w:rPr>
+                <w:noProof/>
+                <w:webHidden/>
+              </w:rPr>
+              <w:fldChar w:fldCharType="begin"/>
+            </w:r>
+            <w:r>
+              <w:rPr>
+                <w:noProof/>
+                <w:webHidden/>
+              </w:rPr>
+              <w:instrText xml:space="preserve"> PAGEREF _Toc160133972 \h </w:instrText>
+            </w:r>
+            <w:r>
+              <w:rPr>
+                <w:noProof/>
+                <w:webHidden/>
+              </w:rPr>
+            </w:r>
+            <w:r>
+              <w:rPr>
+                <w:noProof/>
+                <w:webHidden/>
+              </w:rPr>
+              <w:fldChar w:fldCharType="separate"/>
+            </w:r>
+            <w:r>
+              <w:rPr>
+                <w:noProof/>
+                <w:webHidden/>
+              </w:rPr>
+              <w:t>21</w:t>
+            </w:r>
+            <w:r>
+              <w:rPr>
+                <w:noProof/>
+                <w:webHidden/>
+              </w:rPr>
+              <w:fldChar w:fldCharType="end"/>
+            </w:r>
+          </w:hyperlink>
+        </w:p>
+        <w:p>
+          <w:pPr>
+            <w:spacing w:line="276" w:lineRule="auto"/>
+          </w:pPr>
           <w:r>
             <w:rPr>
               <w:b/>
@@ -800,6 +2034,9 @@
       </w:sdtContent>
     </w:sdt>
     <w:p>
+      <w:pPr>
+        <w:spacing w:line="276" w:lineRule="auto"/>
+      </w:pPr>
       <w:r>
         <w:br w:type="page"/>
       </w:r>
@@ -807,10 +2044,11 @@
     <w:p>
       <w:pPr>
         <w:pStyle w:val="Titolo1"/>
+        <w:spacing w:line="276" w:lineRule="auto"/>
         <w:jc w:val="center"/>
       </w:pPr>
       <w:bookmarkStart w:id="0" w:name="_Toc159840646"/>
-      <w:bookmarkStart w:id="1" w:name="_Toc159915780"/>
+      <w:bookmarkStart w:id="1" w:name="_Toc160133958"/>
       <w:r>
         <w:lastRenderedPageBreak/>
         <w:t xml:space="preserve">01 - </w:t>
@@ -826,6 +2064,7 @@
     </w:p>
     <w:p>
       <w:pPr>
+        <w:spacing w:line="276" w:lineRule="auto"/>
         <w:rPr>
           <w:lang w:val="en-US"/>
         </w:rPr>
@@ -863,6 +2102,7 @@
     </w:p>
     <w:p>
       <w:pPr>
+        <w:spacing w:line="276" w:lineRule="auto"/>
         <w:rPr>
           <w:lang w:val="en-US"/>
         </w:rPr>
@@ -900,6 +2140,7 @@
     </w:p>
     <w:p>
       <w:pPr>
+        <w:spacing w:line="276" w:lineRule="auto"/>
         <w:rPr>
           <w:lang w:val="en-US"/>
         </w:rPr>
@@ -951,13 +2192,7 @@
         <w:rPr>
           <w:lang w:val="en-US"/>
         </w:rPr>
-        <w:t xml:space="preserve">The course is designed upon </w:t>
-      </w:r>
-      <w:r>
-        <w:rPr>
-          <w:lang w:val="en-US"/>
-        </w:rPr>
-        <w:t>the official ITIL 4 Foundation textbook</w:t>
+        <w:t>The course is designed upon the official ITIL 4 Foundation textbook</w:t>
       </w:r>
     </w:p>
     <w:p>
@@ -1354,7 +2589,14 @@
         <w:rPr>
           <w:lang w:val="en-US"/>
         </w:rPr>
-        <w:t>‘standard</w:t>
+        <w:t>‘</w:t>
+      </w:r>
+      <w:proofErr w:type="spellStart"/>
+      <w:r>
+        <w:rPr>
+          <w:lang w:val="en-US"/>
+        </w:rPr>
+        <w:t>standard</w:t>
       </w:r>
       <w:r>
         <w:rPr>
@@ -1363,6 +2605,7 @@
         </w:rPr>
         <w:t>ʼ</w:t>
       </w:r>
+      <w:proofErr w:type="spellEnd"/>
     </w:p>
     <w:p>
       <w:pPr>
@@ -1583,6 +2826,7 @@
     </w:p>
     <w:p>
       <w:pPr>
+        <w:spacing w:line="276" w:lineRule="auto"/>
         <w:rPr>
           <w:lang w:val="en-US"/>
         </w:rPr>
@@ -1603,18 +2847,16 @@
     <w:p>
       <w:pPr>
         <w:pStyle w:val="Titolo1"/>
+        <w:spacing w:line="276" w:lineRule="auto"/>
         <w:jc w:val="center"/>
       </w:pPr>
-      <w:bookmarkStart w:id="2" w:name="_Toc159915781"/>
+      <w:bookmarkStart w:id="2" w:name="_Toc160133959"/>
       <w:r>
         <w:lastRenderedPageBreak/>
         <w:t xml:space="preserve">02 - </w:t>
       </w:r>
       <w:r>
-        <w:t>In</w:t>
-      </w:r>
-      <w:r>
-        <w:t xml:space="preserve">formation System </w:t>
+        <w:t xml:space="preserve">Information System </w:t>
       </w:r>
       <w:r>
         <w:t>Governance</w:t>
@@ -1623,6 +2865,7 @@
     </w:p>
     <w:p>
       <w:pPr>
+        <w:spacing w:line="276" w:lineRule="auto"/>
         <w:rPr>
           <w:lang w:val="en-US"/>
         </w:rPr>
@@ -1790,6 +3033,7 @@
     </w:p>
     <w:p>
       <w:pPr>
+        <w:spacing w:line="276" w:lineRule="auto"/>
         <w:rPr>
           <w:lang w:val="en-US"/>
         </w:rPr>
@@ -1841,6 +3085,7 @@
     </w:p>
     <w:p>
       <w:pPr>
+        <w:spacing w:line="276" w:lineRule="auto"/>
         <w:rPr>
           <w:lang w:val="en-US"/>
         </w:rPr>
@@ -1873,6 +3118,7 @@
           <w:ilvl w:val="0"/>
           <w:numId w:val="12"/>
         </w:numPr>
+        <w:spacing w:line="276" w:lineRule="auto"/>
         <w:rPr>
           <w:lang w:val="en-US"/>
         </w:rPr>
@@ -1891,6 +3137,7 @@
           <w:ilvl w:val="1"/>
           <w:numId w:val="12"/>
         </w:numPr>
+        <w:spacing w:line="276" w:lineRule="auto"/>
         <w:rPr>
           <w:lang w:val="en-US"/>
         </w:rPr>
@@ -1909,6 +3156,7 @@
           <w:ilvl w:val="0"/>
           <w:numId w:val="12"/>
         </w:numPr>
+        <w:spacing w:line="276" w:lineRule="auto"/>
         <w:rPr>
           <w:lang w:val="en-US"/>
         </w:rPr>
@@ -1934,6 +3182,7 @@
     </w:p>
     <w:p>
       <w:pPr>
+        <w:spacing w:line="276" w:lineRule="auto"/>
         <w:rPr>
           <w:lang w:val="en-US"/>
         </w:rPr>
@@ -1952,6 +3201,7 @@
           <w:ilvl w:val="0"/>
           <w:numId w:val="12"/>
         </w:numPr>
+        <w:spacing w:line="276" w:lineRule="auto"/>
         <w:rPr>
           <w:lang w:val="en-US"/>
         </w:rPr>
@@ -1970,6 +3220,7 @@
           <w:ilvl w:val="1"/>
           <w:numId w:val="12"/>
         </w:numPr>
+        <w:spacing w:line="276" w:lineRule="auto"/>
         <w:rPr>
           <w:lang w:val="en-US"/>
         </w:rPr>
@@ -1988,6 +3239,7 @@
           <w:ilvl w:val="0"/>
           <w:numId w:val="12"/>
         </w:numPr>
+        <w:spacing w:line="276" w:lineRule="auto"/>
         <w:rPr>
           <w:lang w:val="en-US"/>
         </w:rPr>
@@ -2006,6 +3258,7 @@
           <w:ilvl w:val="1"/>
           <w:numId w:val="12"/>
         </w:numPr>
+        <w:spacing w:line="276" w:lineRule="auto"/>
         <w:rPr>
           <w:lang w:val="en-US"/>
         </w:rPr>
@@ -2024,6 +3277,7 @@
           <w:ilvl w:val="0"/>
           <w:numId w:val="12"/>
         </w:numPr>
+        <w:spacing w:line="276" w:lineRule="auto"/>
         <w:rPr>
           <w:lang w:val="en-US"/>
         </w:rPr>
@@ -2042,6 +3296,7 @@
           <w:ilvl w:val="0"/>
           <w:numId w:val="12"/>
         </w:numPr>
+        <w:spacing w:line="276" w:lineRule="auto"/>
         <w:rPr>
           <w:lang w:val="en-US"/>
         </w:rPr>
@@ -2060,27 +3315,16 @@
           <w:ilvl w:val="0"/>
           <w:numId w:val="12"/>
         </w:numPr>
-        <w:rPr>
-          <w:lang w:val="en-US"/>
-        </w:rPr>
-      </w:pPr>
-      <w:r>
-        <w:rPr>
-          <w:lang w:val="en-US"/>
-        </w:rPr>
-        <w:t>Multiple actors involved (</w:t>
-      </w:r>
-      <w:r>
-        <w:rPr>
-          <w:lang w:val="en-US"/>
-        </w:rPr>
-        <w:t>e.g.,</w:t>
-      </w:r>
-      <w:r>
-        <w:rPr>
-          <w:lang w:val="en-US"/>
-        </w:rPr>
-        <w:t xml:space="preserve"> shareholders, stakeholders, globalization ...)</w:t>
+        <w:spacing w:line="276" w:lineRule="auto"/>
+        <w:rPr>
+          <w:lang w:val="en-US"/>
+        </w:rPr>
+      </w:pPr>
+      <w:r>
+        <w:rPr>
+          <w:lang w:val="en-US"/>
+        </w:rPr>
+        <w:t>Multiple actors involved (e.g., shareholders, stakeholders, globalization ...)</w:t>
       </w:r>
     </w:p>
     <w:p>
@@ -2090,6 +3334,7 @@
           <w:ilvl w:val="0"/>
           <w:numId w:val="12"/>
         </w:numPr>
+        <w:spacing w:line="276" w:lineRule="auto"/>
         <w:rPr>
           <w:lang w:val="en-US"/>
         </w:rPr>
@@ -2108,6 +3353,7 @@
           <w:ilvl w:val="0"/>
           <w:numId w:val="12"/>
         </w:numPr>
+        <w:spacing w:line="276" w:lineRule="auto"/>
         <w:rPr>
           <w:lang w:val="en-US"/>
         </w:rPr>
@@ -2126,6 +3372,7 @@
           <w:ilvl w:val="0"/>
           <w:numId w:val="12"/>
         </w:numPr>
+        <w:spacing w:line="276" w:lineRule="auto"/>
         <w:rPr>
           <w:lang w:val="en-US"/>
         </w:rPr>
@@ -2139,14 +3386,2486 @@
     </w:p>
     <w:p>
       <w:pPr>
-        <w:rPr>
-          <w:lang w:val="en-US"/>
-        </w:rPr>
-      </w:pPr>
+        <w:spacing w:line="276" w:lineRule="auto"/>
+        <w:rPr>
+          <w:lang w:val="en-US"/>
+        </w:rPr>
+      </w:pPr>
+      <w:r>
+        <w:rPr>
+          <w:lang w:val="en-US"/>
+        </w:rPr>
+        <w:t xml:space="preserve">There are different </w:t>
+      </w:r>
+      <w:r>
+        <w:rPr>
+          <w:i/>
+          <w:iCs/>
+          <w:lang w:val="en-US"/>
+        </w:rPr>
+        <w:t>consequences</w:t>
+      </w:r>
+      <w:r>
+        <w:rPr>
+          <w:i/>
+          <w:iCs/>
+          <w:lang w:val="en-US"/>
+        </w:rPr>
+        <w:t xml:space="preserve"> for company information systems</w:t>
+      </w:r>
+      <w:r>
+        <w:rPr>
+          <w:lang w:val="en-US"/>
+        </w:rPr>
+        <w:t>:</w:t>
+      </w:r>
+      <w:r>
+        <w:rPr>
+          <w:lang w:val="en-US"/>
+        </w:rPr>
+        <w:t xml:space="preserve"> </w:t>
+      </w:r>
+    </w:p>
+    <w:p>
+      <w:pPr>
+        <w:pStyle w:val="Paragrafoelenco"/>
+        <w:numPr>
+          <w:ilvl w:val="0"/>
+          <w:numId w:val="12"/>
+        </w:numPr>
+        <w:spacing w:line="276" w:lineRule="auto"/>
+        <w:rPr>
+          <w:lang w:val="en-US"/>
+        </w:rPr>
+      </w:pPr>
+      <w:r>
+        <w:rPr>
+          <w:lang w:val="en-US"/>
+        </w:rPr>
+        <w:t>There is not enough time to activate cycles of revision and modification of the information system that are consistent with company times</w:t>
+      </w:r>
+    </w:p>
+    <w:p>
+      <w:pPr>
+        <w:pStyle w:val="Paragrafoelenco"/>
+        <w:numPr>
+          <w:ilvl w:val="0"/>
+          <w:numId w:val="12"/>
+        </w:numPr>
+        <w:spacing w:line="276" w:lineRule="auto"/>
+        <w:rPr>
+          <w:lang w:val="en-US"/>
+        </w:rPr>
+      </w:pPr>
+      <w:r>
+        <w:rPr>
+          <w:lang w:val="en-US"/>
+        </w:rPr>
+        <w:t>The changing pace of business scenarios give little space to management processes of information systems that are strongly oriented towards planning</w:t>
+      </w:r>
+    </w:p>
+    <w:p>
+      <w:pPr>
+        <w:pStyle w:val="Paragrafoelenco"/>
+        <w:numPr>
+          <w:ilvl w:val="0"/>
+          <w:numId w:val="12"/>
+        </w:numPr>
+        <w:spacing w:line="276" w:lineRule="auto"/>
+        <w:rPr>
+          <w:lang w:val="en-US"/>
+        </w:rPr>
+      </w:pPr>
+      <w:r>
+        <w:rPr>
+          <w:lang w:val="en-US"/>
+        </w:rPr>
+        <w:lastRenderedPageBreak/>
+        <w:t>It is necessary to design information systems with a high degree of "self</w:t>
+      </w:r>
+      <w:r>
+        <w:rPr>
+          <w:lang w:val="en-US"/>
+        </w:rPr>
+        <w:t>-</w:t>
+      </w:r>
+      <w:r>
+        <w:rPr>
+          <w:lang w:val="en-US"/>
+        </w:rPr>
+        <w:t xml:space="preserve">adaptation" to changed business conditions </w:t>
+      </w:r>
+    </w:p>
+    <w:p>
+      <w:pPr>
+        <w:pStyle w:val="Paragrafoelenco"/>
+        <w:numPr>
+          <w:ilvl w:val="0"/>
+          <w:numId w:val="12"/>
+        </w:numPr>
+        <w:spacing w:line="276" w:lineRule="auto"/>
+        <w:rPr>
+          <w:lang w:val="en-US"/>
+        </w:rPr>
+      </w:pPr>
+      <w:r>
+        <w:rPr>
+          <w:lang w:val="en-US"/>
+        </w:rPr>
+        <w:t>This result can only be achieved thanks to a radical paradigm shift in information systems and their management</w:t>
+      </w:r>
+    </w:p>
+    <w:p>
+      <w:pPr>
+        <w:spacing w:line="276" w:lineRule="auto"/>
+        <w:rPr>
+          <w:lang w:val="en-US"/>
+        </w:rPr>
+      </w:pPr>
+      <w:r>
+        <w:rPr>
+          <w:lang w:val="en-US"/>
+        </w:rPr>
+        <w:drawing>
+          <wp:anchor distT="0" distB="0" distL="114300" distR="114300" simplePos="0" relativeHeight="251661312" behindDoc="0" locked="0" layoutInCell="1" allowOverlap="1" wp14:anchorId="294C3C1D" wp14:editId="5A0F828F">
+            <wp:simplePos x="0" y="0"/>
+            <wp:positionH relativeFrom="column">
+              <wp:posOffset>881380</wp:posOffset>
+            </wp:positionH>
+            <wp:positionV relativeFrom="paragraph">
+              <wp:posOffset>484505</wp:posOffset>
+            </wp:positionV>
+            <wp:extent cx="4398010" cy="1913255"/>
+            <wp:effectExtent l="0" t="0" r="2540" b="0"/>
+            <wp:wrapSquare wrapText="bothSides"/>
+            <wp:docPr id="1467454337" name="Immagine 1" descr="Immagine che contiene testo, diagramma, schermata, linea&#10;&#10;Descrizione generata automaticamente"/>
+            <wp:cNvGraphicFramePr>
+              <a:graphicFrameLocks xmlns:a="http://schemas.openxmlformats.org/drawingml/2006/main" noChangeAspect="1"/>
+            </wp:cNvGraphicFramePr>
+            <a:graphic xmlns:a="http://schemas.openxmlformats.org/drawingml/2006/main">
+              <a:graphicData uri="http://schemas.openxmlformats.org/drawingml/2006/picture">
+                <pic:pic xmlns:pic="http://schemas.openxmlformats.org/drawingml/2006/picture">
+                  <pic:nvPicPr>
+                    <pic:cNvPr id="1467454337" name="Immagine 1" descr="Immagine che contiene testo, diagramma, schermata, linea&#10;&#10;Descrizione generata automaticamente"/>
+                    <pic:cNvPicPr/>
+                  </pic:nvPicPr>
+                  <pic:blipFill>
+                    <a:blip r:embed="rId10"/>
+                    <a:stretch>
+                      <a:fillRect/>
+                    </a:stretch>
+                  </pic:blipFill>
+                  <pic:spPr>
+                    <a:xfrm>
+                      <a:off x="0" y="0"/>
+                      <a:ext cx="4398010" cy="1913255"/>
+                    </a:xfrm>
+                    <a:prstGeom prst="rect">
+                      <a:avLst/>
+                    </a:prstGeom>
+                  </pic:spPr>
+                </pic:pic>
+              </a:graphicData>
+            </a:graphic>
+            <wp14:sizeRelH relativeFrom="margin">
+              <wp14:pctWidth>0</wp14:pctWidth>
+            </wp14:sizeRelH>
+            <wp14:sizeRelV relativeFrom="margin">
+              <wp14:pctHeight>0</wp14:pctHeight>
+            </wp14:sizeRelV>
+          </wp:anchor>
+        </w:drawing>
+      </w:r>
+      <w:r>
+        <w:rPr>
+          <w:lang w:val="en-US"/>
+        </w:rPr>
+        <w:t xml:space="preserve">Think about vaccines: prevent the problem and give a cure. Governance revolves around common principles. </w:t>
+      </w:r>
+      <w:r>
+        <w:rPr>
+          <w:lang w:val="en-US"/>
+        </w:rPr>
+        <w:t xml:space="preserve">Consider this </w:t>
+      </w:r>
+      <w:r>
+        <w:rPr>
+          <w:i/>
+          <w:iCs/>
+          <w:lang w:val="en-US"/>
+        </w:rPr>
+        <w:t>business dynamics example</w:t>
+      </w:r>
+      <w:r>
+        <w:rPr>
+          <w:lang w:val="en-US"/>
+        </w:rPr>
+        <w:t>:</w:t>
+      </w:r>
+    </w:p>
+    <w:p>
+      <w:pPr>
+        <w:spacing w:line="276" w:lineRule="auto"/>
+        <w:rPr>
+          <w:lang w:val="en-US"/>
+        </w:rPr>
+      </w:pPr>
+    </w:p>
+    <w:p>
+      <w:pPr>
+        <w:spacing w:line="276" w:lineRule="auto"/>
+        <w:rPr>
+          <w:lang w:val="en-US"/>
+        </w:rPr>
+      </w:pPr>
+    </w:p>
+    <w:p>
+      <w:pPr>
+        <w:spacing w:line="276" w:lineRule="auto"/>
+        <w:rPr>
+          <w:lang w:val="en-US"/>
+        </w:rPr>
+      </w:pPr>
+    </w:p>
+    <w:p>
+      <w:pPr>
+        <w:spacing w:line="276" w:lineRule="auto"/>
+        <w:rPr>
+          <w:lang w:val="en-US"/>
+        </w:rPr>
+      </w:pPr>
+    </w:p>
+    <w:p>
+      <w:pPr>
+        <w:spacing w:line="276" w:lineRule="auto"/>
+        <w:rPr>
+          <w:lang w:val="en-US"/>
+        </w:rPr>
+      </w:pPr>
+    </w:p>
+    <w:p>
+      <w:pPr>
+        <w:spacing w:line="276" w:lineRule="auto"/>
+        <w:rPr>
+          <w:lang w:val="en-US"/>
+        </w:rPr>
+      </w:pPr>
+    </w:p>
+    <w:p>
+      <w:pPr>
+        <w:spacing w:line="276" w:lineRule="auto"/>
+        <w:rPr>
+          <w:lang w:val="en-US"/>
+        </w:rPr>
+      </w:pPr>
+    </w:p>
+    <w:p>
+      <w:pPr>
+        <w:pStyle w:val="Paragrafoelenco"/>
+        <w:numPr>
+          <w:ilvl w:val="0"/>
+          <w:numId w:val="14"/>
+        </w:numPr>
+        <w:spacing w:line="276" w:lineRule="auto"/>
+        <w:rPr>
+          <w:lang w:val="en-US"/>
+        </w:rPr>
+      </w:pPr>
+      <w:r>
+        <w:rPr>
+          <w:lang w:val="en-US"/>
+        </w:rPr>
+        <w:t>In this system, there are reinforcing loops represented by the roosters and hens producing eggs, which in turn leads to more foxes due to increased food supply</w:t>
+      </w:r>
+    </w:p>
+    <w:p>
+      <w:pPr>
+        <w:pStyle w:val="Paragrafoelenco"/>
+        <w:numPr>
+          <w:ilvl w:val="1"/>
+          <w:numId w:val="14"/>
+        </w:numPr>
+        <w:spacing w:line="276" w:lineRule="auto"/>
+        <w:rPr>
+          <w:lang w:val="en-US"/>
+        </w:rPr>
+      </w:pPr>
+      <w:r>
+        <w:rPr>
+          <w:lang w:val="en-US"/>
+        </w:rPr>
+        <w:t>This loop is denoted by the "+" sign, indicating a positive reinforcement</w:t>
+      </w:r>
+    </w:p>
+    <w:p>
+      <w:pPr>
+        <w:pStyle w:val="Paragrafoelenco"/>
+        <w:numPr>
+          <w:ilvl w:val="0"/>
+          <w:numId w:val="14"/>
+        </w:numPr>
+        <w:spacing w:line="276" w:lineRule="auto"/>
+        <w:rPr>
+          <w:lang w:val="en-US"/>
+        </w:rPr>
+      </w:pPr>
+      <w:r>
+        <w:rPr>
+          <w:lang w:val="en-US"/>
+        </w:rPr>
+        <w:t>However, there are also balancing loops present. The presence of hunters can control the fox population, indicated by the balancing loop denoted by the "+" and "-" signs, reflecting the dynamic equilibrium between foxes and hunters</w:t>
+      </w:r>
+    </w:p>
+    <w:p>
+      <w:pPr>
+        <w:pStyle w:val="Paragrafoelenco"/>
+        <w:numPr>
+          <w:ilvl w:val="0"/>
+          <w:numId w:val="14"/>
+        </w:numPr>
+        <w:spacing w:line="276" w:lineRule="auto"/>
+        <w:rPr>
+          <w:lang w:val="en-US"/>
+        </w:rPr>
+      </w:pPr>
+      <w:r>
+        <w:rPr>
+          <w:lang w:val="en-US"/>
+        </w:rPr>
+        <w:t>Additionally, the hunting license system introduces a control relationship, indicated by the "+/-" sign, as changes in licensing regulations can affect the entire system.</w:t>
+      </w:r>
+    </w:p>
+    <w:p>
+      <w:pPr>
+        <w:spacing w:line="276" w:lineRule="auto"/>
+        <w:rPr>
+          <w:lang w:val="en-US"/>
+        </w:rPr>
+      </w:pPr>
+      <w:r>
+        <w:rPr>
+          <w:lang w:val="en-US"/>
+        </w:rPr>
+        <w:t xml:space="preserve">The </w:t>
+      </w:r>
+      <w:r>
+        <w:rPr>
+          <w:i/>
+          <w:iCs/>
+          <w:lang w:val="en-US"/>
+        </w:rPr>
+        <w:t>new paradigm</w:t>
+      </w:r>
+      <w:r>
+        <w:rPr>
+          <w:lang w:val="en-US"/>
+        </w:rPr>
+        <w:t xml:space="preserve"> is to spend money the good/best way:</w:t>
+      </w:r>
+    </w:p>
+    <w:p>
+      <w:pPr>
+        <w:pStyle w:val="Paragrafoelenco"/>
+        <w:numPr>
+          <w:ilvl w:val="0"/>
+          <w:numId w:val="14"/>
+        </w:numPr>
+        <w:spacing w:line="276" w:lineRule="auto"/>
+        <w:rPr>
+          <w:lang w:val="en-US"/>
+        </w:rPr>
+      </w:pPr>
+      <w:r>
+        <w:rPr>
+          <w:lang w:val="en-US"/>
+        </w:rPr>
+        <w:t xml:space="preserve">Less planning and more accountability </w:t>
+      </w:r>
+    </w:p>
+    <w:p>
+      <w:pPr>
+        <w:pStyle w:val="Paragrafoelenco"/>
+        <w:numPr>
+          <w:ilvl w:val="0"/>
+          <w:numId w:val="14"/>
+        </w:numPr>
+        <w:spacing w:line="276" w:lineRule="auto"/>
+        <w:rPr>
+          <w:lang w:val="en-US"/>
+        </w:rPr>
+      </w:pPr>
+      <w:r>
+        <w:rPr>
+          <w:lang w:val="en-US"/>
+        </w:rPr>
+        <w:t>Less budget and more cost-effectiveness</w:t>
+      </w:r>
+    </w:p>
+    <w:p>
+      <w:pPr>
+        <w:pStyle w:val="Paragrafoelenco"/>
+        <w:numPr>
+          <w:ilvl w:val="0"/>
+          <w:numId w:val="14"/>
+        </w:numPr>
+        <w:spacing w:line="276" w:lineRule="auto"/>
+        <w:rPr>
+          <w:lang w:val="en-US"/>
+        </w:rPr>
+      </w:pPr>
+      <w:r>
+        <w:rPr>
+          <w:lang w:val="en-US"/>
+        </w:rPr>
+        <w:t>The «Information Systems» (IS) faces a radical change</w:t>
+      </w:r>
+    </w:p>
+    <w:p>
+      <w:pPr>
+        <w:pStyle w:val="Paragrafoelenco"/>
+        <w:numPr>
+          <w:ilvl w:val="0"/>
+          <w:numId w:val="14"/>
+        </w:numPr>
+        <w:spacing w:line="276" w:lineRule="auto"/>
+        <w:rPr>
+          <w:lang w:val="en-US"/>
+        </w:rPr>
+      </w:pPr>
+      <w:r>
+        <w:rPr>
+          <w:lang w:val="en-US"/>
+        </w:rPr>
+        <w:t xml:space="preserve">More adaptation systems and fewer synthetic performance indicators </w:t>
+      </w:r>
+    </w:p>
+    <w:p>
+      <w:pPr>
+        <w:pStyle w:val="Paragrafoelenco"/>
+        <w:numPr>
+          <w:ilvl w:val="1"/>
+          <w:numId w:val="14"/>
+        </w:numPr>
+        <w:spacing w:line="276" w:lineRule="auto"/>
+        <w:rPr>
+          <w:lang w:val="en-US"/>
+        </w:rPr>
+      </w:pPr>
+      <w:r>
+        <w:rPr>
+          <w:lang w:val="en-US"/>
+        </w:rPr>
+        <w:t>Consider for example KPI = Key Performance Indicators</w:t>
+      </w:r>
+      <w:r>
+        <w:rPr>
+          <w:lang w:val="en-US"/>
+        </w:rPr>
+        <w:t>, which allow to measure efficiency and effectiveness and it’s a measure of objective quality</w:t>
+      </w:r>
+    </w:p>
+    <w:p>
+      <w:pPr>
+        <w:pStyle w:val="Paragrafoelenco"/>
+        <w:numPr>
+          <w:ilvl w:val="0"/>
+          <w:numId w:val="14"/>
+        </w:numPr>
+        <w:spacing w:line="276" w:lineRule="auto"/>
+        <w:rPr>
+          <w:lang w:val="en-US"/>
+        </w:rPr>
+      </w:pPr>
+      <w:r>
+        <w:rPr>
+          <w:lang w:val="en-US"/>
+        </w:rPr>
+        <w:t>From managing IS to setting the conditions for their correct development (IS governance logic)</w:t>
+      </w:r>
+    </w:p>
+    <w:p>
+      <w:pPr>
+        <w:spacing w:line="276" w:lineRule="auto"/>
+        <w:rPr>
+          <w:lang w:val="en-US"/>
+        </w:rPr>
+      </w:pPr>
+      <w:r>
+        <w:rPr>
+          <w:lang w:val="en-US"/>
+        </w:rPr>
+        <w:drawing>
+          <wp:anchor distT="0" distB="0" distL="114300" distR="114300" simplePos="0" relativeHeight="251663360" behindDoc="0" locked="0" layoutInCell="1" allowOverlap="1" wp14:anchorId="34589910" wp14:editId="6B2B587D">
+            <wp:simplePos x="0" y="0"/>
+            <wp:positionH relativeFrom="column">
+              <wp:posOffset>740919</wp:posOffset>
+            </wp:positionH>
+            <wp:positionV relativeFrom="paragraph">
+              <wp:posOffset>260350</wp:posOffset>
+            </wp:positionV>
+            <wp:extent cx="4589780" cy="883383"/>
+            <wp:effectExtent l="0" t="0" r="1270" b="0"/>
+            <wp:wrapSquare wrapText="bothSides"/>
+            <wp:docPr id="178125749" name="Immagine 1" descr="Immagine che contiene testo, Carattere, schermata, linea&#10;&#10;Descrizione generata automaticamente"/>
+            <wp:cNvGraphicFramePr>
+              <a:graphicFrameLocks xmlns:a="http://schemas.openxmlformats.org/drawingml/2006/main" noChangeAspect="1"/>
+            </wp:cNvGraphicFramePr>
+            <a:graphic xmlns:a="http://schemas.openxmlformats.org/drawingml/2006/main">
+              <a:graphicData uri="http://schemas.openxmlformats.org/drawingml/2006/picture">
+                <pic:pic xmlns:pic="http://schemas.openxmlformats.org/drawingml/2006/picture">
+                  <pic:nvPicPr>
+                    <pic:cNvPr id="178125749" name="Immagine 1" descr="Immagine che contiene testo, Carattere, schermata, linea&#10;&#10;Descrizione generata automaticamente"/>
+                    <pic:cNvPicPr/>
+                  </pic:nvPicPr>
+                  <pic:blipFill>
+                    <a:blip r:embed="rId11"/>
+                    <a:stretch>
+                      <a:fillRect/>
+                    </a:stretch>
+                  </pic:blipFill>
+                  <pic:spPr>
+                    <a:xfrm>
+                      <a:off x="0" y="0"/>
+                      <a:ext cx="4589780" cy="883383"/>
+                    </a:xfrm>
+                    <a:prstGeom prst="rect">
+                      <a:avLst/>
+                    </a:prstGeom>
+                  </pic:spPr>
+                </pic:pic>
+              </a:graphicData>
+            </a:graphic>
+            <wp14:sizeRelH relativeFrom="margin">
+              <wp14:pctWidth>0</wp14:pctWidth>
+            </wp14:sizeRelH>
+            <wp14:sizeRelV relativeFrom="margin">
+              <wp14:pctHeight>0</wp14:pctHeight>
+            </wp14:sizeRelV>
+          </wp:anchor>
+        </w:drawing>
+      </w:r>
+      <w:r>
+        <w:rPr>
+          <w:lang w:val="en-US"/>
+        </w:rPr>
+        <w:t>We can give the following definition:</w:t>
+      </w:r>
+    </w:p>
+    <w:p>
+      <w:pPr>
+        <w:spacing w:line="276" w:lineRule="auto"/>
+        <w:rPr>
+          <w:lang w:val="en-US"/>
+        </w:rPr>
+      </w:pPr>
+    </w:p>
+    <w:p>
+      <w:pPr>
+        <w:spacing w:line="276" w:lineRule="auto"/>
+        <w:rPr>
+          <w:lang w:val="en-US"/>
+        </w:rPr>
+      </w:pPr>
+    </w:p>
+    <w:p>
+      <w:pPr>
+        <w:spacing w:line="276" w:lineRule="auto"/>
+        <w:rPr>
+          <w:lang w:val="en-US"/>
+        </w:rPr>
+      </w:pPr>
+    </w:p>
+    <w:p>
+      <w:pPr>
+        <w:spacing w:line="276" w:lineRule="auto"/>
+        <w:rPr>
+          <w:lang w:val="en-US"/>
+        </w:rPr>
+      </w:pPr>
+      <w:r>
+        <w:rPr>
+          <w:lang w:val="en-US"/>
+        </w:rPr>
+        <w:br w:type="page"/>
+      </w:r>
+    </w:p>
+    <w:p>
+      <w:pPr>
+        <w:spacing w:line="276" w:lineRule="auto"/>
+        <w:rPr>
+          <w:lang w:val="en-US"/>
+        </w:rPr>
+      </w:pPr>
+      <w:r>
+        <w:rPr>
+          <w:lang w:val="en-US"/>
+        </w:rPr>
+        <w:lastRenderedPageBreak/>
+        <w:t>What is the Governance of Information Systems (IS Governance)?</w:t>
+      </w:r>
+    </w:p>
+    <w:p>
+      <w:pPr>
+        <w:pStyle w:val="Paragrafoelenco"/>
+        <w:numPr>
+          <w:ilvl w:val="0"/>
+          <w:numId w:val="14"/>
+        </w:numPr>
+        <w:spacing w:line="276" w:lineRule="auto"/>
+        <w:rPr>
+          <w:lang w:val="en-US"/>
+        </w:rPr>
+      </w:pPr>
+      <w:r>
+        <w:rPr>
+          <w:lang w:val="en-US"/>
+        </w:rPr>
+        <w:t xml:space="preserve">It </w:t>
+      </w:r>
+      <w:r>
+        <w:rPr>
+          <w:lang w:val="en-US"/>
+        </w:rPr>
+        <w:t xml:space="preserve">is a set of logics and tools aimed at creating a structural set-up and a governance context of the Company Information System that make it constantly consistent with the business needs in environments characterized by a high level of complexity </w:t>
+      </w:r>
+    </w:p>
+    <w:p>
+      <w:pPr>
+        <w:spacing w:line="276" w:lineRule="auto"/>
+        <w:rPr>
+          <w:lang w:val="en-US"/>
+        </w:rPr>
+      </w:pPr>
+      <w:r>
+        <w:rPr>
+          <w:lang w:val="en-US"/>
+        </w:rPr>
+        <w:t xml:space="preserve">The </w:t>
+      </w:r>
+      <w:r>
+        <w:rPr>
+          <w:i/>
+          <w:iCs/>
+          <w:lang w:val="en-US"/>
+        </w:rPr>
+        <w:t>Governance Logic</w:t>
+      </w:r>
+      <w:r>
+        <w:rPr>
+          <w:lang w:val="en-US"/>
+        </w:rPr>
+        <w:t xml:space="preserve"> is the following:</w:t>
+      </w:r>
+    </w:p>
+    <w:p>
+      <w:pPr>
+        <w:pStyle w:val="Paragrafoelenco"/>
+        <w:numPr>
+          <w:ilvl w:val="0"/>
+          <w:numId w:val="14"/>
+        </w:numPr>
+        <w:spacing w:line="276" w:lineRule="auto"/>
+        <w:rPr>
+          <w:lang w:val="en-US"/>
+        </w:rPr>
+      </w:pPr>
+      <w:r>
+        <w:rPr>
+          <w:lang w:val="en-US"/>
+        </w:rPr>
+        <w:t xml:space="preserve">The Information System is configured and managed in such a way as to “naturally” tend to provide good performance </w:t>
+      </w:r>
+    </w:p>
+    <w:p>
+      <w:pPr>
+        <w:pStyle w:val="Paragrafoelenco"/>
+        <w:numPr>
+          <w:ilvl w:val="0"/>
+          <w:numId w:val="14"/>
+        </w:numPr>
+        <w:spacing w:line="276" w:lineRule="auto"/>
+        <w:rPr>
+          <w:lang w:val="en-US"/>
+        </w:rPr>
+      </w:pPr>
+      <w:r>
+        <w:rPr>
+          <w:lang w:val="en-US"/>
+        </w:rPr>
+        <w:t>We renounce to anticipate single phenomena, we try to make the Information System structurally adequate to a complex environment</w:t>
+      </w:r>
+    </w:p>
+    <w:p>
+      <w:pPr>
+        <w:pStyle w:val="Paragrafoelenco"/>
+        <w:numPr>
+          <w:ilvl w:val="0"/>
+          <w:numId w:val="14"/>
+        </w:numPr>
+        <w:spacing w:line="276" w:lineRule="auto"/>
+        <w:rPr>
+          <w:lang w:val="en-US"/>
+        </w:rPr>
+      </w:pPr>
+      <w:r>
+        <w:rPr>
+          <w:lang w:val="en-US"/>
+        </w:rPr>
+        <w:t xml:space="preserve">Theories and ideas as tools for guiding action and not as the antithesis to doing </w:t>
+      </w:r>
+    </w:p>
+    <w:p>
+      <w:pPr>
+        <w:pStyle w:val="Paragrafoelenco"/>
+        <w:numPr>
+          <w:ilvl w:val="0"/>
+          <w:numId w:val="14"/>
+        </w:numPr>
+        <w:spacing w:line="276" w:lineRule="auto"/>
+        <w:rPr>
+          <w:lang w:val="en-US"/>
+        </w:rPr>
+      </w:pPr>
+      <w:r>
+        <w:rPr>
+          <w:lang w:val="en-US"/>
+        </w:rPr>
+        <w:t>(theory</w:t>
+      </w:r>
+      <w:r>
+        <w:rPr>
+          <w:lang w:val="en-US"/>
+        </w:rPr>
+        <w:t xml:space="preserve"> </w:t>
+      </w:r>
+      <w:r>
+        <w:rPr>
+          <w:lang w:val="en-US"/>
+        </w:rPr>
+        <w:sym w:font="Wingdings" w:char="F0E0"/>
+      </w:r>
+      <w:r>
+        <w:rPr>
+          <w:lang w:val="en-US"/>
+        </w:rPr>
+        <w:t xml:space="preserve"> practice and not theory vs practice)</w:t>
+      </w:r>
+    </w:p>
+    <w:p>
+      <w:pPr>
+        <w:spacing w:line="276" w:lineRule="auto"/>
+        <w:rPr>
+          <w:lang w:val="en-US"/>
+        </w:rPr>
+      </w:pPr>
+      <w:r>
+        <w:rPr>
+          <w:lang w:val="en-US"/>
+        </w:rPr>
+        <w:drawing>
+          <wp:anchor distT="0" distB="0" distL="114300" distR="114300" simplePos="0" relativeHeight="251665408" behindDoc="0" locked="0" layoutInCell="1" allowOverlap="1" wp14:anchorId="22E56D56" wp14:editId="0402AE76">
+            <wp:simplePos x="0" y="0"/>
+            <wp:positionH relativeFrom="column">
+              <wp:posOffset>829310</wp:posOffset>
+            </wp:positionH>
+            <wp:positionV relativeFrom="paragraph">
+              <wp:posOffset>250825</wp:posOffset>
+            </wp:positionV>
+            <wp:extent cx="4358640" cy="1671955"/>
+            <wp:effectExtent l="0" t="0" r="3810" b="4445"/>
+            <wp:wrapSquare wrapText="bothSides"/>
+            <wp:docPr id="1951247165" name="Immagine 1" descr="Immagine che contiene testo, schermata, Carattere, linea&#10;&#10;Descrizione generata automaticamente"/>
+            <wp:cNvGraphicFramePr>
+              <a:graphicFrameLocks xmlns:a="http://schemas.openxmlformats.org/drawingml/2006/main" noChangeAspect="1"/>
+            </wp:cNvGraphicFramePr>
+            <a:graphic xmlns:a="http://schemas.openxmlformats.org/drawingml/2006/main">
+              <a:graphicData uri="http://schemas.openxmlformats.org/drawingml/2006/picture">
+                <pic:pic xmlns:pic="http://schemas.openxmlformats.org/drawingml/2006/picture">
+                  <pic:nvPicPr>
+                    <pic:cNvPr id="1951247165" name="Immagine 1" descr="Immagine che contiene testo, schermata, Carattere, linea&#10;&#10;Descrizione generata automaticamente"/>
+                    <pic:cNvPicPr/>
+                  </pic:nvPicPr>
+                  <pic:blipFill>
+                    <a:blip r:embed="rId12"/>
+                    <a:stretch>
+                      <a:fillRect/>
+                    </a:stretch>
+                  </pic:blipFill>
+                  <pic:spPr>
+                    <a:xfrm>
+                      <a:off x="0" y="0"/>
+                      <a:ext cx="4358640" cy="1671955"/>
+                    </a:xfrm>
+                    <a:prstGeom prst="rect">
+                      <a:avLst/>
+                    </a:prstGeom>
+                  </pic:spPr>
+                </pic:pic>
+              </a:graphicData>
+            </a:graphic>
+            <wp14:sizeRelH relativeFrom="margin">
+              <wp14:pctWidth>0</wp14:pctWidth>
+            </wp14:sizeRelH>
+            <wp14:sizeRelV relativeFrom="margin">
+              <wp14:pctHeight>0</wp14:pctHeight>
+            </wp14:sizeRelV>
+          </wp:anchor>
+        </w:drawing>
+      </w:r>
+      <w:r>
+        <w:rPr>
+          <w:lang w:val="en-US"/>
+        </w:rPr>
+        <w:t>The traditional logic goes this way: the effort goes continuously to align with business needs.</w:t>
+      </w:r>
+    </w:p>
+    <w:p>
+      <w:pPr>
+        <w:spacing w:line="276" w:lineRule="auto"/>
+        <w:rPr>
+          <w:lang w:val="en-US"/>
+        </w:rPr>
+      </w:pPr>
+    </w:p>
+    <w:p>
+      <w:pPr>
+        <w:spacing w:line="276" w:lineRule="auto"/>
+        <w:rPr>
+          <w:lang w:val="en-US"/>
+        </w:rPr>
+      </w:pPr>
+    </w:p>
+    <w:p>
+      <w:pPr>
+        <w:spacing w:line="276" w:lineRule="auto"/>
+        <w:rPr>
+          <w:lang w:val="en-US"/>
+        </w:rPr>
+      </w:pPr>
+    </w:p>
+    <w:p>
+      <w:pPr>
+        <w:spacing w:line="276" w:lineRule="auto"/>
+        <w:rPr>
+          <w:lang w:val="en-US"/>
+        </w:rPr>
+      </w:pPr>
+    </w:p>
+    <w:p>
+      <w:pPr>
+        <w:spacing w:line="276" w:lineRule="auto"/>
+        <w:rPr>
+          <w:lang w:val="en-US"/>
+        </w:rPr>
+      </w:pPr>
+    </w:p>
+    <w:p>
+      <w:pPr>
+        <w:spacing w:line="276" w:lineRule="auto"/>
+        <w:rPr>
+          <w:lang w:val="en-US"/>
+        </w:rPr>
+      </w:pPr>
+    </w:p>
+    <w:p>
+      <w:pPr>
+        <w:spacing w:line="276" w:lineRule="auto"/>
+        <w:rPr>
+          <w:lang w:val="en-US"/>
+        </w:rPr>
+      </w:pPr>
+      <w:r>
+        <w:rPr>
+          <w:lang w:val="en-US"/>
+        </w:rPr>
+        <w:drawing>
+          <wp:anchor distT="0" distB="0" distL="114300" distR="114300" simplePos="0" relativeHeight="251667456" behindDoc="0" locked="0" layoutInCell="1" allowOverlap="1" wp14:anchorId="5AB5E94D" wp14:editId="14C42754">
+            <wp:simplePos x="0" y="0"/>
+            <wp:positionH relativeFrom="column">
+              <wp:posOffset>831215</wp:posOffset>
+            </wp:positionH>
+            <wp:positionV relativeFrom="paragraph">
+              <wp:posOffset>277206</wp:posOffset>
+            </wp:positionV>
+            <wp:extent cx="4358640" cy="1652270"/>
+            <wp:effectExtent l="0" t="0" r="3810" b="5080"/>
+            <wp:wrapSquare wrapText="bothSides"/>
+            <wp:docPr id="1853695166" name="Immagine 1" descr="Immagine che contiene testo, linea, schermata, diagramma&#10;&#10;Descrizione generata automaticamente"/>
+            <wp:cNvGraphicFramePr>
+              <a:graphicFrameLocks xmlns:a="http://schemas.openxmlformats.org/drawingml/2006/main" noChangeAspect="1"/>
+            </wp:cNvGraphicFramePr>
+            <a:graphic xmlns:a="http://schemas.openxmlformats.org/drawingml/2006/main">
+              <a:graphicData uri="http://schemas.openxmlformats.org/drawingml/2006/picture">
+                <pic:pic xmlns:pic="http://schemas.openxmlformats.org/drawingml/2006/picture">
+                  <pic:nvPicPr>
+                    <pic:cNvPr id="1853695166" name="Immagine 1" descr="Immagine che contiene testo, linea, schermata, diagramma&#10;&#10;Descrizione generata automaticamente"/>
+                    <pic:cNvPicPr/>
+                  </pic:nvPicPr>
+                  <pic:blipFill>
+                    <a:blip r:embed="rId13"/>
+                    <a:stretch>
+                      <a:fillRect/>
+                    </a:stretch>
+                  </pic:blipFill>
+                  <pic:spPr>
+                    <a:xfrm>
+                      <a:off x="0" y="0"/>
+                      <a:ext cx="4358640" cy="1652270"/>
+                    </a:xfrm>
+                    <a:prstGeom prst="rect">
+                      <a:avLst/>
+                    </a:prstGeom>
+                  </pic:spPr>
+                </pic:pic>
+              </a:graphicData>
+            </a:graphic>
+            <wp14:sizeRelH relativeFrom="margin">
+              <wp14:pctWidth>0</wp14:pctWidth>
+            </wp14:sizeRelH>
+            <wp14:sizeRelV relativeFrom="margin">
+              <wp14:pctHeight>0</wp14:pctHeight>
+            </wp14:sizeRelV>
+          </wp:anchor>
+        </w:drawing>
+      </w:r>
+      <w:r>
+        <w:rPr>
+          <w:lang w:val="en-US"/>
+        </w:rPr>
+        <w:t>Instead, the new logic tries to adapt naturally towards the system we want to align upon:</w:t>
+      </w:r>
+    </w:p>
+    <w:p>
+      <w:pPr>
+        <w:spacing w:line="276" w:lineRule="auto"/>
+        <w:rPr>
+          <w:lang w:val="en-US"/>
+        </w:rPr>
+      </w:pPr>
+    </w:p>
+    <w:p>
+      <w:pPr>
+        <w:spacing w:line="276" w:lineRule="auto"/>
+        <w:rPr>
+          <w:lang w:val="en-US"/>
+        </w:rPr>
+      </w:pPr>
+    </w:p>
+    <w:p>
+      <w:pPr>
+        <w:spacing w:line="276" w:lineRule="auto"/>
+        <w:rPr>
+          <w:lang w:val="en-US"/>
+        </w:rPr>
+      </w:pPr>
+    </w:p>
+    <w:p>
+      <w:pPr>
+        <w:spacing w:line="276" w:lineRule="auto"/>
+        <w:rPr>
+          <w:lang w:val="en-US"/>
+        </w:rPr>
+      </w:pPr>
+    </w:p>
+    <w:p>
+      <w:pPr>
+        <w:spacing w:line="276" w:lineRule="auto"/>
+        <w:rPr>
+          <w:lang w:val="en-US"/>
+        </w:rPr>
+      </w:pPr>
+    </w:p>
+    <w:p>
+      <w:pPr>
+        <w:spacing w:line="276" w:lineRule="auto"/>
+        <w:rPr>
+          <w:lang w:val="en-US"/>
+        </w:rPr>
+      </w:pPr>
+    </w:p>
+    <w:p>
+      <w:pPr>
+        <w:spacing w:line="276" w:lineRule="auto"/>
+        <w:rPr>
+          <w:lang w:val="en-US"/>
+        </w:rPr>
+      </w:pPr>
+      <w:r>
+        <w:rPr>
+          <w:lang w:val="en-US"/>
+        </w:rPr>
+        <w:drawing>
+          <wp:anchor distT="0" distB="0" distL="114300" distR="114300" simplePos="0" relativeHeight="251669504" behindDoc="0" locked="0" layoutInCell="1" allowOverlap="1" wp14:anchorId="721B0EF6" wp14:editId="74D07344">
+            <wp:simplePos x="0" y="0"/>
+            <wp:positionH relativeFrom="column">
+              <wp:posOffset>1419860</wp:posOffset>
+            </wp:positionH>
+            <wp:positionV relativeFrom="paragraph">
+              <wp:posOffset>268605</wp:posOffset>
+            </wp:positionV>
+            <wp:extent cx="3413125" cy="1822450"/>
+            <wp:effectExtent l="0" t="0" r="0" b="6350"/>
+            <wp:wrapSquare wrapText="bothSides"/>
+            <wp:docPr id="235971170" name="Immagine 1" descr="Immagine che contiene testo, cerchio, schermata, Carattere&#10;&#10;Descrizione generata automaticamente"/>
+            <wp:cNvGraphicFramePr>
+              <a:graphicFrameLocks xmlns:a="http://schemas.openxmlformats.org/drawingml/2006/main" noChangeAspect="1"/>
+            </wp:cNvGraphicFramePr>
+            <a:graphic xmlns:a="http://schemas.openxmlformats.org/drawingml/2006/main">
+              <a:graphicData uri="http://schemas.openxmlformats.org/drawingml/2006/picture">
+                <pic:pic xmlns:pic="http://schemas.openxmlformats.org/drawingml/2006/picture">
+                  <pic:nvPicPr>
+                    <pic:cNvPr id="235971170" name="Immagine 1" descr="Immagine che contiene testo, cerchio, schermata, Carattere&#10;&#10;Descrizione generata automaticamente"/>
+                    <pic:cNvPicPr/>
+                  </pic:nvPicPr>
+                  <pic:blipFill>
+                    <a:blip r:embed="rId14"/>
+                    <a:stretch>
+                      <a:fillRect/>
+                    </a:stretch>
+                  </pic:blipFill>
+                  <pic:spPr>
+                    <a:xfrm>
+                      <a:off x="0" y="0"/>
+                      <a:ext cx="3413125" cy="1822450"/>
+                    </a:xfrm>
+                    <a:prstGeom prst="rect">
+                      <a:avLst/>
+                    </a:prstGeom>
+                  </pic:spPr>
+                </pic:pic>
+              </a:graphicData>
+            </a:graphic>
+            <wp14:sizeRelH relativeFrom="margin">
+              <wp14:pctWidth>0</wp14:pctWidth>
+            </wp14:sizeRelH>
+            <wp14:sizeRelV relativeFrom="margin">
+              <wp14:pctHeight>0</wp14:pctHeight>
+            </wp14:sizeRelV>
+          </wp:anchor>
+        </w:drawing>
+      </w:r>
+      <w:r>
+        <w:rPr>
+          <w:lang w:val="en-US"/>
+        </w:rPr>
+        <w:t>Different types of governance intersect between each other:</w:t>
+      </w:r>
+    </w:p>
+    <w:p>
+      <w:pPr>
+        <w:spacing w:line="276" w:lineRule="auto"/>
+        <w:rPr>
+          <w:lang w:val="en-US"/>
+        </w:rPr>
+      </w:pPr>
+    </w:p>
+    <w:p>
+      <w:pPr>
+        <w:spacing w:line="276" w:lineRule="auto"/>
+        <w:rPr>
+          <w:lang w:val="en-US"/>
+        </w:rPr>
+      </w:pPr>
+    </w:p>
+    <w:p>
+      <w:pPr>
+        <w:spacing w:line="276" w:lineRule="auto"/>
+        <w:rPr>
+          <w:lang w:val="en-US"/>
+        </w:rPr>
+      </w:pPr>
+    </w:p>
+    <w:p>
+      <w:pPr>
+        <w:spacing w:line="276" w:lineRule="auto"/>
+        <w:rPr>
+          <w:lang w:val="en-US"/>
+        </w:rPr>
+      </w:pPr>
+    </w:p>
+    <w:p>
+      <w:pPr>
+        <w:spacing w:line="276" w:lineRule="auto"/>
+        <w:rPr>
+          <w:lang w:val="en-US"/>
+        </w:rPr>
+      </w:pPr>
+    </w:p>
+    <w:p>
+      <w:pPr>
+        <w:spacing w:line="276" w:lineRule="auto"/>
+        <w:rPr>
+          <w:lang w:val="en-US"/>
+        </w:rPr>
+      </w:pPr>
+    </w:p>
+    <w:p>
+      <w:pPr>
+        <w:spacing w:line="276" w:lineRule="auto"/>
+        <w:rPr>
+          <w:lang w:val="en-US"/>
+        </w:rPr>
+      </w:pPr>
+    </w:p>
+    <w:p>
+      <w:pPr>
+        <w:spacing w:line="276" w:lineRule="auto"/>
+        <w:rPr>
+          <w:lang w:val="en-US"/>
+        </w:rPr>
+      </w:pPr>
+      <w:r>
+        <w:rPr>
+          <w:lang w:val="en-US"/>
+        </w:rPr>
+        <w:lastRenderedPageBreak/>
+        <w:br w:type="page"/>
+      </w:r>
+    </w:p>
+    <w:p>
+      <w:pPr>
+        <w:spacing w:line="276" w:lineRule="auto"/>
+        <w:rPr>
+          <w:lang w:val="en-US"/>
+        </w:rPr>
+      </w:pPr>
+      <w:r>
+        <w:rPr>
+          <w:lang w:val="en-US"/>
+        </w:rPr>
+        <w:lastRenderedPageBreak/>
+        <w:t>In particular:</w:t>
+      </w:r>
+    </w:p>
+    <w:p>
+      <w:pPr>
+        <w:pStyle w:val="Paragrafoelenco"/>
+        <w:numPr>
+          <w:ilvl w:val="0"/>
+          <w:numId w:val="14"/>
+        </w:numPr>
+        <w:spacing w:line="276" w:lineRule="auto"/>
+        <w:rPr>
+          <w:lang w:val="en-US"/>
+        </w:rPr>
+      </w:pPr>
+      <w:r>
+        <w:rPr>
+          <w:lang w:val="en-US"/>
+        </w:rPr>
+        <w:t>Corporate Governance</w:t>
+      </w:r>
+    </w:p>
+    <w:p>
+      <w:pPr>
+        <w:pStyle w:val="Paragrafoelenco"/>
+        <w:numPr>
+          <w:ilvl w:val="1"/>
+          <w:numId w:val="14"/>
+        </w:numPr>
+        <w:spacing w:line="276" w:lineRule="auto"/>
+        <w:rPr>
+          <w:lang w:val="en-US"/>
+        </w:rPr>
+      </w:pPr>
+      <w:r>
+        <w:rPr>
+          <w:lang w:val="en-US"/>
+        </w:rPr>
+        <w:t>Deals with overall management, accountability, and ethical behavior within a company, ensuring alignment with stakeholder interests</w:t>
+      </w:r>
+    </w:p>
+    <w:p>
+      <w:pPr>
+        <w:pStyle w:val="Paragrafoelenco"/>
+        <w:numPr>
+          <w:ilvl w:val="0"/>
+          <w:numId w:val="14"/>
+        </w:numPr>
+        <w:spacing w:line="276" w:lineRule="auto"/>
+        <w:rPr>
+          <w:lang w:val="en-US"/>
+        </w:rPr>
+      </w:pPr>
+      <w:r>
+        <w:rPr>
+          <w:lang w:val="en-US"/>
+        </w:rPr>
+        <w:t>Information Systems (IS) Governance</w:t>
+      </w:r>
+    </w:p>
+    <w:p>
+      <w:pPr>
+        <w:pStyle w:val="Paragrafoelenco"/>
+        <w:numPr>
+          <w:ilvl w:val="1"/>
+          <w:numId w:val="14"/>
+        </w:numPr>
+        <w:spacing w:line="276" w:lineRule="auto"/>
+        <w:rPr>
+          <w:lang w:val="en-US"/>
+        </w:rPr>
+      </w:pPr>
+      <w:r>
+        <w:rPr>
+          <w:lang w:val="en-US"/>
+        </w:rPr>
+        <w:t>Focuses on governing the use of information systems to align with business objectives, emphasizing effective management, risk mitigation, and value creation from information assets</w:t>
+      </w:r>
+    </w:p>
+    <w:p>
+      <w:pPr>
+        <w:pStyle w:val="Paragrafoelenco"/>
+        <w:numPr>
+          <w:ilvl w:val="0"/>
+          <w:numId w:val="14"/>
+        </w:numPr>
+        <w:spacing w:line="276" w:lineRule="auto"/>
+        <w:rPr>
+          <w:lang w:val="en-US"/>
+        </w:rPr>
+      </w:pPr>
+      <w:r>
+        <w:rPr>
+          <w:lang w:val="en-US"/>
+        </w:rPr>
+        <w:t>Information Technology (IT) Governance</w:t>
+      </w:r>
+    </w:p>
+    <w:p>
+      <w:pPr>
+        <w:pStyle w:val="Paragrafoelenco"/>
+        <w:numPr>
+          <w:ilvl w:val="1"/>
+          <w:numId w:val="14"/>
+        </w:numPr>
+        <w:spacing w:line="276" w:lineRule="auto"/>
+        <w:rPr>
+          <w:lang w:val="en-US"/>
+        </w:rPr>
+      </w:pPr>
+      <w:r>
+        <w:rPr>
+          <w:lang w:val="en-US"/>
+        </w:rPr>
+        <w:t>Encompasses broader aspects of IT management, including infrastructure, applications, and services, ensuring efficient use of IT resources to support business goals and manage IT-related risks</w:t>
+      </w:r>
+    </w:p>
+    <w:p>
+      <w:pPr>
+        <w:spacing w:line="276" w:lineRule="auto"/>
+        <w:rPr>
+          <w:lang w:val="en-US"/>
+        </w:rPr>
+      </w:pPr>
+      <w:r>
+        <w:rPr>
+          <w:lang w:val="en-US"/>
+        </w:rPr>
+        <w:drawing>
+          <wp:anchor distT="0" distB="0" distL="114300" distR="114300" simplePos="0" relativeHeight="251671552" behindDoc="0" locked="0" layoutInCell="1" allowOverlap="1" wp14:anchorId="3DB69AB5" wp14:editId="59EC51A3">
+            <wp:simplePos x="0" y="0"/>
+            <wp:positionH relativeFrom="column">
+              <wp:posOffset>1669819</wp:posOffset>
+            </wp:positionH>
+            <wp:positionV relativeFrom="paragraph">
+              <wp:posOffset>206953</wp:posOffset>
+            </wp:positionV>
+            <wp:extent cx="2461895" cy="1957705"/>
+            <wp:effectExtent l="0" t="0" r="0" b="4445"/>
+            <wp:wrapSquare wrapText="bothSides"/>
+            <wp:docPr id="814749877" name="Immagine 1" descr="Immagine che contiene testo, schermata, Carattere, diagramma&#10;&#10;Descrizione generata automaticamente"/>
+            <wp:cNvGraphicFramePr>
+              <a:graphicFrameLocks xmlns:a="http://schemas.openxmlformats.org/drawingml/2006/main" noChangeAspect="1"/>
+            </wp:cNvGraphicFramePr>
+            <a:graphic xmlns:a="http://schemas.openxmlformats.org/drawingml/2006/main">
+              <a:graphicData uri="http://schemas.openxmlformats.org/drawingml/2006/picture">
+                <pic:pic xmlns:pic="http://schemas.openxmlformats.org/drawingml/2006/picture">
+                  <pic:nvPicPr>
+                    <pic:cNvPr id="814749877" name="Immagine 1" descr="Immagine che contiene testo, schermata, Carattere, diagramma&#10;&#10;Descrizione generata automaticamente"/>
+                    <pic:cNvPicPr/>
+                  </pic:nvPicPr>
+                  <pic:blipFill>
+                    <a:blip r:embed="rId15"/>
+                    <a:stretch>
+                      <a:fillRect/>
+                    </a:stretch>
+                  </pic:blipFill>
+                  <pic:spPr>
+                    <a:xfrm>
+                      <a:off x="0" y="0"/>
+                      <a:ext cx="2461895" cy="1957705"/>
+                    </a:xfrm>
+                    <a:prstGeom prst="rect">
+                      <a:avLst/>
+                    </a:prstGeom>
+                  </pic:spPr>
+                </pic:pic>
+              </a:graphicData>
+            </a:graphic>
+            <wp14:sizeRelH relativeFrom="margin">
+              <wp14:pctWidth>0</wp14:pctWidth>
+            </wp14:sizeRelH>
+            <wp14:sizeRelV relativeFrom="margin">
+              <wp14:pctHeight>0</wp14:pctHeight>
+            </wp14:sizeRelV>
+          </wp:anchor>
+        </w:drawing>
+      </w:r>
+      <w:r>
+        <w:rPr>
+          <w:lang w:val="en-US"/>
+        </w:rPr>
+        <w:t>Governance and management go in parallel according to the specific conditions:</w:t>
+      </w:r>
+    </w:p>
+    <w:p>
+      <w:pPr>
+        <w:spacing w:line="276" w:lineRule="auto"/>
+        <w:rPr>
+          <w:lang w:val="en-US"/>
+        </w:rPr>
+      </w:pPr>
+    </w:p>
+    <w:p>
+      <w:pPr>
+        <w:spacing w:line="276" w:lineRule="auto"/>
+        <w:rPr>
+          <w:lang w:val="en-US"/>
+        </w:rPr>
+      </w:pPr>
+    </w:p>
+    <w:p>
+      <w:pPr>
+        <w:spacing w:line="276" w:lineRule="auto"/>
+        <w:rPr>
+          <w:lang w:val="en-US"/>
+        </w:rPr>
+      </w:pPr>
+    </w:p>
+    <w:p>
+      <w:pPr>
+        <w:spacing w:line="276" w:lineRule="auto"/>
+        <w:rPr>
+          <w:lang w:val="en-US"/>
+        </w:rPr>
+      </w:pPr>
+    </w:p>
+    <w:p>
+      <w:pPr>
+        <w:spacing w:line="276" w:lineRule="auto"/>
+        <w:rPr>
+          <w:lang w:val="en-US"/>
+        </w:rPr>
+      </w:pPr>
+    </w:p>
+    <w:p>
+      <w:pPr>
+        <w:spacing w:line="276" w:lineRule="auto"/>
+        <w:rPr>
+          <w:lang w:val="en-US"/>
+        </w:rPr>
+      </w:pPr>
+    </w:p>
+    <w:p>
+      <w:pPr>
+        <w:spacing w:line="276" w:lineRule="auto"/>
+        <w:rPr>
+          <w:lang w:val="en-US"/>
+        </w:rPr>
+      </w:pPr>
+    </w:p>
+    <w:p>
+      <w:pPr>
+        <w:spacing w:line="276" w:lineRule="auto"/>
+        <w:rPr>
+          <w:lang w:val="en-US"/>
+        </w:rPr>
+      </w:pPr>
+      <w:r>
+        <w:rPr>
+          <w:lang w:val="en-US"/>
+        </w:rPr>
+        <w:t>Within an articulated system (group of companies or complex companies) it is necessary to think of different degrees and methods of applying the IS governance system</w:t>
+      </w:r>
+      <w:r>
+        <w:rPr>
+          <w:lang w:val="en-US"/>
+        </w:rPr>
+        <w:t>.</w:t>
+      </w:r>
+    </w:p>
+    <w:p>
+      <w:pPr>
+        <w:spacing w:line="276" w:lineRule="auto"/>
+        <w:rPr>
+          <w:lang w:val="en-US"/>
+        </w:rPr>
+      </w:pPr>
+      <w:r>
+        <w:rPr>
+          <w:lang w:val="en-US"/>
+        </w:rPr>
+        <w:t xml:space="preserve">The diffusion and applicability of an IS Governance system must be modulated by </w:t>
+      </w:r>
+      <w:r>
+        <w:rPr>
+          <w:lang w:val="en-US"/>
+        </w:rPr>
+        <w:t>considering</w:t>
+      </w:r>
+      <w:r>
+        <w:rPr>
+          <w:lang w:val="en-US"/>
+        </w:rPr>
+        <w:t xml:space="preserve"> some factors: </w:t>
+      </w:r>
+    </w:p>
+    <w:p>
+      <w:pPr>
+        <w:pStyle w:val="Paragrafoelenco"/>
+        <w:numPr>
+          <w:ilvl w:val="0"/>
+          <w:numId w:val="14"/>
+        </w:numPr>
+        <w:spacing w:line="276" w:lineRule="auto"/>
+        <w:rPr>
+          <w:lang w:val="en-US"/>
+        </w:rPr>
+      </w:pPr>
+      <w:r>
+        <w:rPr>
+          <w:lang w:val="en-US"/>
+        </w:rPr>
+        <w:t xml:space="preserve">Level of integration in the group (financial vs industrial only) </w:t>
+      </w:r>
+    </w:p>
+    <w:p>
+      <w:pPr>
+        <w:pStyle w:val="Paragrafoelenco"/>
+        <w:numPr>
+          <w:ilvl w:val="0"/>
+          <w:numId w:val="14"/>
+        </w:numPr>
+        <w:spacing w:line="276" w:lineRule="auto"/>
+        <w:rPr>
+          <w:lang w:val="en-US"/>
+        </w:rPr>
+      </w:pPr>
+      <w:r>
+        <w:rPr>
+          <w:lang w:val="en-US"/>
+        </w:rPr>
+        <w:t xml:space="preserve">Homogeneity level of the business system </w:t>
+      </w:r>
+    </w:p>
+    <w:p>
+      <w:pPr>
+        <w:pStyle w:val="Paragrafoelenco"/>
+        <w:numPr>
+          <w:ilvl w:val="0"/>
+          <w:numId w:val="14"/>
+        </w:numPr>
+        <w:spacing w:line="276" w:lineRule="auto"/>
+        <w:rPr>
+          <w:lang w:val="en-US"/>
+        </w:rPr>
+      </w:pPr>
+      <w:r>
+        <w:rPr>
+          <w:lang w:val="en-US"/>
+        </w:rPr>
+        <w:t xml:space="preserve">Company life cycle (own or with respect to the Group) </w:t>
+      </w:r>
+    </w:p>
+    <w:p>
+      <w:pPr>
+        <w:pStyle w:val="Paragrafoelenco"/>
+        <w:numPr>
+          <w:ilvl w:val="0"/>
+          <w:numId w:val="14"/>
+        </w:numPr>
+        <w:spacing w:line="276" w:lineRule="auto"/>
+        <w:rPr>
+          <w:lang w:val="en-US"/>
+        </w:rPr>
+      </w:pPr>
+      <w:r>
+        <w:rPr>
+          <w:lang w:val="en-US"/>
+        </w:rPr>
+        <w:t xml:space="preserve">Corporate governance and results measurement system </w:t>
+      </w:r>
+    </w:p>
+    <w:p>
+      <w:pPr>
+        <w:pStyle w:val="Paragrafoelenco"/>
+        <w:spacing w:line="276" w:lineRule="auto"/>
+        <w:rPr>
+          <w:lang w:val="en-US"/>
+        </w:rPr>
+      </w:pPr>
+      <w:r>
+        <w:rPr>
+          <w:lang w:val="en-US"/>
+        </w:rPr>
+        <w:t>A</w:t>
+      </w:r>
+      <w:r>
+        <w:rPr>
+          <w:lang w:val="en-US"/>
+        </w:rPr>
+        <w:t xml:space="preserve">reas of managerial independence </w:t>
+      </w:r>
+    </w:p>
+    <w:p>
+      <w:pPr>
+        <w:spacing w:line="276" w:lineRule="auto"/>
+        <w:rPr>
+          <w:lang w:val="en-US"/>
+        </w:rPr>
+      </w:pPr>
+      <w:r>
+        <w:rPr>
+          <w:lang w:val="en-US"/>
+        </w:rPr>
+        <w:t>Depending on these characteristics, each company / area is assigned to a different "IS Governance Layer"</w:t>
+      </w:r>
+      <w:r>
+        <w:rPr>
+          <w:lang w:val="en-US"/>
+        </w:rPr>
+        <w:t xml:space="preserve">. </w:t>
+      </w:r>
+      <w:r>
+        <w:rPr>
+          <w:lang w:val="en-US"/>
+        </w:rPr>
+        <w:t>The differentiation may also take place at the level of individual aspects of IS Governance</w:t>
+      </w:r>
+      <w:r>
+        <w:rPr>
+          <w:lang w:val="en-US"/>
+        </w:rPr>
+        <w:t xml:space="preserve">. </w:t>
+      </w:r>
+    </w:p>
+    <w:p>
+      <w:pPr>
+        <w:spacing w:line="276" w:lineRule="auto"/>
+        <w:rPr>
+          <w:lang w:val="en-US"/>
+        </w:rPr>
+      </w:pPr>
+      <w:r>
+        <w:rPr>
+          <w:lang w:val="en-US"/>
+        </w:rPr>
+        <w:lastRenderedPageBreak/>
+        <w:drawing>
+          <wp:anchor distT="0" distB="0" distL="114300" distR="114300" simplePos="0" relativeHeight="251673600" behindDoc="0" locked="0" layoutInCell="1" allowOverlap="1" wp14:anchorId="73563823" wp14:editId="28C28B7E">
+            <wp:simplePos x="0" y="0"/>
+            <wp:positionH relativeFrom="column">
+              <wp:posOffset>580506</wp:posOffset>
+            </wp:positionH>
+            <wp:positionV relativeFrom="paragraph">
+              <wp:posOffset>223520</wp:posOffset>
+            </wp:positionV>
+            <wp:extent cx="5233035" cy="1670685"/>
+            <wp:effectExtent l="0" t="0" r="5715" b="5715"/>
+            <wp:wrapSquare wrapText="bothSides"/>
+            <wp:docPr id="814243202" name="Immagine 1" descr="Immagine che contiene testo, cerchio, diagramma, schermata&#10;&#10;Descrizione generata automaticamente"/>
+            <wp:cNvGraphicFramePr>
+              <a:graphicFrameLocks xmlns:a="http://schemas.openxmlformats.org/drawingml/2006/main" noChangeAspect="1"/>
+            </wp:cNvGraphicFramePr>
+            <a:graphic xmlns:a="http://schemas.openxmlformats.org/drawingml/2006/main">
+              <a:graphicData uri="http://schemas.openxmlformats.org/drawingml/2006/picture">
+                <pic:pic xmlns:pic="http://schemas.openxmlformats.org/drawingml/2006/picture">
+                  <pic:nvPicPr>
+                    <pic:cNvPr id="814243202" name="Immagine 1" descr="Immagine che contiene testo, cerchio, diagramma, schermata&#10;&#10;Descrizione generata automaticamente"/>
+                    <pic:cNvPicPr/>
+                  </pic:nvPicPr>
+                  <pic:blipFill>
+                    <a:blip r:embed="rId16"/>
+                    <a:stretch>
+                      <a:fillRect/>
+                    </a:stretch>
+                  </pic:blipFill>
+                  <pic:spPr>
+                    <a:xfrm>
+                      <a:off x="0" y="0"/>
+                      <a:ext cx="5233035" cy="1670685"/>
+                    </a:xfrm>
+                    <a:prstGeom prst="rect">
+                      <a:avLst/>
+                    </a:prstGeom>
+                  </pic:spPr>
+                </pic:pic>
+              </a:graphicData>
+            </a:graphic>
+            <wp14:sizeRelH relativeFrom="margin">
+              <wp14:pctWidth>0</wp14:pctWidth>
+            </wp14:sizeRelH>
+            <wp14:sizeRelV relativeFrom="margin">
+              <wp14:pctHeight>0</wp14:pctHeight>
+            </wp14:sizeRelV>
+          </wp:anchor>
+        </w:drawing>
+      </w:r>
+      <w:r>
+        <w:rPr>
+          <w:lang w:val="en-US"/>
+        </w:rPr>
+        <w:t>The reference model is the following:</w:t>
+      </w:r>
+    </w:p>
+    <w:p>
+      <w:pPr>
+        <w:spacing w:line="276" w:lineRule="auto"/>
+        <w:rPr>
+          <w:lang w:val="en-US"/>
+        </w:rPr>
+      </w:pPr>
+    </w:p>
+    <w:p>
+      <w:pPr>
+        <w:spacing w:line="276" w:lineRule="auto"/>
+        <w:rPr>
+          <w:lang w:val="en-US"/>
+        </w:rPr>
+      </w:pPr>
+    </w:p>
+    <w:p>
+      <w:pPr>
+        <w:spacing w:line="276" w:lineRule="auto"/>
+        <w:rPr>
+          <w:lang w:val="en-US"/>
+        </w:rPr>
+      </w:pPr>
+    </w:p>
+    <w:p>
+      <w:pPr>
+        <w:spacing w:line="276" w:lineRule="auto"/>
+        <w:rPr>
+          <w:lang w:val="en-US"/>
+        </w:rPr>
+      </w:pPr>
+    </w:p>
+    <w:p>
+      <w:pPr>
+        <w:rPr>
+          <w:lang w:val="en-US"/>
+        </w:rPr>
+      </w:pPr>
+    </w:p>
+    <w:p>
+      <w:pPr>
+        <w:spacing w:line="276" w:lineRule="auto"/>
+        <w:rPr>
+          <w:lang w:val="en-US"/>
+        </w:rPr>
+      </w:pPr>
+    </w:p>
+    <w:p>
+      <w:pPr>
+        <w:spacing w:line="276" w:lineRule="auto"/>
+        <w:rPr>
+          <w:lang w:val="en-US"/>
+        </w:rPr>
+      </w:pPr>
+      <w:r>
+        <w:rPr>
+          <w:lang w:val="en-US"/>
+        </w:rPr>
+        <w:t>While management looks at current, governance looks at the future, maintaining all the positions and business-oriented practices towards common goals:</w:t>
+      </w:r>
+      <w:r>
+        <w:rPr>
+          <w:lang w:val="en-US"/>
+        </w:rPr>
+        <w:br/>
+      </w:r>
+      <w:r>
+        <w:rPr>
+          <w:lang w:val="en-US"/>
+        </w:rPr>
+        <w:drawing>
+          <wp:anchor distT="0" distB="0" distL="114300" distR="114300" simplePos="0" relativeHeight="251675648" behindDoc="0" locked="0" layoutInCell="1" allowOverlap="1" wp14:anchorId="73322419" wp14:editId="1FE43F52">
+            <wp:simplePos x="0" y="0"/>
+            <wp:positionH relativeFrom="column">
+              <wp:posOffset>1918624</wp:posOffset>
+            </wp:positionH>
+            <wp:positionV relativeFrom="paragraph">
+              <wp:posOffset>446924</wp:posOffset>
+            </wp:positionV>
+            <wp:extent cx="2755265" cy="2099945"/>
+            <wp:effectExtent l="0" t="0" r="6985" b="0"/>
+            <wp:wrapSquare wrapText="bothSides"/>
+            <wp:docPr id="1162607515" name="Immagine 1" descr="Immagine che contiene testo, schermata, Carattere, diagramma&#10;&#10;Descrizione generata automaticamente"/>
+            <wp:cNvGraphicFramePr>
+              <a:graphicFrameLocks xmlns:a="http://schemas.openxmlformats.org/drawingml/2006/main" noChangeAspect="1"/>
+            </wp:cNvGraphicFramePr>
+            <a:graphic xmlns:a="http://schemas.openxmlformats.org/drawingml/2006/main">
+              <a:graphicData uri="http://schemas.openxmlformats.org/drawingml/2006/picture">
+                <pic:pic xmlns:pic="http://schemas.openxmlformats.org/drawingml/2006/picture">
+                  <pic:nvPicPr>
+                    <pic:cNvPr id="1162607515" name="Immagine 1" descr="Immagine che contiene testo, schermata, Carattere, diagramma&#10;&#10;Descrizione generata automaticamente"/>
+                    <pic:cNvPicPr/>
+                  </pic:nvPicPr>
+                  <pic:blipFill>
+                    <a:blip r:embed="rId17"/>
+                    <a:stretch>
+                      <a:fillRect/>
+                    </a:stretch>
+                  </pic:blipFill>
+                  <pic:spPr>
+                    <a:xfrm>
+                      <a:off x="0" y="0"/>
+                      <a:ext cx="2755265" cy="2099945"/>
+                    </a:xfrm>
+                    <a:prstGeom prst="rect">
+                      <a:avLst/>
+                    </a:prstGeom>
+                  </pic:spPr>
+                </pic:pic>
+              </a:graphicData>
+            </a:graphic>
+            <wp14:sizeRelH relativeFrom="margin">
+              <wp14:pctWidth>0</wp14:pctWidth>
+            </wp14:sizeRelH>
+            <wp14:sizeRelV relativeFrom="margin">
+              <wp14:pctHeight>0</wp14:pctHeight>
+            </wp14:sizeRelV>
+          </wp:anchor>
+        </w:drawing>
+      </w:r>
+    </w:p>
+    <w:p>
+      <w:pPr>
+        <w:spacing w:line="276" w:lineRule="auto"/>
+        <w:rPr>
+          <w:lang w:val="en-US"/>
+        </w:rPr>
+      </w:pPr>
+    </w:p>
+    <w:p>
+      <w:pPr>
+        <w:spacing w:line="276" w:lineRule="auto"/>
+        <w:rPr>
+          <w:lang w:val="en-US"/>
+        </w:rPr>
+      </w:pPr>
+    </w:p>
+    <w:p>
+      <w:pPr>
+        <w:spacing w:line="276" w:lineRule="auto"/>
+        <w:rPr>
+          <w:lang w:val="en-US"/>
+        </w:rPr>
+      </w:pPr>
+    </w:p>
+    <w:p>
+      <w:pPr>
+        <w:spacing w:line="276" w:lineRule="auto"/>
+        <w:rPr>
+          <w:lang w:val="en-US"/>
+        </w:rPr>
+      </w:pPr>
+    </w:p>
+    <w:p>
+      <w:pPr>
+        <w:spacing w:line="276" w:lineRule="auto"/>
+        <w:rPr>
+          <w:lang w:val="en-US"/>
+        </w:rPr>
+      </w:pPr>
+    </w:p>
+    <w:p>
+      <w:pPr>
+        <w:spacing w:line="276" w:lineRule="auto"/>
+        <w:rPr>
+          <w:lang w:val="en-US"/>
+        </w:rPr>
+      </w:pPr>
+    </w:p>
+    <w:p>
+      <w:pPr>
+        <w:spacing w:after="0" w:line="276" w:lineRule="auto"/>
+        <w:rPr>
+          <w:lang w:val="en-US"/>
+        </w:rPr>
+      </w:pPr>
+    </w:p>
+    <w:p>
+      <w:pPr>
+        <w:spacing w:line="276" w:lineRule="auto"/>
+        <w:rPr>
+          <w:lang w:val="en-US"/>
+        </w:rPr>
+      </w:pPr>
+      <w:r>
+        <w:rPr>
+          <w:lang w:val="en-US"/>
+        </w:rPr>
+        <w:t>Degree of maturity comes with different expectations; in the context of a company, it measures how to deal with problems had in the past and confront them in new/original ways (the geniuses) or with some more careful yet corporate approach.</w:t>
+      </w:r>
+    </w:p>
+    <w:p>
+      <w:pPr>
+        <w:spacing w:line="276" w:lineRule="auto"/>
+        <w:rPr>
+          <w:lang w:val="en-US"/>
+        </w:rPr>
+      </w:pPr>
+      <w:r>
+        <w:rPr>
+          <w:lang w:val="en-US"/>
+        </w:rPr>
+        <w:drawing>
+          <wp:anchor distT="0" distB="0" distL="114300" distR="114300" simplePos="0" relativeHeight="251677696" behindDoc="0" locked="0" layoutInCell="1" allowOverlap="1" wp14:anchorId="31A45FEB" wp14:editId="493EDD5C">
+            <wp:simplePos x="0" y="0"/>
+            <wp:positionH relativeFrom="column">
+              <wp:posOffset>1711325</wp:posOffset>
+            </wp:positionH>
+            <wp:positionV relativeFrom="paragraph">
+              <wp:posOffset>633730</wp:posOffset>
+            </wp:positionV>
+            <wp:extent cx="3063875" cy="1993900"/>
+            <wp:effectExtent l="0" t="0" r="3175" b="6350"/>
+            <wp:wrapSquare wrapText="bothSides"/>
+            <wp:docPr id="1694437672" name="Immagine 1" descr="Immagine che contiene testo, diagramma, Carattere, schermata&#10;&#10;Descrizione generata automaticamente"/>
+            <wp:cNvGraphicFramePr>
+              <a:graphicFrameLocks xmlns:a="http://schemas.openxmlformats.org/drawingml/2006/main" noChangeAspect="1"/>
+            </wp:cNvGraphicFramePr>
+            <a:graphic xmlns:a="http://schemas.openxmlformats.org/drawingml/2006/main">
+              <a:graphicData uri="http://schemas.openxmlformats.org/drawingml/2006/picture">
+                <pic:pic xmlns:pic="http://schemas.openxmlformats.org/drawingml/2006/picture">
+                  <pic:nvPicPr>
+                    <pic:cNvPr id="1694437672" name="Immagine 1" descr="Immagine che contiene testo, diagramma, Carattere, schermata&#10;&#10;Descrizione generata automaticamente"/>
+                    <pic:cNvPicPr/>
+                  </pic:nvPicPr>
+                  <pic:blipFill>
+                    <a:blip r:embed="rId18"/>
+                    <a:stretch>
+                      <a:fillRect/>
+                    </a:stretch>
+                  </pic:blipFill>
+                  <pic:spPr>
+                    <a:xfrm>
+                      <a:off x="0" y="0"/>
+                      <a:ext cx="3063875" cy="1993900"/>
+                    </a:xfrm>
+                    <a:prstGeom prst="rect">
+                      <a:avLst/>
+                    </a:prstGeom>
+                  </pic:spPr>
+                </pic:pic>
+              </a:graphicData>
+            </a:graphic>
+            <wp14:sizeRelH relativeFrom="margin">
+              <wp14:pctWidth>0</wp14:pctWidth>
+            </wp14:sizeRelH>
+            <wp14:sizeRelV relativeFrom="margin">
+              <wp14:pctHeight>0</wp14:pctHeight>
+            </wp14:sizeRelV>
+          </wp:anchor>
+        </w:drawing>
+      </w:r>
+      <w:r>
+        <w:rPr>
+          <w:lang w:val="en-US"/>
+        </w:rPr>
+        <w:t xml:space="preserve">To maintain quality, constant effort is needed. This is what the </w:t>
+      </w:r>
+      <w:r>
+        <w:rPr>
+          <w:i/>
+          <w:iCs/>
+          <w:lang w:val="en-US"/>
+        </w:rPr>
+        <w:t>Deming Cycle</w:t>
+      </w:r>
+      <w:r>
+        <w:rPr>
+          <w:lang w:val="en-US"/>
+        </w:rPr>
+        <w:t xml:space="preserve"> is all about</w:t>
+      </w:r>
+      <w:r>
+        <w:rPr>
+          <w:lang w:val="en-US"/>
+        </w:rPr>
+        <w:t>: given quality is a function of the time, resources should be aligned going towards a common direction</w:t>
+      </w:r>
+      <w:r>
+        <w:rPr>
+          <w:lang w:val="en-US"/>
+        </w:rPr>
+        <w:t>. This needs to be automatized, checking the quality of the jobs and processes</w:t>
+      </w:r>
+      <w:r>
+        <w:rPr>
+          <w:lang w:val="en-US"/>
+        </w:rPr>
+        <w:t>:</w:t>
+      </w:r>
+    </w:p>
+    <w:p>
+      <w:pPr>
+        <w:spacing w:line="276" w:lineRule="auto"/>
+        <w:rPr>
+          <w:lang w:val="en-US"/>
+        </w:rPr>
+      </w:pPr>
+      <w:r>
+        <w:rPr>
+          <w:lang w:val="en-US"/>
+        </w:rPr>
+        <w:br w:type="page"/>
+      </w:r>
+    </w:p>
+    <w:p>
+      <w:pPr>
+        <w:pStyle w:val="Titolo1"/>
+        <w:spacing w:line="276" w:lineRule="auto"/>
+        <w:jc w:val="center"/>
+        <w:rPr>
+          <w:lang w:val="en-US"/>
+        </w:rPr>
+      </w:pPr>
+      <w:bookmarkStart w:id="3" w:name="_Toc160133960"/>
+      <w:r>
+        <w:rPr>
+          <w:lang w:val="en-US"/>
+        </w:rPr>
+        <w:lastRenderedPageBreak/>
+        <w:t xml:space="preserve">03 - </w:t>
+      </w:r>
+      <w:r>
+        <w:rPr>
+          <w:lang w:val="en-US"/>
+        </w:rPr>
+        <w:t>ITSM and ITIL</w:t>
+      </w:r>
+      <w:bookmarkEnd w:id="3"/>
+    </w:p>
+    <w:p>
+      <w:pPr>
+        <w:spacing w:line="276" w:lineRule="auto"/>
+        <w:rPr>
+          <w:lang w:val="en-US"/>
+        </w:rPr>
+      </w:pPr>
+      <w:r>
+        <w:rPr>
+          <w:lang w:val="en-US"/>
+        </w:rPr>
+        <w:br w:type="page"/>
+      </w:r>
+    </w:p>
+    <w:p>
+      <w:pPr>
+        <w:pStyle w:val="Titolo1"/>
+        <w:spacing w:line="276" w:lineRule="auto"/>
+        <w:jc w:val="center"/>
+        <w:rPr>
+          <w:lang w:val="en-US"/>
+        </w:rPr>
+      </w:pPr>
+      <w:bookmarkStart w:id="4" w:name="_Toc160133961"/>
+      <w:r>
+        <w:rPr>
+          <w:lang w:val="en-US"/>
+        </w:rPr>
+        <w:lastRenderedPageBreak/>
+        <w:t xml:space="preserve">04 - </w:t>
+      </w:r>
+      <w:r>
+        <w:rPr>
+          <w:lang w:val="en-US"/>
+        </w:rPr>
+        <w:t>Service Management Concepts</w:t>
+      </w:r>
+      <w:bookmarkEnd w:id="4"/>
+    </w:p>
+    <w:p>
+      <w:pPr>
+        <w:spacing w:line="276" w:lineRule="auto"/>
+        <w:rPr>
+          <w:lang w:val="en-US"/>
+        </w:rPr>
+      </w:pPr>
+      <w:r>
+        <w:rPr>
+          <w:lang w:val="en-US"/>
+        </w:rPr>
+        <w:br w:type="page"/>
+      </w:r>
+    </w:p>
+    <w:p>
+      <w:pPr>
+        <w:pStyle w:val="Titolo1"/>
+        <w:spacing w:line="276" w:lineRule="auto"/>
+        <w:jc w:val="center"/>
+        <w:rPr>
+          <w:lang w:val="en-US"/>
+        </w:rPr>
+      </w:pPr>
+      <w:bookmarkStart w:id="5" w:name="_Toc160133962"/>
+      <w:r>
+        <w:rPr>
+          <w:lang w:val="en-US"/>
+        </w:rPr>
+        <w:lastRenderedPageBreak/>
+        <w:t xml:space="preserve">05 - </w:t>
+      </w:r>
+      <w:r>
+        <w:rPr>
+          <w:lang w:val="en-US"/>
+        </w:rPr>
+        <w:t>Four Dimensions of Service Management</w:t>
+      </w:r>
+      <w:bookmarkEnd w:id="5"/>
+    </w:p>
+    <w:p>
+      <w:pPr>
+        <w:spacing w:line="276" w:lineRule="auto"/>
+        <w:rPr>
+          <w:lang w:val="en-US"/>
+        </w:rPr>
+      </w:pPr>
+      <w:r>
+        <w:rPr>
+          <w:lang w:val="en-US"/>
+        </w:rPr>
+        <w:br w:type="page"/>
+      </w:r>
+    </w:p>
+    <w:p>
+      <w:pPr>
+        <w:pStyle w:val="Titolo1"/>
+        <w:spacing w:line="276" w:lineRule="auto"/>
+        <w:jc w:val="center"/>
+        <w:rPr>
+          <w:lang w:val="en-US"/>
+        </w:rPr>
+      </w:pPr>
+      <w:bookmarkStart w:id="6" w:name="_Toc160133963"/>
+      <w:r>
+        <w:rPr>
+          <w:lang w:val="en-US"/>
+        </w:rPr>
+        <w:lastRenderedPageBreak/>
+        <w:t xml:space="preserve">06 - </w:t>
+      </w:r>
+      <w:r>
+        <w:rPr>
+          <w:lang w:val="en-US"/>
+        </w:rPr>
+        <w:t>Service Value System</w:t>
+      </w:r>
+      <w:bookmarkEnd w:id="6"/>
+    </w:p>
+    <w:p>
+      <w:pPr>
+        <w:spacing w:line="276" w:lineRule="auto"/>
+        <w:rPr>
+          <w:lang w:val="en-US"/>
+        </w:rPr>
+      </w:pPr>
+      <w:r>
+        <w:rPr>
+          <w:lang w:val="en-US"/>
+        </w:rPr>
+        <w:br w:type="page"/>
+      </w:r>
+    </w:p>
+    <w:p>
+      <w:pPr>
+        <w:pStyle w:val="Titolo1"/>
+        <w:spacing w:line="276" w:lineRule="auto"/>
+        <w:jc w:val="center"/>
+        <w:rPr>
+          <w:lang w:val="en-US"/>
+        </w:rPr>
+      </w:pPr>
+      <w:bookmarkStart w:id="7" w:name="_Toc160133964"/>
+      <w:r>
+        <w:rPr>
+          <w:lang w:val="en-US"/>
+        </w:rPr>
+        <w:lastRenderedPageBreak/>
+        <w:t xml:space="preserve">07 - </w:t>
+      </w:r>
+      <w:r>
+        <w:rPr>
+          <w:lang w:val="en-US"/>
+        </w:rPr>
+        <w:t>Guiding Principles</w:t>
+      </w:r>
+      <w:bookmarkEnd w:id="7"/>
+    </w:p>
+    <w:p>
+      <w:pPr>
+        <w:spacing w:line="276" w:lineRule="auto"/>
+        <w:rPr>
+          <w:lang w:val="en-US"/>
+        </w:rPr>
+      </w:pPr>
+    </w:p>
+    <w:p>
+      <w:pPr>
+        <w:pStyle w:val="Titolo2"/>
+        <w:pBdr>
+          <w:bottom w:val="single" w:sz="6" w:space="1" w:color="auto"/>
+        </w:pBdr>
+        <w:spacing w:line="276" w:lineRule="auto"/>
+        <w:jc w:val="center"/>
+        <w:rPr>
+          <w:lang w:val="en-US"/>
+        </w:rPr>
+      </w:pPr>
+      <w:bookmarkStart w:id="8" w:name="_Toc160133965"/>
+      <w:r>
+        <w:rPr>
+          <w:lang w:val="en-US"/>
+        </w:rPr>
+        <w:t xml:space="preserve">07a - </w:t>
+      </w:r>
+      <w:r>
+        <w:rPr>
+          <w:lang w:val="en-US"/>
+        </w:rPr>
+        <w:t>Other philosophies</w:t>
+      </w:r>
+      <w:bookmarkEnd w:id="8"/>
+    </w:p>
+    <w:p>
+      <w:pPr>
+        <w:spacing w:line="276" w:lineRule="auto"/>
+        <w:rPr>
+          <w:lang w:val="en-US"/>
+        </w:rPr>
+      </w:pPr>
+    </w:p>
+    <w:p>
+      <w:pPr>
+        <w:spacing w:line="276" w:lineRule="auto"/>
+        <w:rPr>
+          <w:lang w:val="en-US"/>
+        </w:rPr>
+      </w:pPr>
+      <w:r>
+        <w:rPr>
+          <w:lang w:val="en-US"/>
+        </w:rPr>
+        <w:br w:type="page"/>
+      </w:r>
+    </w:p>
+    <w:p>
+      <w:pPr>
+        <w:pStyle w:val="Titolo1"/>
+        <w:spacing w:line="276" w:lineRule="auto"/>
+        <w:jc w:val="center"/>
+        <w:rPr>
+          <w:lang w:val="en-US"/>
+        </w:rPr>
+      </w:pPr>
+      <w:bookmarkStart w:id="9" w:name="_Toc160133966"/>
+      <w:r>
+        <w:rPr>
+          <w:lang w:val="en-US"/>
+        </w:rPr>
+        <w:lastRenderedPageBreak/>
+        <w:t xml:space="preserve">08 - </w:t>
+      </w:r>
+      <w:r>
+        <w:rPr>
+          <w:lang w:val="en-US"/>
+        </w:rPr>
+        <w:t>Service Value Chain</w:t>
+      </w:r>
+      <w:bookmarkEnd w:id="9"/>
+    </w:p>
+    <w:p>
+      <w:pPr>
+        <w:spacing w:line="276" w:lineRule="auto"/>
+        <w:rPr>
+          <w:rFonts w:asciiTheme="majorHAnsi" w:eastAsiaTheme="majorEastAsia" w:hAnsiTheme="majorHAnsi" w:cstheme="majorBidi"/>
+          <w:b/>
+          <w:bCs/>
+          <w:smallCaps/>
+          <w:color w:val="000000" w:themeColor="text1"/>
+          <w:sz w:val="36"/>
+          <w:szCs w:val="36"/>
+          <w:lang w:val="en-US"/>
+        </w:rPr>
+      </w:pPr>
+      <w:r>
+        <w:rPr>
+          <w:lang w:val="en-US"/>
+        </w:rPr>
+        <w:br w:type="page"/>
+      </w:r>
+    </w:p>
+    <w:p>
+      <w:pPr>
+        <w:pStyle w:val="Titolo1"/>
+        <w:spacing w:line="276" w:lineRule="auto"/>
+        <w:jc w:val="center"/>
+        <w:rPr>
+          <w:lang w:val="en-US"/>
+        </w:rPr>
+      </w:pPr>
+      <w:bookmarkStart w:id="10" w:name="_Toc160133967"/>
+      <w:r>
+        <w:rPr>
+          <w:lang w:val="en-US"/>
+        </w:rPr>
+        <w:lastRenderedPageBreak/>
+        <w:t xml:space="preserve">09 - </w:t>
+      </w:r>
+      <w:r>
+        <w:rPr>
+          <w:lang w:val="en-US"/>
+        </w:rPr>
+        <w:t>Continual Improvement</w:t>
+      </w:r>
+      <w:bookmarkEnd w:id="10"/>
+    </w:p>
+    <w:p>
+      <w:pPr>
+        <w:spacing w:line="276" w:lineRule="auto"/>
+        <w:rPr>
+          <w:rFonts w:asciiTheme="majorHAnsi" w:eastAsiaTheme="majorEastAsia" w:hAnsiTheme="majorHAnsi" w:cstheme="majorBidi"/>
+          <w:b/>
+          <w:bCs/>
+          <w:smallCaps/>
+          <w:color w:val="000000" w:themeColor="text1"/>
+          <w:sz w:val="36"/>
+          <w:szCs w:val="36"/>
+          <w:lang w:val="en-US"/>
+        </w:rPr>
+      </w:pPr>
+      <w:r>
+        <w:rPr>
+          <w:lang w:val="en-US"/>
+        </w:rPr>
+        <w:br w:type="page"/>
+      </w:r>
+    </w:p>
+    <w:p>
+      <w:pPr>
+        <w:pStyle w:val="Titolo1"/>
+        <w:spacing w:line="276" w:lineRule="auto"/>
+        <w:jc w:val="center"/>
+        <w:rPr>
+          <w:lang w:val="en-US"/>
+        </w:rPr>
+      </w:pPr>
+      <w:bookmarkStart w:id="11" w:name="_Toc160133968"/>
+      <w:r>
+        <w:rPr>
+          <w:lang w:val="en-US"/>
+        </w:rPr>
+        <w:lastRenderedPageBreak/>
+        <w:t xml:space="preserve">10 - </w:t>
+      </w:r>
+      <w:r>
+        <w:rPr>
+          <w:lang w:val="en-US"/>
+        </w:rPr>
+        <w:t>ITIL Practices</w:t>
+      </w:r>
+      <w:bookmarkEnd w:id="11"/>
+    </w:p>
+    <w:p>
+      <w:pPr>
+        <w:spacing w:line="276" w:lineRule="auto"/>
+        <w:rPr>
+          <w:rFonts w:asciiTheme="majorHAnsi" w:eastAsiaTheme="majorEastAsia" w:hAnsiTheme="majorHAnsi" w:cstheme="majorBidi"/>
+          <w:b/>
+          <w:bCs/>
+          <w:smallCaps/>
+          <w:color w:val="000000" w:themeColor="text1"/>
+          <w:sz w:val="36"/>
+          <w:szCs w:val="36"/>
+          <w:lang w:val="en-US"/>
+        </w:rPr>
+      </w:pPr>
+      <w:r>
+        <w:rPr>
+          <w:lang w:val="en-US"/>
+        </w:rPr>
+        <w:br w:type="page"/>
+      </w:r>
+    </w:p>
+    <w:p>
+      <w:pPr>
+        <w:pStyle w:val="Titolo1"/>
+        <w:spacing w:line="276" w:lineRule="auto"/>
+        <w:jc w:val="center"/>
+        <w:rPr>
+          <w:lang w:val="en-US"/>
+        </w:rPr>
+      </w:pPr>
+      <w:bookmarkStart w:id="12" w:name="_Toc160133969"/>
+      <w:r>
+        <w:rPr>
+          <w:lang w:val="en-US"/>
+        </w:rPr>
+        <w:lastRenderedPageBreak/>
+        <w:t xml:space="preserve">11 - </w:t>
+      </w:r>
+      <w:r>
+        <w:rPr>
+          <w:lang w:val="en-US"/>
+        </w:rPr>
+        <w:t>General Management Practices</w:t>
+      </w:r>
+      <w:bookmarkEnd w:id="12"/>
+    </w:p>
+    <w:p>
+      <w:pPr>
+        <w:spacing w:line="276" w:lineRule="auto"/>
+        <w:rPr>
+          <w:rFonts w:asciiTheme="majorHAnsi" w:eastAsiaTheme="majorEastAsia" w:hAnsiTheme="majorHAnsi" w:cstheme="majorBidi"/>
+          <w:b/>
+          <w:bCs/>
+          <w:smallCaps/>
+          <w:color w:val="000000" w:themeColor="text1"/>
+          <w:sz w:val="36"/>
+          <w:szCs w:val="36"/>
+          <w:lang w:val="en-US"/>
+        </w:rPr>
+      </w:pPr>
+      <w:r>
+        <w:rPr>
+          <w:lang w:val="en-US"/>
+        </w:rPr>
+        <w:br w:type="page"/>
+      </w:r>
+    </w:p>
+    <w:p>
+      <w:pPr>
+        <w:pStyle w:val="Titolo1"/>
+        <w:spacing w:line="276" w:lineRule="auto"/>
+        <w:jc w:val="center"/>
+        <w:rPr>
+          <w:lang w:val="en-US"/>
+        </w:rPr>
+      </w:pPr>
+      <w:bookmarkStart w:id="13" w:name="_Toc160133970"/>
+      <w:r>
+        <w:rPr>
+          <w:lang w:val="en-US"/>
+        </w:rPr>
+        <w:lastRenderedPageBreak/>
+        <w:t xml:space="preserve">12 - </w:t>
+      </w:r>
+      <w:r>
+        <w:rPr>
+          <w:lang w:val="en-US"/>
+        </w:rPr>
+        <w:t>Service Management Practices</w:t>
+      </w:r>
+      <w:bookmarkEnd w:id="13"/>
+    </w:p>
+    <w:p>
+      <w:pPr>
+        <w:spacing w:line="276" w:lineRule="auto"/>
+        <w:rPr>
+          <w:rFonts w:asciiTheme="majorHAnsi" w:eastAsiaTheme="majorEastAsia" w:hAnsiTheme="majorHAnsi" w:cstheme="majorBidi"/>
+          <w:b/>
+          <w:bCs/>
+          <w:smallCaps/>
+          <w:color w:val="000000" w:themeColor="text1"/>
+          <w:sz w:val="36"/>
+          <w:szCs w:val="36"/>
+          <w:lang w:val="en-US"/>
+        </w:rPr>
+      </w:pPr>
+      <w:r>
+        <w:rPr>
+          <w:lang w:val="en-US"/>
+        </w:rPr>
+        <w:br w:type="page"/>
+      </w:r>
+    </w:p>
+    <w:p>
+      <w:pPr>
+        <w:pStyle w:val="Titolo1"/>
+        <w:spacing w:line="276" w:lineRule="auto"/>
+        <w:jc w:val="center"/>
+        <w:rPr>
+          <w:lang w:val="en-US"/>
+        </w:rPr>
+      </w:pPr>
+      <w:bookmarkStart w:id="14" w:name="_Toc160133971"/>
+      <w:r>
+        <w:rPr>
+          <w:lang w:val="en-US"/>
+        </w:rPr>
+        <w:lastRenderedPageBreak/>
+        <w:t xml:space="preserve">13 - </w:t>
+      </w:r>
+      <w:r>
+        <w:rPr>
+          <w:lang w:val="en-US"/>
+        </w:rPr>
+        <w:t>Software Asset Management (SAM)</w:t>
+      </w:r>
+      <w:bookmarkEnd w:id="14"/>
+    </w:p>
+    <w:p>
+      <w:pPr>
+        <w:spacing w:line="276" w:lineRule="auto"/>
+        <w:rPr>
+          <w:rFonts w:asciiTheme="majorHAnsi" w:eastAsiaTheme="majorEastAsia" w:hAnsiTheme="majorHAnsi" w:cstheme="majorBidi"/>
+          <w:b/>
+          <w:bCs/>
+          <w:smallCaps/>
+          <w:color w:val="000000" w:themeColor="text1"/>
+          <w:sz w:val="36"/>
+          <w:szCs w:val="36"/>
+          <w:lang w:val="en-US"/>
+        </w:rPr>
+      </w:pPr>
+      <w:r>
+        <w:rPr>
+          <w:lang w:val="en-US"/>
+        </w:rPr>
+        <w:br w:type="page"/>
+      </w:r>
+    </w:p>
+    <w:p>
+      <w:pPr>
+        <w:pStyle w:val="Titolo1"/>
+        <w:spacing w:line="276" w:lineRule="auto"/>
+        <w:jc w:val="center"/>
+        <w:rPr>
+          <w:lang w:val="en-US"/>
+        </w:rPr>
+      </w:pPr>
+      <w:bookmarkStart w:id="15" w:name="_Toc160133972"/>
+      <w:r>
+        <w:rPr>
+          <w:lang w:val="en-US"/>
+        </w:rPr>
+        <w:lastRenderedPageBreak/>
+        <w:t xml:space="preserve">14 - </w:t>
+      </w:r>
+      <w:r>
+        <w:rPr>
+          <w:lang w:val="en-US"/>
+        </w:rPr>
+        <w:t>FinOps</w:t>
+      </w:r>
+      <w:bookmarkEnd w:id="15"/>
     </w:p>
     <w:sectPr>
-      <w:headerReference w:type="default" r:id="rId10"/>
-      <w:footerReference w:type="default" r:id="rId11"/>
+      <w:headerReference w:type="default" r:id="rId19"/>
+      <w:footerReference w:type="default" r:id="rId20"/>
       <w:pgSz w:w="11906" w:h="16838"/>
       <w:pgMar w:top="1417" w:right="1134" w:bottom="1134" w:left="1134" w:header="708" w:footer="708" w:gutter="0"/>
       <w:pgNumType w:start="0"/>
@@ -2759,6 +6478,119 @@
       </w:rPr>
     </w:lvl>
   </w:abstractNum>
+  <w:abstractNum w:abstractNumId="4" w15:restartNumberingAfterBreak="0">
+    <w:nsid w:val="48C040E4"/>
+    <w:multiLevelType w:val="hybridMultilevel"/>
+    <w:tmpl w:val="41BE9F1A"/>
+    <w:lvl w:ilvl="0" w:tplc="4830A632">
+      <w:start w:val="1"/>
+      <w:numFmt w:val="bullet"/>
+      <w:lvlText w:val="-"/>
+      <w:lvlJc w:val="left"/>
+      <w:pPr>
+        <w:ind w:left="720" w:hanging="360"/>
+      </w:pPr>
+      <w:rPr>
+        <w:rFonts w:ascii="Aptos" w:eastAsiaTheme="minorEastAsia" w:hAnsi="Aptos" w:cstheme="minorBidi" w:hint="default"/>
+      </w:rPr>
+    </w:lvl>
+    <w:lvl w:ilvl="1" w:tplc="04100003">
+      <w:start w:val="1"/>
+      <w:numFmt w:val="bullet"/>
+      <w:lvlText w:val="o"/>
+      <w:lvlJc w:val="left"/>
+      <w:pPr>
+        <w:ind w:left="1440" w:hanging="360"/>
+      </w:pPr>
+      <w:rPr>
+        <w:rFonts w:ascii="Courier New" w:hAnsi="Courier New" w:cs="Courier New" w:hint="default"/>
+      </w:rPr>
+    </w:lvl>
+    <w:lvl w:ilvl="2" w:tplc="04100005" w:tentative="1">
+      <w:start w:val="1"/>
+      <w:numFmt w:val="bullet"/>
+      <w:lvlText w:val=""/>
+      <w:lvlJc w:val="left"/>
+      <w:pPr>
+        <w:ind w:left="2160" w:hanging="360"/>
+      </w:pPr>
+      <w:rPr>
+        <w:rFonts w:ascii="Wingdings" w:hAnsi="Wingdings" w:hint="default"/>
+      </w:rPr>
+    </w:lvl>
+    <w:lvl w:ilvl="3" w:tplc="04100001" w:tentative="1">
+      <w:start w:val="1"/>
+      <w:numFmt w:val="bullet"/>
+      <w:lvlText w:val=""/>
+      <w:lvlJc w:val="left"/>
+      <w:pPr>
+        <w:ind w:left="2880" w:hanging="360"/>
+      </w:pPr>
+      <w:rPr>
+        <w:rFonts w:ascii="Symbol" w:hAnsi="Symbol" w:hint="default"/>
+      </w:rPr>
+    </w:lvl>
+    <w:lvl w:ilvl="4" w:tplc="04100003" w:tentative="1">
+      <w:start w:val="1"/>
+      <w:numFmt w:val="bullet"/>
+      <w:lvlText w:val="o"/>
+      <w:lvlJc w:val="left"/>
+      <w:pPr>
+        <w:ind w:left="3600" w:hanging="360"/>
+      </w:pPr>
+      <w:rPr>
+        <w:rFonts w:ascii="Courier New" w:hAnsi="Courier New" w:cs="Courier New" w:hint="default"/>
+      </w:rPr>
+    </w:lvl>
+    <w:lvl w:ilvl="5" w:tplc="04100005" w:tentative="1">
+      <w:start w:val="1"/>
+      <w:numFmt w:val="bullet"/>
+      <w:lvlText w:val=""/>
+      <w:lvlJc w:val="left"/>
+      <w:pPr>
+        <w:ind w:left="4320" w:hanging="360"/>
+      </w:pPr>
+      <w:rPr>
+        <w:rFonts w:ascii="Wingdings" w:hAnsi="Wingdings" w:hint="default"/>
+      </w:rPr>
+    </w:lvl>
+    <w:lvl w:ilvl="6" w:tplc="04100001" w:tentative="1">
+      <w:start w:val="1"/>
+      <w:numFmt w:val="bullet"/>
+      <w:lvlText w:val=""/>
+      <w:lvlJc w:val="left"/>
+      <w:pPr>
+        <w:ind w:left="5040" w:hanging="360"/>
+      </w:pPr>
+      <w:rPr>
+        <w:rFonts w:ascii="Symbol" w:hAnsi="Symbol" w:hint="default"/>
+      </w:rPr>
+    </w:lvl>
+    <w:lvl w:ilvl="7" w:tplc="04100003" w:tentative="1">
+      <w:start w:val="1"/>
+      <w:numFmt w:val="bullet"/>
+      <w:lvlText w:val="o"/>
+      <w:lvlJc w:val="left"/>
+      <w:pPr>
+        <w:ind w:left="5760" w:hanging="360"/>
+      </w:pPr>
+      <w:rPr>
+        <w:rFonts w:ascii="Courier New" w:hAnsi="Courier New" w:cs="Courier New" w:hint="default"/>
+      </w:rPr>
+    </w:lvl>
+    <w:lvl w:ilvl="8" w:tplc="04100005" w:tentative="1">
+      <w:start w:val="1"/>
+      <w:numFmt w:val="bullet"/>
+      <w:lvlText w:val=""/>
+      <w:lvlJc w:val="left"/>
+      <w:pPr>
+        <w:ind w:left="6480" w:hanging="360"/>
+      </w:pPr>
+      <w:rPr>
+        <w:rFonts w:ascii="Wingdings" w:hAnsi="Wingdings" w:hint="default"/>
+      </w:rPr>
+    </w:lvl>
+  </w:abstractNum>
   <w:num w:numId="1" w16cid:durableId="299844823">
     <w:abstractNumId w:val="1"/>
   </w:num>
@@ -2797,6 +6629,9 @@
   </w:num>
   <w:num w:numId="13" w16cid:durableId="706181821">
     <w:abstractNumId w:val="0"/>
+  </w:num>
+  <w:num w:numId="14" w16cid:durableId="1324352383">
+    <w:abstractNumId w:val="4"/>
   </w:num>
 </w:numbering>
 </file>
@@ -3237,7 +7072,6 @@
     <w:next w:val="Normale"/>
     <w:link w:val="Titolo2Carattere"/>
     <w:uiPriority w:val="9"/>
-    <w:semiHidden/>
     <w:unhideWhenUsed/>
     <w:qFormat/>
     <w:rsid w:val="00974343"/>
@@ -3499,7 +7333,6 @@
     <w:basedOn w:val="Carpredefinitoparagrafo"/>
     <w:link w:val="Titolo2"/>
     <w:uiPriority w:val="9"/>
-    <w:semiHidden/>
     <w:rsid w:val="00974343"/>
     <w:rPr>
       <w:rFonts w:asciiTheme="majorHAnsi" w:eastAsiaTheme="majorEastAsia" w:hAnsiTheme="majorHAnsi" w:cstheme="majorBidi"/>
@@ -3963,6 +7796,19 @@
       <w:szCs w:val="24"/>
     </w:rPr>
   </w:style>
+  <w:style w:type="paragraph" w:styleId="Sommario2">
+    <w:name w:val="toc 2"/>
+    <w:basedOn w:val="Normale"/>
+    <w:next w:val="Normale"/>
+    <w:autoRedefine/>
+    <w:uiPriority w:val="39"/>
+    <w:unhideWhenUsed/>
+    <w:rsid w:val="00035AD5"/>
+    <w:pPr>
+      <w:spacing w:after="100"/>
+      <w:ind w:left="220"/>
+    </w:pPr>
+  </w:style>
 </w:styles>
 </file>
 
@@ -4079,6 +7925,7 @@
     <w:rsid w:val="00491035"/>
     <w:rsid w:val="00744143"/>
     <w:rsid w:val="00BF60D2"/>
+    <w:rsid w:val="00FE5F6F"/>
   </w:rsids>
   <m:mathPr>
     <m:mathFont m:val="Cambria Math"/>

</xml_diff>